<commit_message>
Salvando alterações da tabela Reajuste, Editar
</commit_message>
<xml_diff>
--- a/Cronograma de trabalho-CAROL.docx
+++ b/Cronograma de trabalho-CAROL.docx
@@ -1,18 +1,18 @@
 
 <file path=word/document.xml><?xml version="1.0" encoding="utf-8"?>
-<w:document xmlns:wpc="http://schemas.microsoft.com/office/word/2010/wordprocessingCanvas" xmlns:cx="http://schemas.microsoft.com/office/drawing/2014/chartex" xmlns:cx1="http://schemas.microsoft.com/office/drawing/2015/9/8/chartex" xmlns:cx2="http://schemas.microsoft.com/office/drawing/2015/10/21/chartex" xmlns:cx3="http://schemas.microsoft.com/office/drawing/2016/5/9/chartex" xmlns:cx4="http://schemas.microsoft.com/office/drawing/2016/5/10/chartex" xmlns:cx5="http://schemas.microsoft.com/office/drawing/2016/5/11/chartex" xmlns:cx6="http://schemas.microsoft.com/office/drawing/2016/5/12/chartex" xmlns:cx7="http://schemas.microsoft.com/office/drawing/2016/5/13/chartex" xmlns:cx8="http://schemas.microsoft.com/office/drawing/2016/5/14/chartex" xmlns:mc="http://schemas.openxmlformats.org/markup-compatibility/2006" xmlns:aink="http://schemas.microsoft.com/office/drawing/2016/ink" xmlns:am3d="http://schemas.microsoft.com/office/drawing/2017/model3d" xmlns:o="urn:schemas-microsoft-com:office:office" xmlns:r="http://schemas.openxmlformats.org/officeDocument/2006/relationships" xmlns:m="http://schemas.openxmlformats.org/officeDocument/2006/math" xmlns:v="urn:schemas-microsoft-com:vml" xmlns:wp14="http://schemas.microsoft.com/office/word/2010/wordprocessingDrawing" xmlns:wp="http://schemas.openxmlformats.org/drawingml/2006/wordprocessingDrawing" xmlns:w10="urn:schemas-microsoft-com:office:word" xmlns:w="http://schemas.openxmlformats.org/wordprocessingml/2006/main" xmlns:w14="http://schemas.microsoft.com/office/word/2010/wordml" xmlns:w15="http://schemas.microsoft.com/office/word/2012/wordml" xmlns:w16cid="http://schemas.microsoft.com/office/word/2016/wordml/cid" xmlns:w16se="http://schemas.microsoft.com/office/word/2015/wordml/symex" xmlns:wpg="http://schemas.microsoft.com/office/word/2010/wordprocessingGroup" xmlns:wpi="http://schemas.microsoft.com/office/word/2010/wordprocessingInk" xmlns:wne="http://schemas.microsoft.com/office/word/2006/wordml" xmlns:wps="http://schemas.microsoft.com/office/word/2010/wordprocessingShape" mc:Ignorable="w14 w15 w16se w16cid wp14">
+<w:document xmlns:wpc="http://schemas.microsoft.com/office/word/2010/wordprocessingCanvas" xmlns:mc="http://schemas.openxmlformats.org/markup-compatibility/2006" xmlns:o="urn:schemas-microsoft-com:office:office" xmlns:r="http://schemas.openxmlformats.org/officeDocument/2006/relationships" xmlns:m="http://schemas.openxmlformats.org/officeDocument/2006/math" xmlns:v="urn:schemas-microsoft-com:vml" xmlns:wp14="http://schemas.microsoft.com/office/word/2010/wordprocessingDrawing" xmlns:wp="http://schemas.openxmlformats.org/drawingml/2006/wordprocessingDrawing" xmlns:w10="urn:schemas-microsoft-com:office:word" xmlns:w="http://schemas.openxmlformats.org/wordprocessingml/2006/main" xmlns:w14="http://schemas.microsoft.com/office/word/2010/wordml" xmlns:wpg="http://schemas.microsoft.com/office/word/2010/wordprocessingGroup" xmlns:wpi="http://schemas.microsoft.com/office/word/2010/wordprocessingInk" xmlns:wne="http://schemas.microsoft.com/office/word/2006/wordml" xmlns:wps="http://schemas.microsoft.com/office/word/2010/wordprocessingShape" mc:Ignorable="w14 wp14">
   <w:body>
     <w:p>
       <w:r>
-        <w:t xml:space="preserve">Criar toda a </w:t>
-      </w:r>
-      <w:proofErr w:type="spellStart"/>
-      <w:r>
-        <w:t>logica</w:t>
-      </w:r>
-      <w:proofErr w:type="spellEnd"/>
-      <w:r>
-        <w:t>/telas de login, cadastro, permissões. Talvez log de sistema.</w:t>
+        <w:t xml:space="preserve">Criar toda a logica/telas de </w:t>
+      </w:r>
+      <w:proofErr w:type="spellStart"/>
+      <w:r>
+        <w:t>login</w:t>
+      </w:r>
+      <w:proofErr w:type="spellEnd"/>
+      <w:r>
+        <w:t>, cadastro, permissões. Talvez log de sistema.</w:t>
       </w:r>
     </w:p>
     <w:p>
@@ -70,6 +70,7 @@
         </w:rPr>
         <w:t>Tabela “</w:t>
       </w:r>
+      <w:proofErr w:type="gramStart"/>
       <w:r>
         <w:rPr>
           <w:b/>
@@ -78,6 +79,7 @@
         </w:rPr>
         <w:t>modulo</w:t>
       </w:r>
+      <w:proofErr w:type="gramEnd"/>
       <w:r>
         <w:rPr>
           <w:b/>
@@ -201,19 +203,20 @@
       <w:r>
         <w:rPr>
           <w:b/>
-          <w:sz w:val="32"/>
-          <w:szCs w:val="32"/>
-        </w:rPr>
-        <w:t xml:space="preserve"> -</w:t>
-      </w:r>
-      <w:r>
-        <w:rPr>
-          <w:b/>
-          <w:color w:val="FF0000"/>
-          <w:sz w:val="32"/>
-          <w:szCs w:val="32"/>
-        </w:rPr>
-        <w:t xml:space="preserve"> ok</w:t>
+          <w:color w:val="FF0000"/>
+          <w:sz w:val="32"/>
+          <w:szCs w:val="32"/>
+        </w:rPr>
+        <w:t xml:space="preserve"> </w:t>
+      </w:r>
+      <w:r>
+        <w:rPr>
+          <w:b/>
+          <w:color w:val="FF0000"/>
+          <w:sz w:val="32"/>
+          <w:szCs w:val="32"/>
+        </w:rPr>
+        <w:t xml:space="preserve">OK </w:t>
       </w:r>
     </w:p>
     <w:p>
@@ -270,14 +273,45 @@
       <w:r>
         <w:rPr>
           <w:b/>
-          <w:sz w:val="32"/>
-          <w:szCs w:val="32"/>
-        </w:rPr>
-        <w:t>–</w:t>
-      </w:r>
-      <w:r>
-        <w:rPr>
-          <w:b/>
+          <w:color w:val="FF0000"/>
+          <w:sz w:val="32"/>
+          <w:szCs w:val="32"/>
+        </w:rPr>
+        <w:t>OK</w:t>
+      </w:r>
+    </w:p>
+    <w:p>
+      <w:pPr>
+        <w:contextualSpacing/>
+        <w:jc w:val="center"/>
+        <w:rPr>
+          <w:b/>
+          <w:sz w:val="32"/>
+          <w:szCs w:val="32"/>
+        </w:rPr>
+      </w:pPr>
+      <w:r>
+        <w:rPr>
+          <w:b/>
+          <w:color w:val="FF0000"/>
+          <w:sz w:val="32"/>
+          <w:szCs w:val="32"/>
+        </w:rPr>
+        <w:t>Falta</w:t>
+      </w:r>
+      <w:r>
+        <w:rPr>
+          <w:b/>
+          <w:color w:val="FF0000"/>
+          <w:sz w:val="32"/>
+          <w:szCs w:val="32"/>
+        </w:rPr>
+        <w:t xml:space="preserve"> o</w:t>
+      </w:r>
+      <w:r>
+        <w:rPr>
+          <w:b/>
+          <w:color w:val="FF0000"/>
           <w:sz w:val="32"/>
           <w:szCs w:val="32"/>
         </w:rPr>
@@ -290,6 +324,860 @@
           <w:sz w:val="32"/>
           <w:szCs w:val="32"/>
         </w:rPr>
+        <w:t>U</w:t>
+      </w:r>
+      <w:r>
+        <w:rPr>
+          <w:b/>
+          <w:color w:val="FF0000"/>
+          <w:sz w:val="32"/>
+          <w:szCs w:val="32"/>
+        </w:rPr>
+        <w:t>pdate</w:t>
+      </w:r>
+      <w:r>
+        <w:rPr>
+          <w:b/>
+          <w:color w:val="FF0000"/>
+          <w:sz w:val="32"/>
+          <w:szCs w:val="32"/>
+        </w:rPr>
+        <w:t xml:space="preserve"> </w:t>
+      </w:r>
+      <w:r>
+        <w:rPr>
+          <w:b/>
+          <w:color w:val="FF0000"/>
+          <w:sz w:val="32"/>
+          <w:szCs w:val="32"/>
+        </w:rPr>
+        <w:t>OK</w:t>
+      </w:r>
+    </w:p>
+    <w:p>
+      <w:pPr>
+        <w:contextualSpacing/>
+        <w:jc w:val="center"/>
+        <w:rPr>
+          <w:b/>
+          <w:sz w:val="32"/>
+          <w:szCs w:val="32"/>
+        </w:rPr>
+      </w:pPr>
+      <w:r>
+        <w:rPr>
+          <w:b/>
+          <w:sz w:val="32"/>
+          <w:szCs w:val="32"/>
+        </w:rPr>
+        <w:t xml:space="preserve">2° </w:t>
+      </w:r>
+      <w:r>
+        <w:rPr>
+          <w:b/>
+          <w:sz w:val="32"/>
+          <w:szCs w:val="32"/>
+        </w:rPr>
+        <w:t>Tabela “</w:t>
+      </w:r>
+      <w:r>
+        <w:rPr>
+          <w:b/>
+          <w:sz w:val="32"/>
+          <w:szCs w:val="32"/>
+        </w:rPr>
+        <w:t>contato</w:t>
+      </w:r>
+      <w:r>
+        <w:rPr>
+          <w:b/>
+          <w:sz w:val="32"/>
+          <w:szCs w:val="32"/>
+        </w:rPr>
+        <w:t>”</w:t>
+      </w:r>
+    </w:p>
+    <w:p>
+      <w:pPr>
+        <w:contextualSpacing/>
+        <w:jc w:val="center"/>
+        <w:rPr>
+          <w:b/>
+          <w:sz w:val="24"/>
+          <w:szCs w:val="24"/>
+        </w:rPr>
+      </w:pPr>
+      <w:r>
+        <w:rPr>
+          <w:b/>
+          <w:sz w:val="24"/>
+          <w:szCs w:val="24"/>
+        </w:rPr>
+        <w:t xml:space="preserve">Corrigir erro do </w:t>
+      </w:r>
+      <w:proofErr w:type="spellStart"/>
+      <w:r>
+        <w:rPr>
+          <w:b/>
+          <w:sz w:val="24"/>
+          <w:szCs w:val="24"/>
+        </w:rPr>
+        <w:t>Select</w:t>
+      </w:r>
+      <w:proofErr w:type="spellEnd"/>
+      <w:proofErr w:type="gramStart"/>
+      <w:r>
+        <w:rPr>
+          <w:b/>
+          <w:sz w:val="24"/>
+          <w:szCs w:val="24"/>
+        </w:rPr>
+        <w:t>,</w:t>
+      </w:r>
+      <w:r>
+        <w:rPr>
+          <w:b/>
+          <w:sz w:val="24"/>
+          <w:szCs w:val="24"/>
+        </w:rPr>
+        <w:t xml:space="preserve"> </w:t>
+      </w:r>
+      <w:r>
+        <w:rPr>
+          <w:b/>
+          <w:sz w:val="24"/>
+          <w:szCs w:val="24"/>
+        </w:rPr>
+        <w:t>deve</w:t>
+      </w:r>
+      <w:proofErr w:type="gramEnd"/>
+      <w:r>
+        <w:rPr>
+          <w:b/>
+          <w:sz w:val="24"/>
+          <w:szCs w:val="24"/>
+        </w:rPr>
+        <w:t xml:space="preserve"> ser de CD.</w:t>
+      </w:r>
+      <w:r>
+        <w:rPr>
+          <w:b/>
+          <w:color w:val="FF0000"/>
+          <w:sz w:val="24"/>
+          <w:szCs w:val="24"/>
+        </w:rPr>
+        <w:t xml:space="preserve"> OK</w:t>
+      </w:r>
+    </w:p>
+    <w:p>
+      <w:pPr>
+        <w:contextualSpacing/>
+        <w:jc w:val="center"/>
+        <w:rPr>
+          <w:b/>
+          <w:sz w:val="24"/>
+          <w:szCs w:val="24"/>
+        </w:rPr>
+      </w:pPr>
+      <w:r>
+        <w:rPr>
+          <w:b/>
+          <w:sz w:val="24"/>
+          <w:szCs w:val="24"/>
+        </w:rPr>
+        <w:t xml:space="preserve">+ outro </w:t>
+      </w:r>
+      <w:proofErr w:type="spellStart"/>
+      <w:r>
+        <w:rPr>
+          <w:b/>
+          <w:sz w:val="24"/>
+          <w:szCs w:val="24"/>
+        </w:rPr>
+        <w:t>select</w:t>
+      </w:r>
+      <w:proofErr w:type="spellEnd"/>
+      <w:r>
+        <w:rPr>
+          <w:b/>
+          <w:sz w:val="24"/>
+          <w:szCs w:val="24"/>
+        </w:rPr>
+        <w:t xml:space="preserve"> de Entidade. (CNPJ</w:t>
+      </w:r>
+      <w:proofErr w:type="gramStart"/>
+      <w:r>
+        <w:rPr>
+          <w:b/>
+          <w:sz w:val="24"/>
+          <w:szCs w:val="24"/>
+        </w:rPr>
+        <w:t>)</w:t>
+      </w:r>
+      <w:r>
+        <w:rPr>
+          <w:b/>
+          <w:sz w:val="24"/>
+          <w:szCs w:val="24"/>
+        </w:rPr>
+        <w:t>.</w:t>
+      </w:r>
+      <w:proofErr w:type="gramEnd"/>
+      <w:r>
+        <w:rPr>
+          <w:b/>
+          <w:color w:val="FF0000"/>
+          <w:sz w:val="24"/>
+          <w:szCs w:val="24"/>
+        </w:rPr>
+        <w:t>OK</w:t>
+      </w:r>
+    </w:p>
+    <w:p>
+      <w:pPr>
+        <w:contextualSpacing/>
+        <w:jc w:val="center"/>
+        <w:rPr>
+          <w:b/>
+          <w:sz w:val="24"/>
+          <w:szCs w:val="24"/>
+        </w:rPr>
+      </w:pPr>
+      <w:r>
+        <w:rPr>
+          <w:b/>
+          <w:sz w:val="24"/>
+          <w:szCs w:val="24"/>
+        </w:rPr>
+        <w:t>Corrigir Código Contato no MYSQL.</w:t>
+      </w:r>
+      <w:r>
+        <w:rPr>
+          <w:b/>
+          <w:sz w:val="24"/>
+          <w:szCs w:val="24"/>
+        </w:rPr>
+        <w:t xml:space="preserve"> Tirar do cadastrar</w:t>
+      </w:r>
+      <w:r>
+        <w:rPr>
+          <w:b/>
+          <w:sz w:val="24"/>
+          <w:szCs w:val="24"/>
+        </w:rPr>
+        <w:t xml:space="preserve"> </w:t>
+      </w:r>
+      <w:proofErr w:type="gramStart"/>
+      <w:r>
+        <w:rPr>
+          <w:b/>
+          <w:color w:val="FF0000"/>
+          <w:sz w:val="24"/>
+          <w:szCs w:val="24"/>
+        </w:rPr>
+        <w:t>OK(</w:t>
+      </w:r>
+      <w:proofErr w:type="gramEnd"/>
+      <w:r>
+        <w:rPr>
+          <w:b/>
+          <w:color w:val="FF0000"/>
+          <w:sz w:val="24"/>
+          <w:szCs w:val="24"/>
+        </w:rPr>
+        <w:t>THIAGO)</w:t>
+      </w:r>
+    </w:p>
+    <w:p>
+      <w:pPr>
+        <w:contextualSpacing/>
+        <w:jc w:val="center"/>
+        <w:rPr>
+          <w:b/>
+          <w:sz w:val="32"/>
+          <w:szCs w:val="32"/>
+        </w:rPr>
+      </w:pPr>
+      <w:r>
+        <w:rPr>
+          <w:b/>
+          <w:sz w:val="32"/>
+          <w:szCs w:val="32"/>
+        </w:rPr>
+        <w:t xml:space="preserve">3° </w:t>
+      </w:r>
+      <w:r>
+        <w:rPr>
+          <w:b/>
+          <w:sz w:val="32"/>
+          <w:szCs w:val="32"/>
+        </w:rPr>
+        <w:t>Tabela “</w:t>
+      </w:r>
+      <w:r>
+        <w:rPr>
+          <w:b/>
+          <w:sz w:val="32"/>
+          <w:szCs w:val="32"/>
+        </w:rPr>
+        <w:t>telefone</w:t>
+      </w:r>
+      <w:r>
+        <w:rPr>
+          <w:b/>
+          <w:sz w:val="32"/>
+          <w:szCs w:val="32"/>
+        </w:rPr>
+        <w:t>”</w:t>
+      </w:r>
+    </w:p>
+    <w:p>
+      <w:pPr>
+        <w:contextualSpacing/>
+        <w:jc w:val="center"/>
+        <w:rPr>
+          <w:b/>
+          <w:sz w:val="24"/>
+          <w:szCs w:val="24"/>
+        </w:rPr>
+      </w:pPr>
+      <w:r>
+        <w:rPr>
+          <w:b/>
+          <w:sz w:val="24"/>
+          <w:szCs w:val="24"/>
+        </w:rPr>
+        <w:t>Corrigir Código da tabela telefone no MYSQL. Tirar do cadastrar</w:t>
+      </w:r>
+      <w:r>
+        <w:rPr>
+          <w:b/>
+          <w:sz w:val="24"/>
+          <w:szCs w:val="24"/>
+        </w:rPr>
+        <w:t xml:space="preserve">. </w:t>
+      </w:r>
+      <w:r>
+        <w:rPr>
+          <w:b/>
+          <w:color w:val="FF0000"/>
+          <w:sz w:val="24"/>
+          <w:szCs w:val="24"/>
+        </w:rPr>
+        <w:t>OK</w:t>
+      </w:r>
+    </w:p>
+    <w:p>
+      <w:pPr>
+        <w:contextualSpacing/>
+        <w:jc w:val="center"/>
+        <w:rPr>
+          <w:b/>
+          <w:color w:val="FF0000"/>
+          <w:sz w:val="24"/>
+          <w:szCs w:val="24"/>
+        </w:rPr>
+      </w:pPr>
+      <w:r>
+        <w:rPr>
+          <w:b/>
+          <w:sz w:val="24"/>
+          <w:szCs w:val="24"/>
+        </w:rPr>
+        <w:t xml:space="preserve">Fazer </w:t>
+      </w:r>
+      <w:proofErr w:type="spellStart"/>
+      <w:r>
+        <w:rPr>
+          <w:b/>
+          <w:sz w:val="24"/>
+          <w:szCs w:val="24"/>
+        </w:rPr>
+        <w:t>Select</w:t>
+      </w:r>
+      <w:proofErr w:type="spellEnd"/>
+      <w:r>
+        <w:rPr>
+          <w:b/>
+          <w:sz w:val="24"/>
+          <w:szCs w:val="24"/>
+        </w:rPr>
+        <w:t xml:space="preserve"> na tabela </w:t>
+      </w:r>
+      <w:proofErr w:type="spellStart"/>
+      <w:proofErr w:type="gramStart"/>
+      <w:r>
+        <w:rPr>
+          <w:b/>
+          <w:sz w:val="24"/>
+          <w:szCs w:val="24"/>
+        </w:rPr>
+        <w:t>contato.</w:t>
+      </w:r>
+      <w:proofErr w:type="gramEnd"/>
+      <w:r>
+        <w:rPr>
+          <w:b/>
+          <w:color w:val="FF0000"/>
+          <w:sz w:val="24"/>
+          <w:szCs w:val="24"/>
+        </w:rPr>
+        <w:t>OK</w:t>
+      </w:r>
+      <w:proofErr w:type="spellEnd"/>
+    </w:p>
+    <w:p>
+      <w:pPr>
+        <w:contextualSpacing/>
+        <w:jc w:val="center"/>
+        <w:rPr>
+          <w:b/>
+          <w:color w:val="FF0000"/>
+          <w:sz w:val="24"/>
+          <w:szCs w:val="24"/>
+        </w:rPr>
+      </w:pPr>
+      <w:r>
+        <w:rPr>
+          <w:b/>
+          <w:color w:val="FF0000"/>
+          <w:sz w:val="24"/>
+          <w:szCs w:val="24"/>
+        </w:rPr>
+        <w:t xml:space="preserve">Pesquisar como </w:t>
+      </w:r>
+      <w:proofErr w:type="spellStart"/>
+      <w:r>
+        <w:rPr>
+          <w:b/>
+          <w:color w:val="FF0000"/>
+          <w:sz w:val="24"/>
+          <w:szCs w:val="24"/>
+        </w:rPr>
+        <w:t>setar</w:t>
+      </w:r>
+      <w:proofErr w:type="spellEnd"/>
+      <w:r>
+        <w:rPr>
+          <w:b/>
+          <w:color w:val="FF0000"/>
+          <w:sz w:val="24"/>
+          <w:szCs w:val="24"/>
+        </w:rPr>
+        <w:t xml:space="preserve"> o valor em um campo “</w:t>
+      </w:r>
+      <w:proofErr w:type="spellStart"/>
+      <w:r>
+        <w:rPr>
+          <w:b/>
+          <w:color w:val="FF0000"/>
+          <w:sz w:val="24"/>
+          <w:szCs w:val="24"/>
+        </w:rPr>
+        <w:t>Select</w:t>
+      </w:r>
+      <w:proofErr w:type="spellEnd"/>
+      <w:r>
+        <w:rPr>
+          <w:b/>
+          <w:color w:val="FF0000"/>
+          <w:sz w:val="24"/>
+          <w:szCs w:val="24"/>
+        </w:rPr>
+        <w:t xml:space="preserve">” de </w:t>
+      </w:r>
+      <w:proofErr w:type="spellStart"/>
+      <w:proofErr w:type="gramStart"/>
+      <w:r>
+        <w:rPr>
+          <w:b/>
+          <w:color w:val="FF0000"/>
+          <w:sz w:val="24"/>
+          <w:szCs w:val="24"/>
+        </w:rPr>
+        <w:t>html</w:t>
+      </w:r>
+      <w:proofErr w:type="spellEnd"/>
+      <w:proofErr w:type="gramEnd"/>
+      <w:r>
+        <w:rPr>
+          <w:b/>
+          <w:color w:val="FF0000"/>
+          <w:sz w:val="24"/>
+          <w:szCs w:val="24"/>
+        </w:rPr>
+        <w:t xml:space="preserve"> quando vai editar o registro.</w:t>
+      </w:r>
+    </w:p>
+    <w:p>
+      <w:pPr>
+        <w:contextualSpacing/>
+        <w:jc w:val="center"/>
+        <w:rPr>
+          <w:b/>
+          <w:sz w:val="32"/>
+          <w:szCs w:val="32"/>
+        </w:rPr>
+      </w:pPr>
+    </w:p>
+    <w:p/>
+    <w:p>
+      <w:r>
+        <w:rPr>
+          <w:highlight w:val="yellow"/>
+        </w:rPr>
+        <w:t>Para o momento só é preciso carga de dados no BD.</w:t>
+      </w:r>
+    </w:p>
+    <w:p>
+      <w:pPr>
+        <w:contextualSpacing/>
+        <w:jc w:val="center"/>
+        <w:rPr>
+          <w:b/>
+          <w:color w:val="FF0000"/>
+          <w:sz w:val="24"/>
+          <w:szCs w:val="24"/>
+        </w:rPr>
+      </w:pPr>
+      <w:r>
+        <w:rPr>
+          <w:b/>
+          <w:color w:val="FF0000"/>
+          <w:sz w:val="24"/>
+          <w:szCs w:val="24"/>
+        </w:rPr>
+        <w:t>Thiago fazer Carga de dados</w:t>
+      </w:r>
+    </w:p>
+    <w:p>
+      <w:pPr>
+        <w:contextualSpacing/>
+        <w:jc w:val="center"/>
+        <w:rPr>
+          <w:b/>
+          <w:sz w:val="32"/>
+          <w:szCs w:val="32"/>
+        </w:rPr>
+      </w:pPr>
+      <w:r>
+        <w:rPr>
+          <w:b/>
+          <w:sz w:val="32"/>
+          <w:szCs w:val="32"/>
+        </w:rPr>
+        <w:t>Tabela “</w:t>
+      </w:r>
+      <w:r>
+        <w:rPr>
+          <w:b/>
+          <w:sz w:val="32"/>
+          <w:szCs w:val="32"/>
+        </w:rPr>
+        <w:t>itens</w:t>
+      </w:r>
+      <w:r>
+        <w:rPr>
+          <w:b/>
+          <w:sz w:val="32"/>
+          <w:szCs w:val="32"/>
+        </w:rPr>
+        <w:t>”</w:t>
+      </w:r>
+    </w:p>
+    <w:p>
+      <w:pPr>
+        <w:contextualSpacing/>
+        <w:jc w:val="center"/>
+        <w:rPr>
+          <w:b/>
+          <w:sz w:val="32"/>
+          <w:szCs w:val="32"/>
+        </w:rPr>
+      </w:pPr>
+      <w:r>
+        <w:rPr>
+          <w:b/>
+          <w:sz w:val="32"/>
+          <w:szCs w:val="32"/>
+        </w:rPr>
+        <w:t>Tabela “</w:t>
+      </w:r>
+      <w:proofErr w:type="spellStart"/>
+      <w:r>
+        <w:rPr>
+          <w:b/>
+          <w:sz w:val="32"/>
+          <w:szCs w:val="32"/>
+        </w:rPr>
+        <w:t>classe_empenho</w:t>
+      </w:r>
+      <w:proofErr w:type="spellEnd"/>
+      <w:r>
+        <w:rPr>
+          <w:b/>
+          <w:sz w:val="32"/>
+          <w:szCs w:val="32"/>
+        </w:rPr>
+        <w:t>”</w:t>
+      </w:r>
+    </w:p>
+    <w:p>
+      <w:pPr>
+        <w:contextualSpacing/>
+        <w:jc w:val="center"/>
+        <w:rPr>
+          <w:b/>
+          <w:sz w:val="32"/>
+          <w:szCs w:val="32"/>
+        </w:rPr>
+      </w:pPr>
+      <w:r>
+        <w:rPr>
+          <w:b/>
+          <w:sz w:val="32"/>
+          <w:szCs w:val="32"/>
+        </w:rPr>
+        <w:t>Tabela “</w:t>
+      </w:r>
+      <w:proofErr w:type="spellStart"/>
+      <w:r>
+        <w:rPr>
+          <w:b/>
+          <w:sz w:val="32"/>
+          <w:szCs w:val="32"/>
+        </w:rPr>
+        <w:t>tipo_item</w:t>
+      </w:r>
+      <w:proofErr w:type="spellEnd"/>
+      <w:r>
+        <w:rPr>
+          <w:b/>
+          <w:sz w:val="32"/>
+          <w:szCs w:val="32"/>
+        </w:rPr>
+        <w:t>”</w:t>
+      </w:r>
+    </w:p>
+    <w:p>
+      <w:pPr>
+        <w:contextualSpacing/>
+        <w:jc w:val="center"/>
+        <w:rPr>
+          <w:b/>
+          <w:sz w:val="32"/>
+          <w:szCs w:val="32"/>
+        </w:rPr>
+      </w:pPr>
+      <w:r>
+        <w:rPr>
+          <w:b/>
+          <w:sz w:val="32"/>
+          <w:szCs w:val="32"/>
+        </w:rPr>
+        <w:t>Tabela “</w:t>
+      </w:r>
+      <w:proofErr w:type="spellStart"/>
+      <w:r>
+        <w:rPr>
+          <w:b/>
+          <w:sz w:val="32"/>
+          <w:szCs w:val="32"/>
+        </w:rPr>
+        <w:t>natureza_despesa</w:t>
+      </w:r>
+      <w:proofErr w:type="spellEnd"/>
+      <w:r>
+        <w:rPr>
+          <w:b/>
+          <w:sz w:val="32"/>
+          <w:szCs w:val="32"/>
+        </w:rPr>
+        <w:t>”</w:t>
+      </w:r>
+    </w:p>
+    <w:p/>
+    <w:p>
+      <w:r>
+        <w:t xml:space="preserve">Criar tela de lote. Inicio da logica de reajuste. Itens serão por trigger. Criar </w:t>
+      </w:r>
+      <w:proofErr w:type="spellStart"/>
+      <w:r>
+        <w:t>update</w:t>
+      </w:r>
+      <w:proofErr w:type="spellEnd"/>
+      <w:r>
+        <w:t xml:space="preserve"> dos preços dos itens</w:t>
+      </w:r>
+    </w:p>
+    <w:p>
+      <w:pPr>
+        <w:contextualSpacing/>
+        <w:jc w:val="center"/>
+        <w:rPr>
+          <w:b/>
+          <w:sz w:val="32"/>
+          <w:szCs w:val="32"/>
+        </w:rPr>
+      </w:pPr>
+      <w:r>
+        <w:rPr>
+          <w:b/>
+          <w:sz w:val="32"/>
+          <w:szCs w:val="32"/>
+        </w:rPr>
+        <w:t>4°</w:t>
+      </w:r>
+      <w:r>
+        <w:rPr>
+          <w:b/>
+          <w:sz w:val="32"/>
+          <w:szCs w:val="32"/>
+        </w:rPr>
+        <w:t>Tabela “</w:t>
+      </w:r>
+      <w:r>
+        <w:rPr>
+          <w:b/>
+          <w:sz w:val="32"/>
+          <w:szCs w:val="32"/>
+        </w:rPr>
+        <w:t>lote</w:t>
+      </w:r>
+      <w:r>
+        <w:rPr>
+          <w:b/>
+          <w:sz w:val="32"/>
+          <w:szCs w:val="32"/>
+        </w:rPr>
+        <w:t>”</w:t>
+      </w:r>
+    </w:p>
+    <w:p>
+      <w:pPr>
+        <w:contextualSpacing/>
+        <w:jc w:val="center"/>
+        <w:rPr>
+          <w:b/>
+          <w:color w:val="FF0000"/>
+          <w:sz w:val="24"/>
+          <w:szCs w:val="24"/>
+        </w:rPr>
+      </w:pPr>
+      <w:proofErr w:type="spellStart"/>
+      <w:r>
+        <w:rPr>
+          <w:b/>
+          <w:sz w:val="24"/>
+          <w:szCs w:val="24"/>
+        </w:rPr>
+        <w:t>Select</w:t>
+      </w:r>
+      <w:proofErr w:type="spellEnd"/>
+      <w:r>
+        <w:rPr>
+          <w:b/>
+          <w:sz w:val="24"/>
+          <w:szCs w:val="24"/>
+        </w:rPr>
+        <w:t xml:space="preserve"> de Entidade.</w:t>
+      </w:r>
+      <w:r>
+        <w:rPr>
+          <w:b/>
+          <w:sz w:val="24"/>
+          <w:szCs w:val="24"/>
+        </w:rPr>
+        <w:t xml:space="preserve">  </w:t>
+      </w:r>
+      <w:r>
+        <w:rPr>
+          <w:b/>
+          <w:color w:val="FF0000"/>
+          <w:sz w:val="24"/>
+          <w:szCs w:val="24"/>
+        </w:rPr>
+        <w:t>OK</w:t>
+      </w:r>
+    </w:p>
+    <w:p>
+      <w:pPr>
+        <w:contextualSpacing/>
+        <w:jc w:val="center"/>
+        <w:rPr>
+          <w:b/>
+          <w:sz w:val="24"/>
+          <w:szCs w:val="24"/>
+        </w:rPr>
+      </w:pPr>
+    </w:p>
+    <w:p>
+      <w:pPr>
+        <w:contextualSpacing/>
+        <w:jc w:val="center"/>
+        <w:rPr>
+          <w:b/>
+          <w:color w:val="FF0000"/>
+          <w:sz w:val="24"/>
+          <w:szCs w:val="24"/>
+        </w:rPr>
+      </w:pPr>
+      <w:r>
+        <w:rPr>
+          <w:b/>
+          <w:color w:val="FF0000"/>
+          <w:sz w:val="24"/>
+          <w:szCs w:val="24"/>
+        </w:rPr>
+        <w:lastRenderedPageBreak/>
+        <w:t>Cadastrar apenas dia e mês em reajuste</w:t>
+      </w:r>
+      <w:r>
+        <w:rPr>
+          <w:b/>
+          <w:color w:val="FF0000"/>
+          <w:sz w:val="24"/>
+          <w:szCs w:val="24"/>
+        </w:rPr>
+        <w:t xml:space="preserve"> - ok</w:t>
+      </w:r>
+    </w:p>
+    <w:p>
+      <w:pPr>
+        <w:contextualSpacing/>
+        <w:jc w:val="center"/>
+        <w:rPr>
+          <w:b/>
+          <w:color w:val="FF0000"/>
+          <w:sz w:val="24"/>
+          <w:szCs w:val="24"/>
+        </w:rPr>
+      </w:pPr>
+      <w:r>
+        <w:rPr>
+          <w:b/>
+          <w:color w:val="FF0000"/>
+          <w:sz w:val="24"/>
+          <w:szCs w:val="24"/>
+        </w:rPr>
+        <w:t>Criar o editar</w:t>
+      </w:r>
+      <w:r>
+        <w:rPr>
+          <w:b/>
+          <w:color w:val="FF0000"/>
+          <w:sz w:val="24"/>
+          <w:szCs w:val="24"/>
+        </w:rPr>
+        <w:t xml:space="preserve"> </w:t>
+      </w:r>
+      <w:r>
+        <w:rPr>
+          <w:b/>
+          <w:color w:val="FF0000"/>
+          <w:sz w:val="24"/>
+          <w:szCs w:val="24"/>
+        </w:rPr>
         <w:t>ok</w:t>
       </w:r>
     </w:p>
@@ -299,82 +1187,138 @@
         <w:jc w:val="center"/>
         <w:rPr>
           <w:b/>
-          <w:sz w:val="32"/>
-          <w:szCs w:val="32"/>
+          <w:color w:val="FF0000"/>
+          <w:sz w:val="24"/>
+          <w:szCs w:val="24"/>
           <w:u w:val="single"/>
         </w:rPr>
       </w:pPr>
-      <w:r>
-        <w:rPr>
-          <w:b/>
-          <w:color w:val="FF0000"/>
-          <w:sz w:val="32"/>
-          <w:szCs w:val="32"/>
-        </w:rPr>
-        <w:t>Falta editar</w:t>
-      </w:r>
-    </w:p>
-    <w:p>
-      <w:pPr>
-        <w:contextualSpacing/>
-        <w:jc w:val="center"/>
-        <w:rPr>
-          <w:b/>
-          <w:sz w:val="32"/>
-          <w:szCs w:val="32"/>
-        </w:rPr>
-      </w:pPr>
-      <w:r>
-        <w:rPr>
-          <w:b/>
-          <w:sz w:val="32"/>
-          <w:szCs w:val="32"/>
-        </w:rPr>
-        <w:t xml:space="preserve">2° </w:t>
-      </w:r>
-      <w:r>
-        <w:rPr>
-          <w:b/>
-          <w:sz w:val="32"/>
-          <w:szCs w:val="32"/>
-        </w:rPr>
-        <w:t>Tabela “</w:t>
-      </w:r>
-      <w:r>
-        <w:rPr>
-          <w:b/>
-          <w:sz w:val="32"/>
-          <w:szCs w:val="32"/>
-        </w:rPr>
-        <w:t>contato</w:t>
-      </w:r>
-      <w:r>
-        <w:rPr>
-          <w:b/>
-          <w:sz w:val="32"/>
-          <w:szCs w:val="32"/>
-        </w:rPr>
-        <w:t>”</w:t>
-      </w:r>
-    </w:p>
-    <w:p>
-      <w:pPr>
-        <w:contextualSpacing/>
-        <w:jc w:val="center"/>
-        <w:rPr>
-          <w:b/>
-          <w:sz w:val="24"/>
-          <w:szCs w:val="24"/>
-        </w:rPr>
-      </w:pPr>
-      <w:r>
-        <w:rPr>
-          <w:b/>
-          <w:sz w:val="24"/>
-          <w:szCs w:val="24"/>
-        </w:rPr>
-        <w:t xml:space="preserve">Corrigir erro do </w:t>
-      </w:r>
+    </w:p>
+    <w:p>
+      <w:pPr>
+        <w:contextualSpacing/>
+        <w:jc w:val="center"/>
+        <w:rPr>
+          <w:b/>
+          <w:sz w:val="32"/>
+          <w:szCs w:val="32"/>
+        </w:rPr>
+      </w:pPr>
+      <w:r>
+        <w:rPr>
+          <w:b/>
+          <w:sz w:val="32"/>
+          <w:szCs w:val="32"/>
+        </w:rPr>
+        <w:t>Tabela “</w:t>
+      </w:r>
+      <w:proofErr w:type="spellStart"/>
+      <w:r>
+        <w:rPr>
+          <w:b/>
+          <w:sz w:val="32"/>
+          <w:szCs w:val="32"/>
+        </w:rPr>
+        <w:t>lote_itens</w:t>
+      </w:r>
+      <w:proofErr w:type="spellEnd"/>
+      <w:r>
+        <w:rPr>
+          <w:b/>
+          <w:sz w:val="32"/>
+          <w:szCs w:val="32"/>
+        </w:rPr>
+        <w:t>”</w:t>
+      </w:r>
+    </w:p>
+    <w:p>
+      <w:pPr>
+        <w:contextualSpacing/>
+        <w:jc w:val="center"/>
+        <w:rPr>
+          <w:b/>
+          <w:sz w:val="32"/>
+          <w:szCs w:val="32"/>
+        </w:rPr>
+      </w:pPr>
+      <w:r>
+        <w:rPr>
+          <w:b/>
+          <w:sz w:val="32"/>
+          <w:szCs w:val="32"/>
+        </w:rPr>
+        <w:t>5°</w:t>
+      </w:r>
+      <w:r>
+        <w:rPr>
+          <w:b/>
+          <w:sz w:val="32"/>
+          <w:szCs w:val="32"/>
+        </w:rPr>
+        <w:t>Tabela “</w:t>
+      </w:r>
+      <w:r>
+        <w:rPr>
+          <w:b/>
+          <w:sz w:val="32"/>
+          <w:szCs w:val="32"/>
+        </w:rPr>
+        <w:t>reajuste</w:t>
+      </w:r>
+      <w:r>
+        <w:rPr>
+          <w:b/>
+          <w:sz w:val="32"/>
+          <w:szCs w:val="32"/>
+        </w:rPr>
+        <w:t>”</w:t>
+      </w:r>
+    </w:p>
+    <w:p>
+      <w:pPr>
+        <w:contextualSpacing/>
+        <w:jc w:val="center"/>
+        <w:rPr>
+          <w:b/>
+          <w:sz w:val="24"/>
+          <w:szCs w:val="24"/>
+        </w:rPr>
+      </w:pPr>
+      <w:r>
+        <w:rPr>
+          <w:b/>
+          <w:sz w:val="24"/>
+          <w:szCs w:val="24"/>
+        </w:rPr>
+        <w:t>Criar</w:t>
+      </w:r>
+      <w:r>
+        <w:rPr>
+          <w:b/>
+          <w:sz w:val="24"/>
+          <w:szCs w:val="24"/>
+        </w:rPr>
+        <w:t xml:space="preserve"> </w:t>
+      </w:r>
+      <w:r>
+        <w:rPr>
+          <w:color w:val="FF0000"/>
+          <w:sz w:val="24"/>
+          <w:szCs w:val="24"/>
+        </w:rPr>
+        <w:t>OK</w:t>
+      </w:r>
+    </w:p>
+    <w:p>
+      <w:pPr>
+        <w:contextualSpacing/>
+        <w:jc w:val="center"/>
+        <w:rPr>
+          <w:color w:val="FF0000"/>
+          <w:sz w:val="24"/>
+          <w:szCs w:val="24"/>
+        </w:rPr>
+      </w:pPr>
       <w:proofErr w:type="spellStart"/>
       <w:r>
         <w:rPr>
@@ -391,7 +1335,7 @@
           <w:sz w:val="24"/>
           <w:szCs w:val="24"/>
         </w:rPr>
-        <w:t>,</w:t>
+        <w:t xml:space="preserve"> da tabela Lote</w:t>
       </w:r>
       <w:r>
         <w:rPr>
@@ -403,657 +1347,58 @@
       </w:r>
       <w:r>
         <w:rPr>
-          <w:b/>
-          <w:sz w:val="24"/>
-          <w:szCs w:val="24"/>
-        </w:rPr>
-        <w:t>deve ser de CD.</w:t>
+          <w:color w:val="FF0000"/>
+          <w:sz w:val="24"/>
+          <w:szCs w:val="24"/>
+        </w:rPr>
+        <w:t>OK</w:t>
+      </w:r>
+    </w:p>
+    <w:p>
+      <w:pPr>
+        <w:contextualSpacing/>
+        <w:jc w:val="center"/>
+        <w:rPr>
+          <w:b/>
+          <w:sz w:val="24"/>
+          <w:szCs w:val="24"/>
+        </w:rPr>
+      </w:pPr>
+      <w:r>
+        <w:rPr>
+          <w:color w:val="FF0000"/>
+          <w:sz w:val="24"/>
+          <w:szCs w:val="24"/>
+        </w:rPr>
+        <w:t>Editar de reajuste NÃ</w:t>
       </w:r>
       <w:bookmarkStart w:id="0" w:name="_GoBack"/>
       <w:bookmarkEnd w:id="0"/>
-    </w:p>
-    <w:p>
-      <w:pPr>
-        <w:contextualSpacing/>
-        <w:jc w:val="center"/>
-        <w:rPr>
-          <w:b/>
-          <w:sz w:val="24"/>
-          <w:szCs w:val="24"/>
-        </w:rPr>
-      </w:pPr>
-      <w:r>
-        <w:rPr>
-          <w:b/>
-          <w:sz w:val="24"/>
-          <w:szCs w:val="24"/>
-        </w:rPr>
-        <w:t xml:space="preserve">+ outro </w:t>
-      </w:r>
-      <w:proofErr w:type="spellStart"/>
-      <w:r>
-        <w:rPr>
-          <w:b/>
-          <w:sz w:val="24"/>
-          <w:szCs w:val="24"/>
-        </w:rPr>
-        <w:t>select</w:t>
-      </w:r>
-      <w:proofErr w:type="spellEnd"/>
-      <w:r>
-        <w:rPr>
-          <w:b/>
-          <w:sz w:val="24"/>
-          <w:szCs w:val="24"/>
-        </w:rPr>
-        <w:t xml:space="preserve"> de Entidade. (CNPJ)</w:t>
-      </w:r>
-      <w:r>
-        <w:rPr>
-          <w:b/>
-          <w:sz w:val="24"/>
-          <w:szCs w:val="24"/>
-        </w:rPr>
-        <w:t>.</w:t>
-      </w:r>
-    </w:p>
-    <w:p>
-      <w:pPr>
-        <w:contextualSpacing/>
-        <w:jc w:val="center"/>
-        <w:rPr>
-          <w:b/>
-          <w:sz w:val="24"/>
-          <w:szCs w:val="24"/>
-        </w:rPr>
-      </w:pPr>
-      <w:r>
-        <w:rPr>
-          <w:b/>
-          <w:sz w:val="24"/>
-          <w:szCs w:val="24"/>
-        </w:rPr>
-        <w:t xml:space="preserve">Corrigir Código Contato no </w:t>
+      <w:r>
+        <w:rPr>
+          <w:color w:val="FF0000"/>
+          <w:sz w:val="24"/>
+          <w:szCs w:val="24"/>
+        </w:rPr>
+        <w:t>O está editando</w:t>
       </w:r>
       <w:proofErr w:type="gramStart"/>
       <w:r>
         <w:rPr>
-          <w:b/>
-          <w:sz w:val="24"/>
-          <w:szCs w:val="24"/>
-        </w:rPr>
-        <w:t>MYSQL</w:t>
-      </w:r>
-      <w:r>
-        <w:rPr>
-          <w:b/>
-          <w:sz w:val="24"/>
-          <w:szCs w:val="24"/>
-        </w:rPr>
-        <w:t>(</w:t>
+          <w:color w:val="FF0000"/>
+          <w:sz w:val="24"/>
+          <w:szCs w:val="24"/>
+        </w:rPr>
+        <w:t xml:space="preserve"> mas</w:t>
       </w:r>
       <w:proofErr w:type="gramEnd"/>
       <w:r>
         <w:rPr>
-          <w:b/>
-          <w:sz w:val="24"/>
-          <w:szCs w:val="24"/>
-        </w:rPr>
-        <w:t>auto incremento)</w:t>
-      </w:r>
-      <w:r>
-        <w:rPr>
-          <w:b/>
-          <w:sz w:val="24"/>
-          <w:szCs w:val="24"/>
-        </w:rPr>
-        <w:t>.</w:t>
-      </w:r>
-      <w:r>
-        <w:rPr>
-          <w:b/>
-          <w:sz w:val="24"/>
-          <w:szCs w:val="24"/>
-        </w:rPr>
-        <w:t xml:space="preserve"> Tirar do cadastrar</w:t>
-      </w:r>
-      <w:r>
-        <w:rPr>
-          <w:b/>
-          <w:sz w:val="24"/>
-          <w:szCs w:val="24"/>
-        </w:rPr>
-        <w:t>.</w:t>
-      </w:r>
-    </w:p>
-    <w:p>
-      <w:pPr>
-        <w:contextualSpacing/>
-        <w:jc w:val="center"/>
-        <w:rPr>
-          <w:b/>
-          <w:sz w:val="32"/>
-          <w:szCs w:val="32"/>
-        </w:rPr>
-      </w:pPr>
-      <w:r>
-        <w:rPr>
-          <w:b/>
-          <w:sz w:val="32"/>
-          <w:szCs w:val="32"/>
-        </w:rPr>
-        <w:t xml:space="preserve">3° </w:t>
-      </w:r>
-      <w:r>
-        <w:rPr>
-          <w:b/>
-          <w:sz w:val="32"/>
-          <w:szCs w:val="32"/>
-        </w:rPr>
-        <w:t>Tabela “</w:t>
-      </w:r>
-      <w:r>
-        <w:rPr>
-          <w:b/>
-          <w:sz w:val="32"/>
-          <w:szCs w:val="32"/>
-        </w:rPr>
-        <w:t>telefone</w:t>
-      </w:r>
-      <w:r>
-        <w:rPr>
-          <w:b/>
-          <w:sz w:val="32"/>
-          <w:szCs w:val="32"/>
-        </w:rPr>
-        <w:t>”</w:t>
-      </w:r>
-    </w:p>
-    <w:p>
-      <w:pPr>
-        <w:contextualSpacing/>
-        <w:jc w:val="center"/>
-        <w:rPr>
-          <w:b/>
-          <w:sz w:val="24"/>
-          <w:szCs w:val="24"/>
-        </w:rPr>
-      </w:pPr>
-      <w:r>
-        <w:rPr>
-          <w:b/>
-          <w:sz w:val="24"/>
-          <w:szCs w:val="24"/>
-        </w:rPr>
-        <w:t>Corrigir Código da tabela telefone no MYSQL. Tirar do cadastrar</w:t>
-      </w:r>
-    </w:p>
-    <w:p>
-      <w:pPr>
-        <w:contextualSpacing/>
-        <w:jc w:val="center"/>
-        <w:rPr>
-          <w:b/>
-          <w:sz w:val="24"/>
-          <w:szCs w:val="24"/>
-        </w:rPr>
-      </w:pPr>
-      <w:r>
-        <w:rPr>
-          <w:b/>
-          <w:sz w:val="24"/>
-          <w:szCs w:val="24"/>
-        </w:rPr>
-        <w:t xml:space="preserve">Fazer </w:t>
-      </w:r>
-      <w:proofErr w:type="spellStart"/>
-      <w:r>
-        <w:rPr>
-          <w:b/>
-          <w:sz w:val="24"/>
-          <w:szCs w:val="24"/>
-        </w:rPr>
-        <w:t>Select</w:t>
-      </w:r>
-      <w:proofErr w:type="spellEnd"/>
-      <w:r>
-        <w:rPr>
-          <w:b/>
-          <w:sz w:val="24"/>
-          <w:szCs w:val="24"/>
-        </w:rPr>
-        <w:t xml:space="preserve"> na tabela contato.</w:t>
-      </w:r>
-    </w:p>
-    <w:p>
-      <w:pPr>
-        <w:contextualSpacing/>
-        <w:jc w:val="center"/>
-        <w:rPr>
-          <w:b/>
-          <w:sz w:val="32"/>
-          <w:szCs w:val="32"/>
-        </w:rPr>
-      </w:pPr>
-    </w:p>
-    <w:p/>
-    <w:p>
-      <w:r>
-        <w:rPr>
-          <w:highlight w:val="yellow"/>
-        </w:rPr>
-        <w:t>Para o momento só é preciso carga de dados no BD.</w:t>
-      </w:r>
-    </w:p>
-    <w:p>
-      <w:pPr>
-        <w:contextualSpacing/>
-        <w:jc w:val="center"/>
-        <w:rPr>
-          <w:b/>
-          <w:color w:val="FF0000"/>
-          <w:sz w:val="24"/>
-          <w:szCs w:val="24"/>
-        </w:rPr>
-      </w:pPr>
-      <w:r>
-        <w:rPr>
-          <w:b/>
-          <w:color w:val="FF0000"/>
-          <w:sz w:val="24"/>
-          <w:szCs w:val="24"/>
-        </w:rPr>
-        <w:t>Thiago fazer Carga de dados</w:t>
-      </w:r>
-    </w:p>
-    <w:p>
-      <w:pPr>
-        <w:contextualSpacing/>
-        <w:jc w:val="center"/>
-        <w:rPr>
-          <w:b/>
-          <w:sz w:val="32"/>
-          <w:szCs w:val="32"/>
-        </w:rPr>
-      </w:pPr>
-      <w:r>
-        <w:rPr>
-          <w:b/>
-          <w:sz w:val="32"/>
-          <w:szCs w:val="32"/>
-        </w:rPr>
-        <w:t>Tabela “</w:t>
-      </w:r>
-      <w:r>
-        <w:rPr>
-          <w:b/>
-          <w:sz w:val="32"/>
-          <w:szCs w:val="32"/>
-        </w:rPr>
-        <w:t>itens</w:t>
-      </w:r>
-      <w:r>
-        <w:rPr>
-          <w:b/>
-          <w:sz w:val="32"/>
-          <w:szCs w:val="32"/>
-        </w:rPr>
-        <w:t>”</w:t>
-      </w:r>
-    </w:p>
-    <w:p>
-      <w:pPr>
-        <w:contextualSpacing/>
-        <w:jc w:val="center"/>
-        <w:rPr>
-          <w:b/>
-          <w:sz w:val="32"/>
-          <w:szCs w:val="32"/>
-        </w:rPr>
-      </w:pPr>
-      <w:r>
-        <w:rPr>
-          <w:b/>
-          <w:sz w:val="32"/>
-          <w:szCs w:val="32"/>
-        </w:rPr>
-        <w:t>Tabela “</w:t>
-      </w:r>
-      <w:proofErr w:type="spellStart"/>
-      <w:r>
-        <w:rPr>
-          <w:b/>
-          <w:sz w:val="32"/>
-          <w:szCs w:val="32"/>
-        </w:rPr>
-        <w:t>classe_empenho</w:t>
-      </w:r>
-      <w:proofErr w:type="spellEnd"/>
-      <w:r>
-        <w:rPr>
-          <w:b/>
-          <w:sz w:val="32"/>
-          <w:szCs w:val="32"/>
-        </w:rPr>
-        <w:t>”</w:t>
-      </w:r>
-    </w:p>
-    <w:p>
-      <w:pPr>
-        <w:contextualSpacing/>
-        <w:jc w:val="center"/>
-        <w:rPr>
-          <w:b/>
-          <w:sz w:val="32"/>
-          <w:szCs w:val="32"/>
-        </w:rPr>
-      </w:pPr>
-      <w:r>
-        <w:rPr>
-          <w:b/>
-          <w:sz w:val="32"/>
-          <w:szCs w:val="32"/>
-        </w:rPr>
-        <w:t>Tabela “</w:t>
-      </w:r>
-      <w:proofErr w:type="spellStart"/>
-      <w:r>
-        <w:rPr>
-          <w:b/>
-          <w:sz w:val="32"/>
-          <w:szCs w:val="32"/>
-        </w:rPr>
-        <w:t>tipo_item</w:t>
-      </w:r>
-      <w:proofErr w:type="spellEnd"/>
-      <w:r>
-        <w:rPr>
-          <w:b/>
-          <w:sz w:val="32"/>
-          <w:szCs w:val="32"/>
-        </w:rPr>
-        <w:t>”</w:t>
-      </w:r>
-    </w:p>
-    <w:p>
-      <w:pPr>
-        <w:contextualSpacing/>
-        <w:jc w:val="center"/>
-        <w:rPr>
-          <w:b/>
-          <w:sz w:val="32"/>
-          <w:szCs w:val="32"/>
-        </w:rPr>
-      </w:pPr>
-      <w:r>
-        <w:rPr>
-          <w:b/>
-          <w:sz w:val="32"/>
-          <w:szCs w:val="32"/>
-        </w:rPr>
-        <w:t>Tabela “</w:t>
-      </w:r>
-      <w:proofErr w:type="spellStart"/>
-      <w:r>
-        <w:rPr>
-          <w:b/>
-          <w:sz w:val="32"/>
-          <w:szCs w:val="32"/>
-        </w:rPr>
-        <w:t>natureza_despesa</w:t>
-      </w:r>
-      <w:proofErr w:type="spellEnd"/>
-      <w:r>
-        <w:rPr>
-          <w:b/>
-          <w:sz w:val="32"/>
-          <w:szCs w:val="32"/>
-        </w:rPr>
-        <w:t>”</w:t>
-      </w:r>
-    </w:p>
-    <w:p/>
-    <w:p>
-      <w:r>
-        <w:t>Criar tela de lote. Inicio da logica de reajuste. Itens serão por trigger. Criar update dos preços dos itens</w:t>
-      </w:r>
-    </w:p>
-    <w:p>
-      <w:pPr>
-        <w:contextualSpacing/>
-        <w:jc w:val="center"/>
-        <w:rPr>
-          <w:b/>
-          <w:sz w:val="32"/>
-          <w:szCs w:val="32"/>
-        </w:rPr>
-      </w:pPr>
-      <w:r>
-        <w:rPr>
-          <w:b/>
-          <w:sz w:val="32"/>
-          <w:szCs w:val="32"/>
-        </w:rPr>
-        <w:t>4°</w:t>
-      </w:r>
-      <w:r>
-        <w:rPr>
-          <w:b/>
-          <w:sz w:val="32"/>
-          <w:szCs w:val="32"/>
-        </w:rPr>
-        <w:t>Tabela “</w:t>
-      </w:r>
-      <w:r>
-        <w:rPr>
-          <w:b/>
-          <w:sz w:val="32"/>
-          <w:szCs w:val="32"/>
-        </w:rPr>
-        <w:t>lote</w:t>
-      </w:r>
-      <w:r>
-        <w:rPr>
-          <w:b/>
-          <w:sz w:val="32"/>
-          <w:szCs w:val="32"/>
-        </w:rPr>
-        <w:t>”</w:t>
-      </w:r>
-    </w:p>
-    <w:p>
-      <w:pPr>
-        <w:contextualSpacing/>
-        <w:jc w:val="center"/>
-        <w:rPr>
-          <w:b/>
-          <w:sz w:val="24"/>
-          <w:szCs w:val="24"/>
-        </w:rPr>
-      </w:pPr>
-      <w:proofErr w:type="spellStart"/>
-      <w:r>
-        <w:rPr>
-          <w:b/>
-          <w:sz w:val="24"/>
-          <w:szCs w:val="24"/>
-        </w:rPr>
-        <w:t>Select</w:t>
-      </w:r>
-      <w:proofErr w:type="spellEnd"/>
-      <w:r>
-        <w:rPr>
-          <w:b/>
-          <w:sz w:val="24"/>
-          <w:szCs w:val="24"/>
-        </w:rPr>
-        <w:t xml:space="preserve"> de Entidade.</w:t>
-      </w:r>
-    </w:p>
-    <w:p>
-      <w:pPr>
-        <w:contextualSpacing/>
-        <w:jc w:val="center"/>
-        <w:rPr>
-          <w:b/>
-          <w:sz w:val="24"/>
-          <w:szCs w:val="24"/>
-        </w:rPr>
-      </w:pPr>
-      <w:r>
-        <w:rPr>
-          <w:b/>
-          <w:sz w:val="24"/>
-          <w:szCs w:val="24"/>
-        </w:rPr>
-        <w:t xml:space="preserve">Corrigir o </w:t>
-      </w:r>
-      <w:proofErr w:type="gramStart"/>
-      <w:r>
-        <w:rPr>
-          <w:b/>
-          <w:sz w:val="24"/>
-          <w:szCs w:val="24"/>
-        </w:rPr>
-        <w:t>código Lote</w:t>
-      </w:r>
-      <w:proofErr w:type="gramEnd"/>
-      <w:r>
-        <w:rPr>
-          <w:b/>
-          <w:sz w:val="24"/>
-          <w:szCs w:val="24"/>
-        </w:rPr>
-        <w:t xml:space="preserve"> como auto incremento.</w:t>
-      </w:r>
-    </w:p>
-    <w:p>
-      <w:pPr>
-        <w:contextualSpacing/>
-        <w:jc w:val="center"/>
-        <w:rPr>
-          <w:b/>
-          <w:sz w:val="32"/>
-          <w:szCs w:val="32"/>
-        </w:rPr>
-      </w:pPr>
-      <w:r>
-        <w:rPr>
-          <w:b/>
-          <w:sz w:val="32"/>
-          <w:szCs w:val="32"/>
-        </w:rPr>
-        <w:t>Tabela “</w:t>
-      </w:r>
-      <w:proofErr w:type="spellStart"/>
-      <w:r>
-        <w:rPr>
-          <w:b/>
-          <w:sz w:val="32"/>
-          <w:szCs w:val="32"/>
-        </w:rPr>
-        <w:t>lote_itens</w:t>
-      </w:r>
-      <w:proofErr w:type="spellEnd"/>
-      <w:r>
-        <w:rPr>
-          <w:b/>
-          <w:sz w:val="32"/>
-          <w:szCs w:val="32"/>
-        </w:rPr>
-        <w:t>”</w:t>
-      </w:r>
-    </w:p>
-    <w:p>
-      <w:pPr>
-        <w:contextualSpacing/>
-        <w:jc w:val="center"/>
-        <w:rPr>
-          <w:b/>
-          <w:sz w:val="32"/>
-          <w:szCs w:val="32"/>
-        </w:rPr>
-      </w:pPr>
-      <w:r>
-        <w:rPr>
-          <w:b/>
-          <w:sz w:val="32"/>
-          <w:szCs w:val="32"/>
-        </w:rPr>
-        <w:lastRenderedPageBreak/>
-        <w:t>5°</w:t>
-      </w:r>
-      <w:r>
-        <w:rPr>
-          <w:b/>
-          <w:sz w:val="32"/>
-          <w:szCs w:val="32"/>
-        </w:rPr>
-        <w:t>Tabela “</w:t>
-      </w:r>
-      <w:r>
-        <w:rPr>
-          <w:b/>
-          <w:sz w:val="32"/>
-          <w:szCs w:val="32"/>
-        </w:rPr>
-        <w:t>reajuste</w:t>
-      </w:r>
-      <w:r>
-        <w:rPr>
-          <w:b/>
-          <w:sz w:val="32"/>
-          <w:szCs w:val="32"/>
-        </w:rPr>
-        <w:t>”</w:t>
-      </w:r>
-    </w:p>
-    <w:p>
-      <w:pPr>
-        <w:contextualSpacing/>
-        <w:jc w:val="center"/>
-        <w:rPr>
-          <w:b/>
-          <w:sz w:val="24"/>
-          <w:szCs w:val="24"/>
-        </w:rPr>
-      </w:pPr>
-      <w:r>
-        <w:rPr>
-          <w:b/>
-          <w:sz w:val="24"/>
-          <w:szCs w:val="24"/>
-        </w:rPr>
-        <w:t>Criar</w:t>
-      </w:r>
-    </w:p>
-    <w:p>
-      <w:pPr>
-        <w:contextualSpacing/>
-        <w:jc w:val="center"/>
-        <w:rPr>
-          <w:b/>
-          <w:sz w:val="24"/>
-          <w:szCs w:val="24"/>
-        </w:rPr>
-      </w:pPr>
-      <w:proofErr w:type="spellStart"/>
-      <w:r>
-        <w:rPr>
-          <w:b/>
-          <w:sz w:val="24"/>
-          <w:szCs w:val="24"/>
-        </w:rPr>
-        <w:t>Select</w:t>
-      </w:r>
-      <w:proofErr w:type="spellEnd"/>
-      <w:r>
-        <w:rPr>
-          <w:b/>
-          <w:sz w:val="24"/>
-          <w:szCs w:val="24"/>
-        </w:rPr>
-        <w:t xml:space="preserve"> da tabela Lote</w:t>
+          <w:color w:val="FF0000"/>
+          <w:sz w:val="24"/>
+          <w:szCs w:val="24"/>
+        </w:rPr>
+        <w:t xml:space="preserve"> a mensagem de “editado com sucesso aparece”</w:t>
       </w:r>
     </w:p>
     <w:p>
@@ -1136,7 +1481,15 @@
     <w:p/>
     <w:p>
       <w:r>
-        <w:t>Criar tela de Cidades Digitais. Itens serão por trigger. Criar update das quantidades.</w:t>
+        <w:t xml:space="preserve">Criar tela de Cidades Digitais. Itens serão por trigger. Criar </w:t>
+      </w:r>
+      <w:proofErr w:type="spellStart"/>
+      <w:r>
+        <w:t>update</w:t>
+      </w:r>
+      <w:proofErr w:type="spellEnd"/>
+      <w:r>
+        <w:t xml:space="preserve"> das quantidades.</w:t>
       </w:r>
     </w:p>
     <w:p>
@@ -1617,6 +1970,7 @@
           <w:sz w:val="32"/>
           <w:szCs w:val="32"/>
         </w:rPr>
+        <w:lastRenderedPageBreak/>
         <w:t>Tabela “etapa</w:t>
       </w:r>
       <w:r>
@@ -1684,7 +2038,6 @@
           <w:sz w:val="32"/>
           <w:szCs w:val="32"/>
         </w:rPr>
-        <w:lastRenderedPageBreak/>
         <w:t>Tabela “</w:t>
       </w:r>
       <w:r>
@@ -2171,7 +2524,7 @@
 </file>
 
 <file path=word/styles.xml><?xml version="1.0" encoding="utf-8"?>
-<w:styles xmlns:mc="http://schemas.openxmlformats.org/markup-compatibility/2006" xmlns:r="http://schemas.openxmlformats.org/officeDocument/2006/relationships" xmlns:w="http://schemas.openxmlformats.org/wordprocessingml/2006/main" xmlns:w14="http://schemas.microsoft.com/office/word/2010/wordml" xmlns:w15="http://schemas.microsoft.com/office/word/2012/wordml" xmlns:w16cid="http://schemas.microsoft.com/office/word/2016/wordml/cid" xmlns:w16se="http://schemas.microsoft.com/office/word/2015/wordml/symex" mc:Ignorable="w14 w15 w16se w16cid">
+<w:styles xmlns:mc="http://schemas.openxmlformats.org/markup-compatibility/2006" xmlns:r="http://schemas.openxmlformats.org/officeDocument/2006/relationships" xmlns:w="http://schemas.openxmlformats.org/wordprocessingml/2006/main" xmlns:w14="http://schemas.microsoft.com/office/word/2010/wordml" mc:Ignorable="w14">
   <w:docDefaults>
     <w:rPrDefault>
       <w:rPr>
@@ -2187,384 +2540,335 @@
       </w:pPr>
     </w:pPrDefault>
   </w:docDefaults>
-  <w:latentStyles w:defLockedState="0" w:defUIPriority="99" w:defSemiHidden="0" w:defUnhideWhenUsed="0" w:defQFormat="0" w:count="377">
-    <w:lsdException w:name="Normal" w:uiPriority="0" w:qFormat="1"/>
-    <w:lsdException w:name="heading 1" w:uiPriority="9" w:qFormat="1"/>
-    <w:lsdException w:name="heading 2" w:semiHidden="1" w:uiPriority="9" w:unhideWhenUsed="1" w:qFormat="1"/>
-    <w:lsdException w:name="heading 3" w:semiHidden="1" w:uiPriority="9" w:unhideWhenUsed="1" w:qFormat="1"/>
-    <w:lsdException w:name="heading 4" w:semiHidden="1" w:uiPriority="9" w:unhideWhenUsed="1" w:qFormat="1"/>
-    <w:lsdException w:name="heading 5" w:semiHidden="1" w:uiPriority="9" w:unhideWhenUsed="1" w:qFormat="1"/>
-    <w:lsdException w:name="heading 6" w:semiHidden="1" w:uiPriority="9" w:unhideWhenUsed="1" w:qFormat="1"/>
-    <w:lsdException w:name="heading 7" w:semiHidden="1" w:uiPriority="9" w:unhideWhenUsed="1" w:qFormat="1"/>
-    <w:lsdException w:name="heading 8" w:semiHidden="1" w:uiPriority="9" w:unhideWhenUsed="1" w:qFormat="1"/>
-    <w:lsdException w:name="heading 9" w:semiHidden="1" w:uiPriority="9" w:unhideWhenUsed="1" w:qFormat="1"/>
-    <w:lsdException w:name="index 1" w:semiHidden="1" w:unhideWhenUsed="1"/>
-    <w:lsdException w:name="index 2" w:semiHidden="1" w:unhideWhenUsed="1"/>
-    <w:lsdException w:name="index 3" w:semiHidden="1" w:unhideWhenUsed="1"/>
-    <w:lsdException w:name="index 4" w:semiHidden="1" w:unhideWhenUsed="1"/>
-    <w:lsdException w:name="index 5" w:semiHidden="1" w:unhideWhenUsed="1"/>
-    <w:lsdException w:name="index 6" w:semiHidden="1" w:unhideWhenUsed="1"/>
-    <w:lsdException w:name="index 7" w:semiHidden="1" w:unhideWhenUsed="1"/>
-    <w:lsdException w:name="index 8" w:semiHidden="1" w:unhideWhenUsed="1"/>
-    <w:lsdException w:name="index 9" w:semiHidden="1" w:unhideWhenUsed="1"/>
-    <w:lsdException w:name="toc 1" w:semiHidden="1" w:uiPriority="39" w:unhideWhenUsed="1"/>
-    <w:lsdException w:name="toc 2" w:semiHidden="1" w:uiPriority="39" w:unhideWhenUsed="1"/>
-    <w:lsdException w:name="toc 3" w:semiHidden="1" w:uiPriority="39" w:unhideWhenUsed="1"/>
-    <w:lsdException w:name="toc 4" w:semiHidden="1" w:uiPriority="39" w:unhideWhenUsed="1"/>
-    <w:lsdException w:name="toc 5" w:semiHidden="1" w:uiPriority="39" w:unhideWhenUsed="1"/>
-    <w:lsdException w:name="toc 6" w:semiHidden="1" w:uiPriority="39" w:unhideWhenUsed="1"/>
-    <w:lsdException w:name="toc 7" w:semiHidden="1" w:uiPriority="39" w:unhideWhenUsed="1"/>
-    <w:lsdException w:name="toc 8" w:semiHidden="1" w:uiPriority="39" w:unhideWhenUsed="1"/>
-    <w:lsdException w:name="toc 9" w:semiHidden="1" w:uiPriority="39" w:unhideWhenUsed="1"/>
-    <w:lsdException w:name="Normal Indent" w:semiHidden="1" w:unhideWhenUsed="1"/>
-    <w:lsdException w:name="footnote text" w:semiHidden="1" w:unhideWhenUsed="1"/>
-    <w:lsdException w:name="annotation text" w:semiHidden="1" w:unhideWhenUsed="1"/>
-    <w:lsdException w:name="header" w:semiHidden="1" w:unhideWhenUsed="1"/>
-    <w:lsdException w:name="footer" w:semiHidden="1" w:unhideWhenUsed="1"/>
-    <w:lsdException w:name="index heading" w:semiHidden="1" w:unhideWhenUsed="1"/>
-    <w:lsdException w:name="caption" w:semiHidden="1" w:uiPriority="35" w:unhideWhenUsed="1" w:qFormat="1"/>
-    <w:lsdException w:name="table of figures" w:semiHidden="1" w:unhideWhenUsed="1"/>
-    <w:lsdException w:name="envelope address" w:semiHidden="1" w:unhideWhenUsed="1"/>
-    <w:lsdException w:name="envelope return" w:semiHidden="1" w:unhideWhenUsed="1"/>
-    <w:lsdException w:name="footnote reference" w:semiHidden="1" w:unhideWhenUsed="1"/>
-    <w:lsdException w:name="annotation reference" w:semiHidden="1" w:unhideWhenUsed="1"/>
-    <w:lsdException w:name="line number" w:semiHidden="1" w:unhideWhenUsed="1"/>
-    <w:lsdException w:name="page number" w:semiHidden="1" w:unhideWhenUsed="1"/>
-    <w:lsdException w:name="endnote reference" w:semiHidden="1" w:unhideWhenUsed="1"/>
-    <w:lsdException w:name="endnote text" w:semiHidden="1" w:unhideWhenUsed="1"/>
-    <w:lsdException w:name="table of authorities" w:semiHidden="1" w:unhideWhenUsed="1"/>
-    <w:lsdException w:name="macro" w:semiHidden="1" w:unhideWhenUsed="1"/>
-    <w:lsdException w:name="toa heading" w:semiHidden="1" w:unhideWhenUsed="1"/>
-    <w:lsdException w:name="List" w:semiHidden="1" w:unhideWhenUsed="1"/>
-    <w:lsdException w:name="List Bullet" w:semiHidden="1" w:unhideWhenUsed="1"/>
-    <w:lsdException w:name="List Number" w:semiHidden="1" w:unhideWhenUsed="1"/>
-    <w:lsdException w:name="List 2" w:semiHidden="1" w:unhideWhenUsed="1"/>
-    <w:lsdException w:name="List 3" w:semiHidden="1" w:unhideWhenUsed="1"/>
-    <w:lsdException w:name="List 4" w:semiHidden="1" w:unhideWhenUsed="1"/>
-    <w:lsdException w:name="List 5" w:semiHidden="1" w:unhideWhenUsed="1"/>
-    <w:lsdException w:name="List Bullet 2" w:semiHidden="1" w:unhideWhenUsed="1"/>
-    <w:lsdException w:name="List Bullet 3" w:semiHidden="1" w:unhideWhenUsed="1"/>
-    <w:lsdException w:name="List Bullet 4" w:semiHidden="1" w:unhideWhenUsed="1"/>
-    <w:lsdException w:name="List Bullet 5" w:semiHidden="1" w:unhideWhenUsed="1"/>
-    <w:lsdException w:name="List Number 2" w:semiHidden="1" w:unhideWhenUsed="1"/>
-    <w:lsdException w:name="List Number 3" w:semiHidden="1" w:unhideWhenUsed="1"/>
-    <w:lsdException w:name="List Number 4" w:semiHidden="1" w:unhideWhenUsed="1"/>
-    <w:lsdException w:name="List Number 5" w:semiHidden="1" w:unhideWhenUsed="1"/>
-    <w:lsdException w:name="Title" w:uiPriority="10" w:qFormat="1"/>
-    <w:lsdException w:name="Closing" w:semiHidden="1" w:unhideWhenUsed="1"/>
-    <w:lsdException w:name="Signature" w:semiHidden="1" w:unhideWhenUsed="1"/>
-    <w:lsdException w:name="Default Paragraph Font" w:semiHidden="1" w:uiPriority="1" w:unhideWhenUsed="1"/>
-    <w:lsdException w:name="Body Text" w:semiHidden="1" w:unhideWhenUsed="1"/>
-    <w:lsdException w:name="Body Text Indent" w:semiHidden="1" w:unhideWhenUsed="1"/>
-    <w:lsdException w:name="List Continue" w:semiHidden="1" w:unhideWhenUsed="1"/>
-    <w:lsdException w:name="List Continue 2" w:semiHidden="1" w:unhideWhenUsed="1"/>
-    <w:lsdException w:name="List Continue 3" w:semiHidden="1" w:unhideWhenUsed="1"/>
-    <w:lsdException w:name="List Continue 4" w:semiHidden="1" w:unhideWhenUsed="1"/>
-    <w:lsdException w:name="List Continue 5" w:semiHidden="1" w:unhideWhenUsed="1"/>
-    <w:lsdException w:name="Message Header" w:semiHidden="1" w:unhideWhenUsed="1"/>
-    <w:lsdException w:name="Subtitle" w:uiPriority="11" w:qFormat="1"/>
-    <w:lsdException w:name="Salutation" w:semiHidden="1" w:unhideWhenUsed="1"/>
-    <w:lsdException w:name="Date" w:semiHidden="1" w:unhideWhenUsed="1"/>
-    <w:lsdException w:name="Body Text First Indent" w:semiHidden="1" w:unhideWhenUsed="1"/>
-    <w:lsdException w:name="Body Text First Indent 2" w:semiHidden="1" w:unhideWhenUsed="1"/>
-    <w:lsdException w:name="Note Heading" w:semiHidden="1" w:unhideWhenUsed="1"/>
-    <w:lsdException w:name="Body Text 2" w:semiHidden="1" w:unhideWhenUsed="1"/>
-    <w:lsdException w:name="Body Text 3" w:semiHidden="1" w:unhideWhenUsed="1"/>
-    <w:lsdException w:name="Body Text Indent 2" w:semiHidden="1" w:unhideWhenUsed="1"/>
-    <w:lsdException w:name="Body Text Indent 3" w:semiHidden="1" w:unhideWhenUsed="1"/>
-    <w:lsdException w:name="Block Text" w:semiHidden="1" w:unhideWhenUsed="1"/>
-    <w:lsdException w:name="Hyperlink" w:semiHidden="1" w:unhideWhenUsed="1"/>
-    <w:lsdException w:name="FollowedHyperlink" w:semiHidden="1" w:unhideWhenUsed="1"/>
-    <w:lsdException w:name="Strong" w:uiPriority="22" w:qFormat="1"/>
-    <w:lsdException w:name="Emphasis" w:uiPriority="20" w:qFormat="1"/>
-    <w:lsdException w:name="Document Map" w:semiHidden="1" w:unhideWhenUsed="1"/>
-    <w:lsdException w:name="Plain Text" w:semiHidden="1" w:unhideWhenUsed="1"/>
-    <w:lsdException w:name="E-mail Signature" w:semiHidden="1" w:unhideWhenUsed="1"/>
-    <w:lsdException w:name="HTML Top of Form" w:semiHidden="1" w:unhideWhenUsed="1"/>
-    <w:lsdException w:name="HTML Bottom of Form" w:semiHidden="1" w:unhideWhenUsed="1"/>
-    <w:lsdException w:name="Normal (Web)" w:semiHidden="1" w:unhideWhenUsed="1"/>
-    <w:lsdException w:name="HTML Acronym" w:semiHidden="1" w:unhideWhenUsed="1"/>
-    <w:lsdException w:name="HTML Address" w:semiHidden="1" w:unhideWhenUsed="1"/>
-    <w:lsdException w:name="HTML Cite" w:semiHidden="1" w:unhideWhenUsed="1"/>
-    <w:lsdException w:name="HTML Code" w:semiHidden="1" w:unhideWhenUsed="1"/>
-    <w:lsdException w:name="HTML Definition" w:semiHidden="1" w:unhideWhenUsed="1"/>
-    <w:lsdException w:name="HTML Keyboard" w:semiHidden="1" w:unhideWhenUsed="1"/>
-    <w:lsdException w:name="HTML Preformatted" w:semiHidden="1" w:unhideWhenUsed="1"/>
-    <w:lsdException w:name="HTML Sample" w:semiHidden="1" w:unhideWhenUsed="1"/>
-    <w:lsdException w:name="HTML Typewriter" w:semiHidden="1" w:unhideWhenUsed="1"/>
-    <w:lsdException w:name="HTML Variable" w:semiHidden="1" w:unhideWhenUsed="1"/>
-    <w:lsdException w:name="Normal Table" w:semiHidden="1" w:unhideWhenUsed="1"/>
-    <w:lsdException w:name="annotation subject" w:semiHidden="1" w:unhideWhenUsed="1"/>
-    <w:lsdException w:name="No List" w:semiHidden="1" w:unhideWhenUsed="1"/>
-    <w:lsdException w:name="Outline List 1" w:semiHidden="1" w:unhideWhenUsed="1"/>
-    <w:lsdException w:name="Outline List 2" w:semiHidden="1" w:unhideWhenUsed="1"/>
-    <w:lsdException w:name="Outline List 3" w:semiHidden="1" w:unhideWhenUsed="1"/>
-    <w:lsdException w:name="Table Simple 1" w:semiHidden="1" w:unhideWhenUsed="1"/>
-    <w:lsdException w:name="Table Simple 2" w:semiHidden="1" w:unhideWhenUsed="1"/>
-    <w:lsdException w:name="Table Simple 3" w:semiHidden="1" w:unhideWhenUsed="1"/>
-    <w:lsdException w:name="Table Classic 1" w:semiHidden="1" w:unhideWhenUsed="1"/>
-    <w:lsdException w:name="Table Classic 2" w:semiHidden="1" w:unhideWhenUsed="1"/>
-    <w:lsdException w:name="Table Classic 3" w:semiHidden="1" w:unhideWhenUsed="1"/>
-    <w:lsdException w:name="Table Classic 4" w:semiHidden="1" w:unhideWhenUsed="1"/>
-    <w:lsdException w:name="Table Colorful 1" w:semiHidden="1" w:unhideWhenUsed="1"/>
-    <w:lsdException w:name="Table Colorful 2" w:semiHidden="1" w:unhideWhenUsed="1"/>
-    <w:lsdException w:name="Table Colorful 3" w:semiHidden="1" w:unhideWhenUsed="1"/>
-    <w:lsdException w:name="Table Columns 1" w:semiHidden="1" w:unhideWhenUsed="1"/>
-    <w:lsdException w:name="Table Columns 2" w:semiHidden="1" w:unhideWhenUsed="1"/>
-    <w:lsdException w:name="Table Columns 3" w:semiHidden="1" w:unhideWhenUsed="1"/>
-    <w:lsdException w:name="Table Columns 4" w:semiHidden="1" w:unhideWhenUsed="1"/>
-    <w:lsdException w:name="Table Columns 5" w:semiHidden="1" w:unhideWhenUsed="1"/>
-    <w:lsdException w:name="Table Grid 1" w:semiHidden="1" w:unhideWhenUsed="1"/>
-    <w:lsdException w:name="Table Grid 2" w:semiHidden="1" w:unhideWhenUsed="1"/>
-    <w:lsdException w:name="Table Grid 3" w:semiHidden="1" w:unhideWhenUsed="1"/>
-    <w:lsdException w:name="Table Grid 4" w:semiHidden="1" w:unhideWhenUsed="1"/>
-    <w:lsdException w:name="Table Grid 5" w:semiHidden="1" w:unhideWhenUsed="1"/>
-    <w:lsdException w:name="Table Grid 6" w:semiHidden="1" w:unhideWhenUsed="1"/>
-    <w:lsdException w:name="Table Grid 7" w:semiHidden="1" w:unhideWhenUsed="1"/>
-    <w:lsdException w:name="Table Grid 8" w:semiHidden="1" w:unhideWhenUsed="1"/>
-    <w:lsdException w:name="Table List 1" w:semiHidden="1" w:unhideWhenUsed="1"/>
-    <w:lsdException w:name="Table List 2" w:semiHidden="1" w:unhideWhenUsed="1"/>
-    <w:lsdException w:name="Table List 3" w:semiHidden="1" w:unhideWhenUsed="1"/>
-    <w:lsdException w:name="Table List 4" w:semiHidden="1" w:unhideWhenUsed="1"/>
-    <w:lsdException w:name="Table List 5" w:semiHidden="1" w:unhideWhenUsed="1"/>
-    <w:lsdException w:name="Table List 6" w:semiHidden="1" w:unhideWhenUsed="1"/>
-    <w:lsdException w:name="Table List 7" w:semiHidden="1" w:unhideWhenUsed="1"/>
-    <w:lsdException w:name="Table List 8" w:semiHidden="1" w:unhideWhenUsed="1"/>
-    <w:lsdException w:name="Table 3D effects 1" w:semiHidden="1" w:unhideWhenUsed="1"/>
-    <w:lsdException w:name="Table 3D effects 2" w:semiHidden="1" w:unhideWhenUsed="1"/>
-    <w:lsdException w:name="Table 3D effects 3" w:semiHidden="1" w:unhideWhenUsed="1"/>
-    <w:lsdException w:name="Table Contemporary" w:semiHidden="1" w:unhideWhenUsed="1"/>
-    <w:lsdException w:name="Table Elegant" w:semiHidden="1" w:unhideWhenUsed="1"/>
-    <w:lsdException w:name="Table Professional" w:semiHidden="1" w:unhideWhenUsed="1"/>
-    <w:lsdException w:name="Table Subtle 1" w:semiHidden="1" w:unhideWhenUsed="1"/>
-    <w:lsdException w:name="Table Subtle 2" w:semiHidden="1" w:unhideWhenUsed="1"/>
-    <w:lsdException w:name="Table Web 1" w:semiHidden="1" w:unhideWhenUsed="1"/>
-    <w:lsdException w:name="Table Web 2" w:semiHidden="1" w:unhideWhenUsed="1"/>
-    <w:lsdException w:name="Table Web 3" w:semiHidden="1" w:unhideWhenUsed="1"/>
-    <w:lsdException w:name="Balloon Text" w:semiHidden="1" w:unhideWhenUsed="1"/>
-    <w:lsdException w:name="Table Grid" w:semiHidden="1" w:uiPriority="59" w:unhideWhenUsed="1"/>
-    <w:lsdException w:name="Table Theme" w:semiHidden="1" w:unhideWhenUsed="1"/>
-    <w:lsdException w:name="Placeholder Text" w:semiHidden="1"/>
-    <w:lsdException w:name="No Spacing" w:uiPriority="1" w:qFormat="1"/>
-    <w:lsdException w:name="Light Shading" w:uiPriority="60"/>
-    <w:lsdException w:name="Light List" w:uiPriority="61"/>
-    <w:lsdException w:name="Light Grid" w:uiPriority="62"/>
-    <w:lsdException w:name="Medium Shading 1" w:uiPriority="63"/>
-    <w:lsdException w:name="Medium Shading 2" w:uiPriority="64"/>
-    <w:lsdException w:name="Medium List 1" w:uiPriority="65"/>
-    <w:lsdException w:name="Medium List 2" w:uiPriority="66"/>
-    <w:lsdException w:name="Medium Grid 1" w:uiPriority="67"/>
-    <w:lsdException w:name="Medium Grid 2" w:uiPriority="68"/>
-    <w:lsdException w:name="Medium Grid 3" w:uiPriority="69"/>
-    <w:lsdException w:name="Dark List" w:uiPriority="70"/>
-    <w:lsdException w:name="Colorful Shading" w:uiPriority="71"/>
-    <w:lsdException w:name="Colorful List" w:uiPriority="72"/>
-    <w:lsdException w:name="Colorful Grid" w:uiPriority="73"/>
-    <w:lsdException w:name="Light Shading Accent 1" w:uiPriority="60"/>
-    <w:lsdException w:name="Light List Accent 1" w:uiPriority="61"/>
-    <w:lsdException w:name="Light Grid Accent 1" w:uiPriority="62"/>
-    <w:lsdException w:name="Medium Shading 1 Accent 1" w:uiPriority="63"/>
-    <w:lsdException w:name="Medium Shading 2 Accent 1" w:uiPriority="64"/>
-    <w:lsdException w:name="Medium List 1 Accent 1" w:uiPriority="65"/>
-    <w:lsdException w:name="Revision" w:semiHidden="1"/>
-    <w:lsdException w:name="List Paragraph" w:uiPriority="34" w:qFormat="1"/>
-    <w:lsdException w:name="Quote" w:uiPriority="29" w:qFormat="1"/>
-    <w:lsdException w:name="Intense Quote" w:uiPriority="30" w:qFormat="1"/>
-    <w:lsdException w:name="Medium List 2 Accent 1" w:uiPriority="66"/>
-    <w:lsdException w:name="Medium Grid 1 Accent 1" w:uiPriority="67"/>
-    <w:lsdException w:name="Medium Grid 2 Accent 1" w:uiPriority="68"/>
-    <w:lsdException w:name="Medium Grid 3 Accent 1" w:uiPriority="69"/>
-    <w:lsdException w:name="Dark List Accent 1" w:uiPriority="70"/>
-    <w:lsdException w:name="Colorful Shading Accent 1" w:uiPriority="71"/>
-    <w:lsdException w:name="Colorful List Accent 1" w:uiPriority="72"/>
-    <w:lsdException w:name="Colorful Grid Accent 1" w:uiPriority="73"/>
-    <w:lsdException w:name="Light Shading Accent 2" w:uiPriority="60"/>
-    <w:lsdException w:name="Light List Accent 2" w:uiPriority="61"/>
-    <w:lsdException w:name="Light Grid Accent 2" w:uiPriority="62"/>
-    <w:lsdException w:name="Medium Shading 1 Accent 2" w:uiPriority="63"/>
-    <w:lsdException w:name="Medium Shading 2 Accent 2" w:uiPriority="64"/>
-    <w:lsdException w:name="Medium List 1 Accent 2" w:uiPriority="65"/>
-    <w:lsdException w:name="Medium List 2 Accent 2" w:uiPriority="66"/>
-    <w:lsdException w:name="Medium Grid 1 Accent 2" w:uiPriority="67"/>
-    <w:lsdException w:name="Medium Grid 2 Accent 2" w:uiPriority="68"/>
-    <w:lsdException w:name="Medium Grid 3 Accent 2" w:uiPriority="69"/>
-    <w:lsdException w:name="Dark List Accent 2" w:uiPriority="70"/>
-    <w:lsdException w:name="Colorful Shading Accent 2" w:uiPriority="71"/>
-    <w:lsdException w:name="Colorful List Accent 2" w:uiPriority="72"/>
-    <w:lsdException w:name="Colorful Grid Accent 2" w:uiPriority="73"/>
-    <w:lsdException w:name="Light Shading Accent 3" w:uiPriority="60"/>
-    <w:lsdException w:name="Light List Accent 3" w:uiPriority="61"/>
-    <w:lsdException w:name="Light Grid Accent 3" w:uiPriority="62"/>
-    <w:lsdException w:name="Medium Shading 1 Accent 3" w:uiPriority="63"/>
-    <w:lsdException w:name="Medium Shading 2 Accent 3" w:uiPriority="64"/>
-    <w:lsdException w:name="Medium List 1 Accent 3" w:uiPriority="65"/>
-    <w:lsdException w:name="Medium List 2 Accent 3" w:uiPriority="66"/>
-    <w:lsdException w:name="Medium Grid 1 Accent 3" w:uiPriority="67"/>
-    <w:lsdException w:name="Medium Grid 2 Accent 3" w:uiPriority="68"/>
-    <w:lsdException w:name="Medium Grid 3 Accent 3" w:uiPriority="69"/>
-    <w:lsdException w:name="Dark List Accent 3" w:uiPriority="70"/>
-    <w:lsdException w:name="Colorful Shading Accent 3" w:uiPriority="71"/>
-    <w:lsdException w:name="Colorful List Accent 3" w:uiPriority="72"/>
-    <w:lsdException w:name="Colorful Grid Accent 3" w:uiPriority="73"/>
-    <w:lsdException w:name="Light Shading Accent 4" w:uiPriority="60"/>
-    <w:lsdException w:name="Light List Accent 4" w:uiPriority="61"/>
-    <w:lsdException w:name="Light Grid Accent 4" w:uiPriority="62"/>
-    <w:lsdException w:name="Medium Shading 1 Accent 4" w:uiPriority="63"/>
-    <w:lsdException w:name="Medium Shading 2 Accent 4" w:uiPriority="64"/>
-    <w:lsdException w:name="Medium List 1 Accent 4" w:uiPriority="65"/>
-    <w:lsdException w:name="Medium List 2 Accent 4" w:uiPriority="66"/>
-    <w:lsdException w:name="Medium Grid 1 Accent 4" w:uiPriority="67"/>
-    <w:lsdException w:name="Medium Grid 2 Accent 4" w:uiPriority="68"/>
-    <w:lsdException w:name="Medium Grid 3 Accent 4" w:uiPriority="69"/>
-    <w:lsdException w:name="Dark List Accent 4" w:uiPriority="70"/>
-    <w:lsdException w:name="Colorful Shading Accent 4" w:uiPriority="71"/>
-    <w:lsdException w:name="Colorful List Accent 4" w:uiPriority="72"/>
-    <w:lsdException w:name="Colorful Grid Accent 4" w:uiPriority="73"/>
-    <w:lsdException w:name="Light Shading Accent 5" w:uiPriority="60"/>
-    <w:lsdException w:name="Light List Accent 5" w:uiPriority="61"/>
-    <w:lsdException w:name="Light Grid Accent 5" w:uiPriority="62"/>
-    <w:lsdException w:name="Medium Shading 1 Accent 5" w:uiPriority="63"/>
-    <w:lsdException w:name="Medium Shading 2 Accent 5" w:uiPriority="64"/>
-    <w:lsdException w:name="Medium List 1 Accent 5" w:uiPriority="65"/>
-    <w:lsdException w:name="Medium List 2 Accent 5" w:uiPriority="66"/>
-    <w:lsdException w:name="Medium Grid 1 Accent 5" w:uiPriority="67"/>
-    <w:lsdException w:name="Medium Grid 2 Accent 5" w:uiPriority="68"/>
-    <w:lsdException w:name="Medium Grid 3 Accent 5" w:uiPriority="69"/>
-    <w:lsdException w:name="Dark List Accent 5" w:uiPriority="70"/>
-    <w:lsdException w:name="Colorful Shading Accent 5" w:uiPriority="71"/>
-    <w:lsdException w:name="Colorful List Accent 5" w:uiPriority="72"/>
-    <w:lsdException w:name="Colorful Grid Accent 5" w:uiPriority="73"/>
-    <w:lsdException w:name="Light Shading Accent 6" w:uiPriority="60"/>
-    <w:lsdException w:name="Light List Accent 6" w:uiPriority="61"/>
-    <w:lsdException w:name="Light Grid Accent 6" w:uiPriority="62"/>
-    <w:lsdException w:name="Medium Shading 1 Accent 6" w:uiPriority="63"/>
-    <w:lsdException w:name="Medium Shading 2 Accent 6" w:uiPriority="64"/>
-    <w:lsdException w:name="Medium List 1 Accent 6" w:uiPriority="65"/>
-    <w:lsdException w:name="Medium List 2 Accent 6" w:uiPriority="66"/>
-    <w:lsdException w:name="Medium Grid 1 Accent 6" w:uiPriority="67"/>
-    <w:lsdException w:name="Medium Grid 2 Accent 6" w:uiPriority="68"/>
-    <w:lsdException w:name="Medium Grid 3 Accent 6" w:uiPriority="69"/>
-    <w:lsdException w:name="Dark List Accent 6" w:uiPriority="70"/>
-    <w:lsdException w:name="Colorful Shading Accent 6" w:uiPriority="71"/>
-    <w:lsdException w:name="Colorful List Accent 6" w:uiPriority="72"/>
-    <w:lsdException w:name="Colorful Grid Accent 6" w:uiPriority="73"/>
-    <w:lsdException w:name="Subtle Emphasis" w:uiPriority="19" w:qFormat="1"/>
-    <w:lsdException w:name="Intense Emphasis" w:uiPriority="21" w:qFormat="1"/>
-    <w:lsdException w:name="Subtle Reference" w:uiPriority="31" w:qFormat="1"/>
-    <w:lsdException w:name="Intense Reference" w:uiPriority="32" w:qFormat="1"/>
-    <w:lsdException w:name="Book Title" w:uiPriority="33" w:qFormat="1"/>
-    <w:lsdException w:name="Bibliography" w:semiHidden="1" w:uiPriority="37" w:unhideWhenUsed="1"/>
-    <w:lsdException w:name="TOC Heading" w:semiHidden="1" w:uiPriority="39" w:unhideWhenUsed="1" w:qFormat="1"/>
-    <w:lsdException w:name="Plain Table 1" w:uiPriority="41"/>
-    <w:lsdException w:name="Plain Table 2" w:uiPriority="42"/>
-    <w:lsdException w:name="Plain Table 3" w:uiPriority="43"/>
-    <w:lsdException w:name="Plain Table 4" w:uiPriority="44"/>
-    <w:lsdException w:name="Plain Table 5" w:uiPriority="45"/>
-    <w:lsdException w:name="Grid Table Light" w:uiPriority="40"/>
-    <w:lsdException w:name="Grid Table 1 Light" w:uiPriority="46"/>
-    <w:lsdException w:name="Grid Table 2" w:uiPriority="47"/>
-    <w:lsdException w:name="Grid Table 3" w:uiPriority="48"/>
-    <w:lsdException w:name="Grid Table 4" w:uiPriority="49"/>
-    <w:lsdException w:name="Grid Table 5 Dark" w:uiPriority="50"/>
-    <w:lsdException w:name="Grid Table 6 Colorful" w:uiPriority="51"/>
-    <w:lsdException w:name="Grid Table 7 Colorful" w:uiPriority="52"/>
-    <w:lsdException w:name="Grid Table 1 Light Accent 1" w:uiPriority="46"/>
-    <w:lsdException w:name="Grid Table 2 Accent 1" w:uiPriority="47"/>
-    <w:lsdException w:name="Grid Table 3 Accent 1" w:uiPriority="48"/>
-    <w:lsdException w:name="Grid Table 4 Accent 1" w:uiPriority="49"/>
-    <w:lsdException w:name="Grid Table 5 Dark Accent 1" w:uiPriority="50"/>
-    <w:lsdException w:name="Grid Table 6 Colorful Accent 1" w:uiPriority="51"/>
-    <w:lsdException w:name="Grid Table 7 Colorful Accent 1" w:uiPriority="52"/>
-    <w:lsdException w:name="Grid Table 1 Light Accent 2" w:uiPriority="46"/>
-    <w:lsdException w:name="Grid Table 2 Accent 2" w:uiPriority="47"/>
-    <w:lsdException w:name="Grid Table 3 Accent 2" w:uiPriority="48"/>
-    <w:lsdException w:name="Grid Table 4 Accent 2" w:uiPriority="49"/>
-    <w:lsdException w:name="Grid Table 5 Dark Accent 2" w:uiPriority="50"/>
-    <w:lsdException w:name="Grid Table 6 Colorful Accent 2" w:uiPriority="51"/>
-    <w:lsdException w:name="Grid Table 7 Colorful Accent 2" w:uiPriority="52"/>
-    <w:lsdException w:name="Grid Table 1 Light Accent 3" w:uiPriority="46"/>
-    <w:lsdException w:name="Grid Table 2 Accent 3" w:uiPriority="47"/>
-    <w:lsdException w:name="Grid Table 3 Accent 3" w:uiPriority="48"/>
-    <w:lsdException w:name="Grid Table 4 Accent 3" w:uiPriority="49"/>
-    <w:lsdException w:name="Grid Table 5 Dark Accent 3" w:uiPriority="50"/>
-    <w:lsdException w:name="Grid Table 6 Colorful Accent 3" w:uiPriority="51"/>
-    <w:lsdException w:name="Grid Table 7 Colorful Accent 3" w:uiPriority="52"/>
-    <w:lsdException w:name="Grid Table 1 Light Accent 4" w:uiPriority="46"/>
-    <w:lsdException w:name="Grid Table 2 Accent 4" w:uiPriority="47"/>
-    <w:lsdException w:name="Grid Table 3 Accent 4" w:uiPriority="48"/>
-    <w:lsdException w:name="Grid Table 4 Accent 4" w:uiPriority="49"/>
-    <w:lsdException w:name="Grid Table 5 Dark Accent 4" w:uiPriority="50"/>
-    <w:lsdException w:name="Grid Table 6 Colorful Accent 4" w:uiPriority="51"/>
-    <w:lsdException w:name="Grid Table 7 Colorful Accent 4" w:uiPriority="52"/>
-    <w:lsdException w:name="Grid Table 1 Light Accent 5" w:uiPriority="46"/>
-    <w:lsdException w:name="Grid Table 2 Accent 5" w:uiPriority="47"/>
-    <w:lsdException w:name="Grid Table 3 Accent 5" w:uiPriority="48"/>
-    <w:lsdException w:name="Grid Table 4 Accent 5" w:uiPriority="49"/>
-    <w:lsdException w:name="Grid Table 5 Dark Accent 5" w:uiPriority="50"/>
-    <w:lsdException w:name="Grid Table 6 Colorful Accent 5" w:uiPriority="51"/>
-    <w:lsdException w:name="Grid Table 7 Colorful Accent 5" w:uiPriority="52"/>
-    <w:lsdException w:name="Grid Table 1 Light Accent 6" w:uiPriority="46"/>
-    <w:lsdException w:name="Grid Table 2 Accent 6" w:uiPriority="47"/>
-    <w:lsdException w:name="Grid Table 3 Accent 6" w:uiPriority="48"/>
-    <w:lsdException w:name="Grid Table 4 Accent 6" w:uiPriority="49"/>
-    <w:lsdException w:name="Grid Table 5 Dark Accent 6" w:uiPriority="50"/>
-    <w:lsdException w:name="Grid Table 6 Colorful Accent 6" w:uiPriority="51"/>
-    <w:lsdException w:name="Grid Table 7 Colorful Accent 6" w:uiPriority="52"/>
-    <w:lsdException w:name="List Table 1 Light" w:uiPriority="46"/>
-    <w:lsdException w:name="List Table 2" w:uiPriority="47"/>
-    <w:lsdException w:name="List Table 3" w:uiPriority="48"/>
-    <w:lsdException w:name="List Table 4" w:uiPriority="49"/>
-    <w:lsdException w:name="List Table 5 Dark" w:uiPriority="50"/>
-    <w:lsdException w:name="List Table 6 Colorful" w:uiPriority="51"/>
-    <w:lsdException w:name="List Table 7 Colorful" w:uiPriority="52"/>
-    <w:lsdException w:name="List Table 1 Light Accent 1" w:uiPriority="46"/>
-    <w:lsdException w:name="List Table 2 Accent 1" w:uiPriority="47"/>
-    <w:lsdException w:name="List Table 3 Accent 1" w:uiPriority="48"/>
-    <w:lsdException w:name="List Table 4 Accent 1" w:uiPriority="49"/>
-    <w:lsdException w:name="List Table 5 Dark Accent 1" w:uiPriority="50"/>
-    <w:lsdException w:name="List Table 6 Colorful Accent 1" w:uiPriority="51"/>
-    <w:lsdException w:name="List Table 7 Colorful Accent 1" w:uiPriority="52"/>
-    <w:lsdException w:name="List Table 1 Light Accent 2" w:uiPriority="46"/>
-    <w:lsdException w:name="List Table 2 Accent 2" w:uiPriority="47"/>
-    <w:lsdException w:name="List Table 3 Accent 2" w:uiPriority="48"/>
-    <w:lsdException w:name="List Table 4 Accent 2" w:uiPriority="49"/>
-    <w:lsdException w:name="List Table 5 Dark Accent 2" w:uiPriority="50"/>
-    <w:lsdException w:name="List Table 6 Colorful Accent 2" w:uiPriority="51"/>
-    <w:lsdException w:name="List Table 7 Colorful Accent 2" w:uiPriority="52"/>
-    <w:lsdException w:name="List Table 1 Light Accent 3" w:uiPriority="46"/>
-    <w:lsdException w:name="List Table 2 Accent 3" w:uiPriority="47"/>
-    <w:lsdException w:name="List Table 3 Accent 3" w:uiPriority="48"/>
-    <w:lsdException w:name="List Table 4 Accent 3" w:uiPriority="49"/>
-    <w:lsdException w:name="List Table 5 Dark Accent 3" w:uiPriority="50"/>
-    <w:lsdException w:name="List Table 6 Colorful Accent 3" w:uiPriority="51"/>
-    <w:lsdException w:name="List Table 7 Colorful Accent 3" w:uiPriority="52"/>
-    <w:lsdException w:name="List Table 1 Light Accent 4" w:uiPriority="46"/>
-    <w:lsdException w:name="List Table 2 Accent 4" w:uiPriority="47"/>
-    <w:lsdException w:name="List Table 3 Accent 4" w:uiPriority="48"/>
-    <w:lsdException w:name="List Table 4 Accent 4" w:uiPriority="49"/>
-    <w:lsdException w:name="List Table 5 Dark Accent 4" w:uiPriority="50"/>
-    <w:lsdException w:name="List Table 6 Colorful Accent 4" w:uiPriority="51"/>
-    <w:lsdException w:name="List Table 7 Colorful Accent 4" w:uiPriority="52"/>
-    <w:lsdException w:name="List Table 1 Light Accent 5" w:uiPriority="46"/>
-    <w:lsdException w:name="List Table 2 Accent 5" w:uiPriority="47"/>
-    <w:lsdException w:name="List Table 3 Accent 5" w:uiPriority="48"/>
-    <w:lsdException w:name="List Table 4 Accent 5" w:uiPriority="49"/>
-    <w:lsdException w:name="List Table 5 Dark Accent 5" w:uiPriority="50"/>
-    <w:lsdException w:name="List Table 6 Colorful Accent 5" w:uiPriority="51"/>
-    <w:lsdException w:name="List Table 7 Colorful Accent 5" w:uiPriority="52"/>
-    <w:lsdException w:name="List Table 1 Light Accent 6" w:uiPriority="46"/>
-    <w:lsdException w:name="List Table 2 Accent 6" w:uiPriority="47"/>
-    <w:lsdException w:name="List Table 3 Accent 6" w:uiPriority="48"/>
-    <w:lsdException w:name="List Table 4 Accent 6" w:uiPriority="49"/>
-    <w:lsdException w:name="List Table 5 Dark Accent 6" w:uiPriority="50"/>
-    <w:lsdException w:name="List Table 6 Colorful Accent 6" w:uiPriority="51"/>
-    <w:lsdException w:name="List Table 7 Colorful Accent 6" w:uiPriority="52"/>
-    <w:lsdException w:name="Mention" w:semiHidden="1" w:unhideWhenUsed="1"/>
-    <w:lsdException w:name="Smart Hyperlink" w:semiHidden="1" w:unhideWhenUsed="1"/>
-    <w:lsdException w:name="Hashtag" w:semiHidden="1" w:unhideWhenUsed="1"/>
-    <w:lsdException w:name="Unresolved Mention" w:semiHidden="1" w:unhideWhenUsed="1"/>
-    <w:lsdException w:name="Smart Link" w:semiHidden="1" w:unhideWhenUsed="1"/>
-    <w:lsdException w:name="Smart Link Error" w:semiHidden="1" w:unhideWhenUsed="1"/>
+  <w:latentStyles w:defLockedState="0" w:defUIPriority="99" w:defSemiHidden="1" w:defUnhideWhenUsed="1" w:defQFormat="0" w:count="267">
+    <w:lsdException w:name="Normal" w:semiHidden="0" w:uiPriority="0" w:unhideWhenUsed="0" w:qFormat="1"/>
+    <w:lsdException w:name="heading 1" w:semiHidden="0" w:uiPriority="9" w:unhideWhenUsed="0" w:qFormat="1"/>
+    <w:lsdException w:name="heading 2" w:uiPriority="9" w:qFormat="1"/>
+    <w:lsdException w:name="heading 3" w:uiPriority="9" w:qFormat="1"/>
+    <w:lsdException w:name="heading 4" w:uiPriority="9" w:qFormat="1"/>
+    <w:lsdException w:name="heading 5" w:uiPriority="9" w:qFormat="1"/>
+    <w:lsdException w:name="heading 6" w:uiPriority="9" w:qFormat="1"/>
+    <w:lsdException w:name="heading 7" w:uiPriority="9" w:qFormat="1"/>
+    <w:lsdException w:name="heading 8" w:uiPriority="9" w:qFormat="1"/>
+    <w:lsdException w:name="heading 9" w:uiPriority="9" w:qFormat="1"/>
+    <w:lsdException w:name="toc 1" w:uiPriority="39"/>
+    <w:lsdException w:name="toc 2" w:uiPriority="39"/>
+    <w:lsdException w:name="toc 3" w:uiPriority="39"/>
+    <w:lsdException w:name="toc 4" w:uiPriority="39"/>
+    <w:lsdException w:name="toc 5" w:uiPriority="39"/>
+    <w:lsdException w:name="toc 6" w:uiPriority="39"/>
+    <w:lsdException w:name="toc 7" w:uiPriority="39"/>
+    <w:lsdException w:name="toc 8" w:uiPriority="39"/>
+    <w:lsdException w:name="toc 9" w:uiPriority="39"/>
+    <w:lsdException w:name="caption" w:uiPriority="35" w:qFormat="1"/>
+    <w:lsdException w:name="Title" w:semiHidden="0" w:uiPriority="10" w:unhideWhenUsed="0" w:qFormat="1"/>
+    <w:lsdException w:name="Default Paragraph Font" w:uiPriority="1"/>
+    <w:lsdException w:name="Subtitle" w:semiHidden="0" w:uiPriority="11" w:unhideWhenUsed="0" w:qFormat="1"/>
+    <w:lsdException w:name="Strong" w:semiHidden="0" w:uiPriority="22" w:unhideWhenUsed="0" w:qFormat="1"/>
+    <w:lsdException w:name="Emphasis" w:semiHidden="0" w:uiPriority="20" w:unhideWhenUsed="0" w:qFormat="1"/>
+    <w:lsdException w:name="Table Grid" w:semiHidden="0" w:uiPriority="59" w:unhideWhenUsed="0"/>
+    <w:lsdException w:name="Placeholder Text" w:unhideWhenUsed="0"/>
+    <w:lsdException w:name="No Spacing" w:semiHidden="0" w:uiPriority="1" w:unhideWhenUsed="0" w:qFormat="1"/>
+    <w:lsdException w:name="Light Shading" w:semiHidden="0" w:uiPriority="60" w:unhideWhenUsed="0"/>
+    <w:lsdException w:name="Light List" w:semiHidden="0" w:uiPriority="61" w:unhideWhenUsed="0"/>
+    <w:lsdException w:name="Light Grid" w:semiHidden="0" w:uiPriority="62" w:unhideWhenUsed="0"/>
+    <w:lsdException w:name="Medium Shading 1" w:semiHidden="0" w:uiPriority="63" w:unhideWhenUsed="0"/>
+    <w:lsdException w:name="Medium Shading 2" w:semiHidden="0" w:uiPriority="64" w:unhideWhenUsed="0"/>
+    <w:lsdException w:name="Medium List 1" w:semiHidden="0" w:uiPriority="65" w:unhideWhenUsed="0"/>
+    <w:lsdException w:name="Medium List 2" w:semiHidden="0" w:uiPriority="66" w:unhideWhenUsed="0"/>
+    <w:lsdException w:name="Medium Grid 1" w:semiHidden="0" w:uiPriority="67" w:unhideWhenUsed="0"/>
+    <w:lsdException w:name="Medium Grid 2" w:semiHidden="0" w:uiPriority="68" w:unhideWhenUsed="0"/>
+    <w:lsdException w:name="Medium Grid 3" w:semiHidden="0" w:uiPriority="69" w:unhideWhenUsed="0"/>
+    <w:lsdException w:name="Dark List" w:semiHidden="0" w:uiPriority="70" w:unhideWhenUsed="0"/>
+    <w:lsdException w:name="Colorful Shading" w:semiHidden="0" w:uiPriority="71" w:unhideWhenUsed="0"/>
+    <w:lsdException w:name="Colorful List" w:semiHidden="0" w:uiPriority="72" w:unhideWhenUsed="0"/>
+    <w:lsdException w:name="Colorful Grid" w:semiHidden="0" w:uiPriority="73" w:unhideWhenUsed="0"/>
+    <w:lsdException w:name="Light Shading Accent 1" w:semiHidden="0" w:uiPriority="60" w:unhideWhenUsed="0"/>
+    <w:lsdException w:name="Light List Accent 1" w:semiHidden="0" w:uiPriority="61" w:unhideWhenUsed="0"/>
+    <w:lsdException w:name="Light Grid Accent 1" w:semiHidden="0" w:uiPriority="62" w:unhideWhenUsed="0"/>
+    <w:lsdException w:name="Medium Shading 1 Accent 1" w:semiHidden="0" w:uiPriority="63" w:unhideWhenUsed="0"/>
+    <w:lsdException w:name="Medium Shading 2 Accent 1" w:semiHidden="0" w:uiPriority="64" w:unhideWhenUsed="0"/>
+    <w:lsdException w:name="Medium List 1 Accent 1" w:semiHidden="0" w:uiPriority="65" w:unhideWhenUsed="0"/>
+    <w:lsdException w:name="Revision" w:unhideWhenUsed="0"/>
+    <w:lsdException w:name="List Paragraph" w:semiHidden="0" w:uiPriority="34" w:unhideWhenUsed="0" w:qFormat="1"/>
+    <w:lsdException w:name="Quote" w:semiHidden="0" w:uiPriority="29" w:unhideWhenUsed="0" w:qFormat="1"/>
+    <w:lsdException w:name="Intense Quote" w:semiHidden="0" w:uiPriority="30" w:unhideWhenUsed="0" w:qFormat="1"/>
+    <w:lsdException w:name="Medium List 2 Accent 1" w:semiHidden="0" w:uiPriority="66" w:unhideWhenUsed="0"/>
+    <w:lsdException w:name="Medium Grid 1 Accent 1" w:semiHidden="0" w:uiPriority="67" w:unhideWhenUsed="0"/>
+    <w:lsdException w:name="Medium Grid 2 Accent 1" w:semiHidden="0" w:uiPriority="68" w:unhideWhenUsed="0"/>
+    <w:lsdException w:name="Medium Grid 3 Accent 1" w:semiHidden="0" w:uiPriority="69" w:unhideWhenUsed="0"/>
+    <w:lsdException w:name="Dark List Accent 1" w:semiHidden="0" w:uiPriority="70" w:unhideWhenUsed="0"/>
+    <w:lsdException w:name="Colorful Shading Accent 1" w:semiHidden="0" w:uiPriority="71" w:unhideWhenUsed="0"/>
+    <w:lsdException w:name="Colorful List Accent 1" w:semiHidden="0" w:uiPriority="72" w:unhideWhenUsed="0"/>
+    <w:lsdException w:name="Colorful Grid Accent 1" w:semiHidden="0" w:uiPriority="73" w:unhideWhenUsed="0"/>
+    <w:lsdException w:name="Light Shading Accent 2" w:semiHidden="0" w:uiPriority="60" w:unhideWhenUsed="0"/>
+    <w:lsdException w:name="Light List Accent 2" w:semiHidden="0" w:uiPriority="61" w:unhideWhenUsed="0"/>
+    <w:lsdException w:name="Light Grid Accent 2" w:semiHidden="0" w:uiPriority="62" w:unhideWhenUsed="0"/>
+    <w:lsdException w:name="Medium Shading 1 Accent 2" w:semiHidden="0" w:uiPriority="63" w:unhideWhenUsed="0"/>
+    <w:lsdException w:name="Medium Shading 2 Accent 2" w:semiHidden="0" w:uiPriority="64" w:unhideWhenUsed="0"/>
+    <w:lsdException w:name="Medium List 1 Accent 2" w:semiHidden="0" w:uiPriority="65" w:unhideWhenUsed="0"/>
+    <w:lsdException w:name="Medium List 2 Accent 2" w:semiHidden="0" w:uiPriority="66" w:unhideWhenUsed="0"/>
+    <w:lsdException w:name="Medium Grid 1 Accent 2" w:semiHidden="0" w:uiPriority="67" w:unhideWhenUsed="0"/>
+    <w:lsdException w:name="Medium Grid 2 Accent 2" w:semiHidden="0" w:uiPriority="68" w:unhideWhenUsed="0"/>
+    <w:lsdException w:name="Medium Grid 3 Accent 2" w:semiHidden="0" w:uiPriority="69" w:unhideWhenUsed="0"/>
+    <w:lsdException w:name="Dark List Accent 2" w:semiHidden="0" w:uiPriority="70" w:unhideWhenUsed="0"/>
+    <w:lsdException w:name="Colorful Shading Accent 2" w:semiHidden="0" w:uiPriority="71" w:unhideWhenUsed="0"/>
+    <w:lsdException w:name="Colorful List Accent 2" w:semiHidden="0" w:uiPriority="72" w:unhideWhenUsed="0"/>
+    <w:lsdException w:name="Colorful Grid Accent 2" w:semiHidden="0" w:uiPriority="73" w:unhideWhenUsed="0"/>
+    <w:lsdException w:name="Light Shading Accent 3" w:semiHidden="0" w:uiPriority="60" w:unhideWhenUsed="0"/>
+    <w:lsdException w:name="Light List Accent 3" w:semiHidden="0" w:uiPriority="61" w:unhideWhenUsed="0"/>
+    <w:lsdException w:name="Light Grid Accent 3" w:semiHidden="0" w:uiPriority="62" w:unhideWhenUsed="0"/>
+    <w:lsdException w:name="Medium Shading 1 Accent 3" w:semiHidden="0" w:uiPriority="63" w:unhideWhenUsed="0"/>
+    <w:lsdException w:name="Medium Shading 2 Accent 3" w:semiHidden="0" w:uiPriority="64" w:unhideWhenUsed="0"/>
+    <w:lsdException w:name="Medium List 1 Accent 3" w:semiHidden="0" w:uiPriority="65" w:unhideWhenUsed="0"/>
+    <w:lsdException w:name="Medium List 2 Accent 3" w:semiHidden="0" w:uiPriority="66" w:unhideWhenUsed="0"/>
+    <w:lsdException w:name="Medium Grid 1 Accent 3" w:semiHidden="0" w:uiPriority="67" w:unhideWhenUsed="0"/>
+    <w:lsdException w:name="Medium Grid 2 Accent 3" w:semiHidden="0" w:uiPriority="68" w:unhideWhenUsed="0"/>
+    <w:lsdException w:name="Medium Grid 3 Accent 3" w:semiHidden="0" w:uiPriority="69" w:unhideWhenUsed="0"/>
+    <w:lsdException w:name="Dark List Accent 3" w:semiHidden="0" w:uiPriority="70" w:unhideWhenUsed="0"/>
+    <w:lsdException w:name="Colorful Shading Accent 3" w:semiHidden="0" w:uiPriority="71" w:unhideWhenUsed="0"/>
+    <w:lsdException w:name="Colorful List Accent 3" w:semiHidden="0" w:uiPriority="72" w:unhideWhenUsed="0"/>
+    <w:lsdException w:name="Colorful Grid Accent 3" w:semiHidden="0" w:uiPriority="73" w:unhideWhenUsed="0"/>
+    <w:lsdException w:name="Light Shading Accent 4" w:semiHidden="0" w:uiPriority="60" w:unhideWhenUsed="0"/>
+    <w:lsdException w:name="Light List Accent 4" w:semiHidden="0" w:uiPriority="61" w:unhideWhenUsed="0"/>
+    <w:lsdException w:name="Light Grid Accent 4" w:semiHidden="0" w:uiPriority="62" w:unhideWhenUsed="0"/>
+    <w:lsdException w:name="Medium Shading 1 Accent 4" w:semiHidden="0" w:uiPriority="63" w:unhideWhenUsed="0"/>
+    <w:lsdException w:name="Medium Shading 2 Accent 4" w:semiHidden="0" w:uiPriority="64" w:unhideWhenUsed="0"/>
+    <w:lsdException w:name="Medium List 1 Accent 4" w:semiHidden="0" w:uiPriority="65" w:unhideWhenUsed="0"/>
+    <w:lsdException w:name="Medium List 2 Accent 4" w:semiHidden="0" w:uiPriority="66" w:unhideWhenUsed="0"/>
+    <w:lsdException w:name="Medium Grid 1 Accent 4" w:semiHidden="0" w:uiPriority="67" w:unhideWhenUsed="0"/>
+    <w:lsdException w:name="Medium Grid 2 Accent 4" w:semiHidden="0" w:uiPriority="68" w:unhideWhenUsed="0"/>
+    <w:lsdException w:name="Medium Grid 3 Accent 4" w:semiHidden="0" w:uiPriority="69" w:unhideWhenUsed="0"/>
+    <w:lsdException w:name="Dark List Accent 4" w:semiHidden="0" w:uiPriority="70" w:unhideWhenUsed="0"/>
+    <w:lsdException w:name="Colorful Shading Accent 4" w:semiHidden="0" w:uiPriority="71" w:unhideWhenUsed="0"/>
+    <w:lsdException w:name="Colorful List Accent 4" w:semiHidden="0" w:uiPriority="72" w:unhideWhenUsed="0"/>
+    <w:lsdException w:name="Colorful Grid Accent 4" w:semiHidden="0" w:uiPriority="73" w:unhideWhenUsed="0"/>
+    <w:lsdException w:name="Light Shading Accent 5" w:semiHidden="0" w:uiPriority="60" w:unhideWhenUsed="0"/>
+    <w:lsdException w:name="Light List Accent 5" w:semiHidden="0" w:uiPriority="61" w:unhideWhenUsed="0"/>
+    <w:lsdException w:name="Light Grid Accent 5" w:semiHidden="0" w:uiPriority="62" w:unhideWhenUsed="0"/>
+    <w:lsdException w:name="Medium Shading 1 Accent 5" w:semiHidden="0" w:uiPriority="63" w:unhideWhenUsed="0"/>
+    <w:lsdException w:name="Medium Shading 2 Accent 5" w:semiHidden="0" w:uiPriority="64" w:unhideWhenUsed="0"/>
+    <w:lsdException w:name="Medium List 1 Accent 5" w:semiHidden="0" w:uiPriority="65" w:unhideWhenUsed="0"/>
+    <w:lsdException w:name="Medium List 2 Accent 5" w:semiHidden="0" w:uiPriority="66" w:unhideWhenUsed="0"/>
+    <w:lsdException w:name="Medium Grid 1 Accent 5" w:semiHidden="0" w:uiPriority="67" w:unhideWhenUsed="0"/>
+    <w:lsdException w:name="Medium Grid 2 Accent 5" w:semiHidden="0" w:uiPriority="68" w:unhideWhenUsed="0"/>
+    <w:lsdException w:name="Medium Grid 3 Accent 5" w:semiHidden="0" w:uiPriority="69" w:unhideWhenUsed="0"/>
+    <w:lsdException w:name="Dark List Accent 5" w:semiHidden="0" w:uiPriority="70" w:unhideWhenUsed="0"/>
+    <w:lsdException w:name="Colorful Shading Accent 5" w:semiHidden="0" w:uiPriority="71" w:unhideWhenUsed="0"/>
+    <w:lsdException w:name="Colorful List Accent 5" w:semiHidden="0" w:uiPriority="72" w:unhideWhenUsed="0"/>
+    <w:lsdException w:name="Colorful Grid Accent 5" w:semiHidden="0" w:uiPriority="73" w:unhideWhenUsed="0"/>
+    <w:lsdException w:name="Light Shading Accent 6" w:semiHidden="0" w:uiPriority="60" w:unhideWhenUsed="0"/>
+    <w:lsdException w:name="Light List Accent 6" w:semiHidden="0" w:uiPriority="61" w:unhideWhenUsed="0"/>
+    <w:lsdException w:name="Light Grid Accent 6" w:semiHidden="0" w:uiPriority="62" w:unhideWhenUsed="0"/>
+    <w:lsdException w:name="Medium Shading 1 Accent 6" w:semiHidden="0" w:uiPriority="63" w:unhideWhenUsed="0"/>
+    <w:lsdException w:name="Medium Shading 2 Accent 6" w:semiHidden="0" w:uiPriority="64" w:unhideWhenUsed="0"/>
+    <w:lsdException w:name="Medium List 1 Accent 6" w:semiHidden="0" w:uiPriority="65" w:unhideWhenUsed="0"/>
+    <w:lsdException w:name="Medium List 2 Accent 6" w:semiHidden="0" w:uiPriority="66" w:unhideWhenUsed="0"/>
+    <w:lsdException w:name="Medium Grid 1 Accent 6" w:semiHidden="0" w:uiPriority="67" w:unhideWhenUsed="0"/>
+    <w:lsdException w:name="Medium Grid 2 Accent 6" w:semiHidden="0" w:uiPriority="68" w:unhideWhenUsed="0"/>
+    <w:lsdException w:name="Medium Grid 3 Accent 6" w:semiHidden="0" w:uiPriority="69" w:unhideWhenUsed="0"/>
+    <w:lsdException w:name="Dark List Accent 6" w:semiHidden="0" w:uiPriority="70" w:unhideWhenUsed="0"/>
+    <w:lsdException w:name="Colorful Shading Accent 6" w:semiHidden="0" w:uiPriority="71" w:unhideWhenUsed="0"/>
+    <w:lsdException w:name="Colorful List Accent 6" w:semiHidden="0" w:uiPriority="72" w:unhideWhenUsed="0"/>
+    <w:lsdException w:name="Colorful Grid Accent 6" w:semiHidden="0" w:uiPriority="73" w:unhideWhenUsed="0"/>
+    <w:lsdException w:name="Subtle Emphasis" w:semiHidden="0" w:uiPriority="19" w:unhideWhenUsed="0" w:qFormat="1"/>
+    <w:lsdException w:name="Intense Emphasis" w:semiHidden="0" w:uiPriority="21" w:unhideWhenUsed="0" w:qFormat="1"/>
+    <w:lsdException w:name="Subtle Reference" w:semiHidden="0" w:uiPriority="31" w:unhideWhenUsed="0" w:qFormat="1"/>
+    <w:lsdException w:name="Intense Reference" w:semiHidden="0" w:uiPriority="32" w:unhideWhenUsed="0" w:qFormat="1"/>
+    <w:lsdException w:name="Book Title" w:semiHidden="0" w:uiPriority="33" w:unhideWhenUsed="0" w:qFormat="1"/>
+    <w:lsdException w:name="Bibliography" w:uiPriority="37"/>
+    <w:lsdException w:name="TOC Heading" w:uiPriority="39" w:qFormat="1"/>
+  </w:latentStyles>
+  <w:style w:type="paragraph" w:default="1" w:styleId="Normal">
+    <w:name w:val="Normal"/>
+    <w:qFormat/>
+    <w:rsid w:val="009B2F34"/>
+  </w:style>
+  <w:style w:type="character" w:default="1" w:styleId="Fontepargpadro">
+    <w:name w:val="Default Paragraph Font"/>
+    <w:uiPriority w:val="1"/>
+    <w:semiHidden/>
+    <w:unhideWhenUsed/>
+  </w:style>
+  <w:style w:type="table" w:default="1" w:styleId="Tabelanormal">
+    <w:name w:val="Normal Table"/>
+    <w:uiPriority w:val="99"/>
+    <w:semiHidden/>
+    <w:unhideWhenUsed/>
+    <w:tblPr>
+      <w:tblInd w:w="0" w:type="dxa"/>
+      <w:tblCellMar>
+        <w:top w:w="0" w:type="dxa"/>
+        <w:left w:w="108" w:type="dxa"/>
+        <w:bottom w:w="0" w:type="dxa"/>
+        <w:right w:w="108" w:type="dxa"/>
+      </w:tblCellMar>
+    </w:tblPr>
+  </w:style>
+  <w:style w:type="numbering" w:default="1" w:styleId="Semlista">
+    <w:name w:val="No List"/>
+    <w:uiPriority w:val="99"/>
+    <w:semiHidden/>
+    <w:unhideWhenUsed/>
+  </w:style>
+</w:styles>
+</file>
+
+<file path=word/stylesWithEffects.xml><?xml version="1.0" encoding="utf-8"?>
+<w:styles xmlns:wpc="http://schemas.microsoft.com/office/word/2010/wordprocessingCanvas" xmlns:mc="http://schemas.openxmlformats.org/markup-compatibility/2006" xmlns:o="urn:schemas-microsoft-com:office:office" xmlns:r="http://schemas.openxmlformats.org/officeDocument/2006/relationships" xmlns:m="http://schemas.openxmlformats.org/officeDocument/2006/math" xmlns:v="urn:schemas-microsoft-com:vml" xmlns:wp14="http://schemas.microsoft.com/office/word/2010/wordprocessingDrawing" xmlns:wp="http://schemas.openxmlformats.org/drawingml/2006/wordprocessingDrawing" xmlns:w10="urn:schemas-microsoft-com:office:word" xmlns:w="http://schemas.openxmlformats.org/wordprocessingml/2006/main" xmlns:w14="http://schemas.microsoft.com/office/word/2010/wordml" xmlns:wpg="http://schemas.microsoft.com/office/word/2010/wordprocessingGroup" xmlns:wpi="http://schemas.microsoft.com/office/word/2010/wordprocessingInk" xmlns:wne="http://schemas.microsoft.com/office/word/2006/wordml" xmlns:wps="http://schemas.microsoft.com/office/word/2010/wordprocessingShape" mc:Ignorable="w14 wp14">
+  <w:docDefaults>
+    <w:rPrDefault>
+      <w:rPr>
+        <w:rFonts w:asciiTheme="minorHAnsi" w:eastAsiaTheme="minorHAnsi" w:hAnsiTheme="minorHAnsi" w:cstheme="minorBidi"/>
+        <w:sz w:val="22"/>
+        <w:szCs w:val="22"/>
+        <w:lang w:val="pt-BR" w:eastAsia="en-US" w:bidi="ar-SA"/>
+      </w:rPr>
+    </w:rPrDefault>
+    <w:pPrDefault>
+      <w:pPr>
+        <w:spacing w:after="200" w:line="276" w:lineRule="auto"/>
+      </w:pPr>
+    </w:pPrDefault>
+  </w:docDefaults>
+  <w:latentStyles w:defLockedState="0" w:defUIPriority="99" w:defSemiHidden="1" w:defUnhideWhenUsed="1" w:defQFormat="0" w:count="267">
+    <w:lsdException w:name="Normal" w:semiHidden="0" w:uiPriority="0" w:unhideWhenUsed="0" w:qFormat="1"/>
+    <w:lsdException w:name="heading 1" w:semiHidden="0" w:uiPriority="9" w:unhideWhenUsed="0" w:qFormat="1"/>
+    <w:lsdException w:name="heading 2" w:uiPriority="9" w:qFormat="1"/>
+    <w:lsdException w:name="heading 3" w:uiPriority="9" w:qFormat="1"/>
+    <w:lsdException w:name="heading 4" w:uiPriority="9" w:qFormat="1"/>
+    <w:lsdException w:name="heading 5" w:uiPriority="9" w:qFormat="1"/>
+    <w:lsdException w:name="heading 6" w:uiPriority="9" w:qFormat="1"/>
+    <w:lsdException w:name="heading 7" w:uiPriority="9" w:qFormat="1"/>
+    <w:lsdException w:name="heading 8" w:uiPriority="9" w:qFormat="1"/>
+    <w:lsdException w:name="heading 9" w:uiPriority="9" w:qFormat="1"/>
+    <w:lsdException w:name="toc 1" w:uiPriority="39"/>
+    <w:lsdException w:name="toc 2" w:uiPriority="39"/>
+    <w:lsdException w:name="toc 3" w:uiPriority="39"/>
+    <w:lsdException w:name="toc 4" w:uiPriority="39"/>
+    <w:lsdException w:name="toc 5" w:uiPriority="39"/>
+    <w:lsdException w:name="toc 6" w:uiPriority="39"/>
+    <w:lsdException w:name="toc 7" w:uiPriority="39"/>
+    <w:lsdException w:name="toc 8" w:uiPriority="39"/>
+    <w:lsdException w:name="toc 9" w:uiPriority="39"/>
+    <w:lsdException w:name="caption" w:uiPriority="35" w:qFormat="1"/>
+    <w:lsdException w:name="Title" w:semiHidden="0" w:uiPriority="10" w:unhideWhenUsed="0" w:qFormat="1"/>
+    <w:lsdException w:name="Default Paragraph Font" w:uiPriority="1"/>
+    <w:lsdException w:name="Subtitle" w:semiHidden="0" w:uiPriority="11" w:unhideWhenUsed="0" w:qFormat="1"/>
+    <w:lsdException w:name="Strong" w:semiHidden="0" w:uiPriority="22" w:unhideWhenUsed="0" w:qFormat="1"/>
+    <w:lsdException w:name="Emphasis" w:semiHidden="0" w:uiPriority="20" w:unhideWhenUsed="0" w:qFormat="1"/>
+    <w:lsdException w:name="Table Grid" w:semiHidden="0" w:uiPriority="59" w:unhideWhenUsed="0"/>
+    <w:lsdException w:name="Placeholder Text" w:unhideWhenUsed="0"/>
+    <w:lsdException w:name="No Spacing" w:semiHidden="0" w:uiPriority="1" w:unhideWhenUsed="0" w:qFormat="1"/>
+    <w:lsdException w:name="Light Shading" w:semiHidden="0" w:uiPriority="60" w:unhideWhenUsed="0"/>
+    <w:lsdException w:name="Light List" w:semiHidden="0" w:uiPriority="61" w:unhideWhenUsed="0"/>
+    <w:lsdException w:name="Light Grid" w:semiHidden="0" w:uiPriority="62" w:unhideWhenUsed="0"/>
+    <w:lsdException w:name="Medium Shading 1" w:semiHidden="0" w:uiPriority="63" w:unhideWhenUsed="0"/>
+    <w:lsdException w:name="Medium Shading 2" w:semiHidden="0" w:uiPriority="64" w:unhideWhenUsed="0"/>
+    <w:lsdException w:name="Medium List 1" w:semiHidden="0" w:uiPriority="65" w:unhideWhenUsed="0"/>
+    <w:lsdException w:name="Medium List 2" w:semiHidden="0" w:uiPriority="66" w:unhideWhenUsed="0"/>
+    <w:lsdException w:name="Medium Grid 1" w:semiHidden="0" w:uiPriority="67" w:unhideWhenUsed="0"/>
+    <w:lsdException w:name="Medium Grid 2" w:semiHidden="0" w:uiPriority="68" w:unhideWhenUsed="0"/>
+    <w:lsdException w:name="Medium Grid 3" w:semiHidden="0" w:uiPriority="69" w:unhideWhenUsed="0"/>
+    <w:lsdException w:name="Dark List" w:semiHidden="0" w:uiPriority="70" w:unhideWhenUsed="0"/>
+    <w:lsdException w:name="Colorful Shading" w:semiHidden="0" w:uiPriority="71" w:unhideWhenUsed="0"/>
+    <w:lsdException w:name="Colorful List" w:semiHidden="0" w:uiPriority="72" w:unhideWhenUsed="0"/>
+    <w:lsdException w:name="Colorful Grid" w:semiHidden="0" w:uiPriority="73" w:unhideWhenUsed="0"/>
+    <w:lsdException w:name="Light Shading Accent 1" w:semiHidden="0" w:uiPriority="60" w:unhideWhenUsed="0"/>
+    <w:lsdException w:name="Light List Accent 1" w:semiHidden="0" w:uiPriority="61" w:unhideWhenUsed="0"/>
+    <w:lsdException w:name="Light Grid Accent 1" w:semiHidden="0" w:uiPriority="62" w:unhideWhenUsed="0"/>
+    <w:lsdException w:name="Medium Shading 1 Accent 1" w:semiHidden="0" w:uiPriority="63" w:unhideWhenUsed="0"/>
+    <w:lsdException w:name="Medium Shading 2 Accent 1" w:semiHidden="0" w:uiPriority="64" w:unhideWhenUsed="0"/>
+    <w:lsdException w:name="Medium List 1 Accent 1" w:semiHidden="0" w:uiPriority="65" w:unhideWhenUsed="0"/>
+    <w:lsdException w:name="Revision" w:unhideWhenUsed="0"/>
+    <w:lsdException w:name="List Paragraph" w:semiHidden="0" w:uiPriority="34" w:unhideWhenUsed="0" w:qFormat="1"/>
+    <w:lsdException w:name="Quote" w:semiHidden="0" w:uiPriority="29" w:unhideWhenUsed="0" w:qFormat="1"/>
+    <w:lsdException w:name="Intense Quote" w:semiHidden="0" w:uiPriority="30" w:unhideWhenUsed="0" w:qFormat="1"/>
+    <w:lsdException w:name="Medium List 2 Accent 1" w:semiHidden="0" w:uiPriority="66" w:unhideWhenUsed="0"/>
+    <w:lsdException w:name="Medium Grid 1 Accent 1" w:semiHidden="0" w:uiPriority="67" w:unhideWhenUsed="0"/>
+    <w:lsdException w:name="Medium Grid 2 Accent 1" w:semiHidden="0" w:uiPriority="68" w:unhideWhenUsed="0"/>
+    <w:lsdException w:name="Medium Grid 3 Accent 1" w:semiHidden="0" w:uiPriority="69" w:unhideWhenUsed="0"/>
+    <w:lsdException w:name="Dark List Accent 1" w:semiHidden="0" w:uiPriority="70" w:unhideWhenUsed="0"/>
+    <w:lsdException w:name="Colorful Shading Accent 1" w:semiHidden="0" w:uiPriority="71" w:unhideWhenUsed="0"/>
+    <w:lsdException w:name="Colorful List Accent 1" w:semiHidden="0" w:uiPriority="72" w:unhideWhenUsed="0"/>
+    <w:lsdException w:name="Colorful Grid Accent 1" w:semiHidden="0" w:uiPriority="73" w:unhideWhenUsed="0"/>
+    <w:lsdException w:name="Light Shading Accent 2" w:semiHidden="0" w:uiPriority="60" w:unhideWhenUsed="0"/>
+    <w:lsdException w:name="Light List Accent 2" w:semiHidden="0" w:uiPriority="61" w:unhideWhenUsed="0"/>
+    <w:lsdException w:name="Light Grid Accent 2" w:semiHidden="0" w:uiPriority="62" w:unhideWhenUsed="0"/>
+    <w:lsdException w:name="Medium Shading 1 Accent 2" w:semiHidden="0" w:uiPriority="63" w:unhideWhenUsed="0"/>
+    <w:lsdException w:name="Medium Shading 2 Accent 2" w:semiHidden="0" w:uiPriority="64" w:unhideWhenUsed="0"/>
+    <w:lsdException w:name="Medium List 1 Accent 2" w:semiHidden="0" w:uiPriority="65" w:unhideWhenUsed="0"/>
+    <w:lsdException w:name="Medium List 2 Accent 2" w:semiHidden="0" w:uiPriority="66" w:unhideWhenUsed="0"/>
+    <w:lsdException w:name="Medium Grid 1 Accent 2" w:semiHidden="0" w:uiPriority="67" w:unhideWhenUsed="0"/>
+    <w:lsdException w:name="Medium Grid 2 Accent 2" w:semiHidden="0" w:uiPriority="68" w:unhideWhenUsed="0"/>
+    <w:lsdException w:name="Medium Grid 3 Accent 2" w:semiHidden="0" w:uiPriority="69" w:unhideWhenUsed="0"/>
+    <w:lsdException w:name="Dark List Accent 2" w:semiHidden="0" w:uiPriority="70" w:unhideWhenUsed="0"/>
+    <w:lsdException w:name="Colorful Shading Accent 2" w:semiHidden="0" w:uiPriority="71" w:unhideWhenUsed="0"/>
+    <w:lsdException w:name="Colorful List Accent 2" w:semiHidden="0" w:uiPriority="72" w:unhideWhenUsed="0"/>
+    <w:lsdException w:name="Colorful Grid Accent 2" w:semiHidden="0" w:uiPriority="73" w:unhideWhenUsed="0"/>
+    <w:lsdException w:name="Light Shading Accent 3" w:semiHidden="0" w:uiPriority="60" w:unhideWhenUsed="0"/>
+    <w:lsdException w:name="Light List Accent 3" w:semiHidden="0" w:uiPriority="61" w:unhideWhenUsed="0"/>
+    <w:lsdException w:name="Light Grid Accent 3" w:semiHidden="0" w:uiPriority="62" w:unhideWhenUsed="0"/>
+    <w:lsdException w:name="Medium Shading 1 Accent 3" w:semiHidden="0" w:uiPriority="63" w:unhideWhenUsed="0"/>
+    <w:lsdException w:name="Medium Shading 2 Accent 3" w:semiHidden="0" w:uiPriority="64" w:unhideWhenUsed="0"/>
+    <w:lsdException w:name="Medium List 1 Accent 3" w:semiHidden="0" w:uiPriority="65" w:unhideWhenUsed="0"/>
+    <w:lsdException w:name="Medium List 2 Accent 3" w:semiHidden="0" w:uiPriority="66" w:unhideWhenUsed="0"/>
+    <w:lsdException w:name="Medium Grid 1 Accent 3" w:semiHidden="0" w:uiPriority="67" w:unhideWhenUsed="0"/>
+    <w:lsdException w:name="Medium Grid 2 Accent 3" w:semiHidden="0" w:uiPriority="68" w:unhideWhenUsed="0"/>
+    <w:lsdException w:name="Medium Grid 3 Accent 3" w:semiHidden="0" w:uiPriority="69" w:unhideWhenUsed="0"/>
+    <w:lsdException w:name="Dark List Accent 3" w:semiHidden="0" w:uiPriority="70" w:unhideWhenUsed="0"/>
+    <w:lsdException w:name="Colorful Shading Accent 3" w:semiHidden="0" w:uiPriority="71" w:unhideWhenUsed="0"/>
+    <w:lsdException w:name="Colorful List Accent 3" w:semiHidden="0" w:uiPriority="72" w:unhideWhenUsed="0"/>
+    <w:lsdException w:name="Colorful Grid Accent 3" w:semiHidden="0" w:uiPriority="73" w:unhideWhenUsed="0"/>
+    <w:lsdException w:name="Light Shading Accent 4" w:semiHidden="0" w:uiPriority="60" w:unhideWhenUsed="0"/>
+    <w:lsdException w:name="Light List Accent 4" w:semiHidden="0" w:uiPriority="61" w:unhideWhenUsed="0"/>
+    <w:lsdException w:name="Light Grid Accent 4" w:semiHidden="0" w:uiPriority="62" w:unhideWhenUsed="0"/>
+    <w:lsdException w:name="Medium Shading 1 Accent 4" w:semiHidden="0" w:uiPriority="63" w:unhideWhenUsed="0"/>
+    <w:lsdException w:name="Medium Shading 2 Accent 4" w:semiHidden="0" w:uiPriority="64" w:unhideWhenUsed="0"/>
+    <w:lsdException w:name="Medium List 1 Accent 4" w:semiHidden="0" w:uiPriority="65" w:unhideWhenUsed="0"/>
+    <w:lsdException w:name="Medium List 2 Accent 4" w:semiHidden="0" w:uiPriority="66" w:unhideWhenUsed="0"/>
+    <w:lsdException w:name="Medium Grid 1 Accent 4" w:semiHidden="0" w:uiPriority="67" w:unhideWhenUsed="0"/>
+    <w:lsdException w:name="Medium Grid 2 Accent 4" w:semiHidden="0" w:uiPriority="68" w:unhideWhenUsed="0"/>
+    <w:lsdException w:name="Medium Grid 3 Accent 4" w:semiHidden="0" w:uiPriority="69" w:unhideWhenUsed="0"/>
+    <w:lsdException w:name="Dark List Accent 4" w:semiHidden="0" w:uiPriority="70" w:unhideWhenUsed="0"/>
+    <w:lsdException w:name="Colorful Shading Accent 4" w:semiHidden="0" w:uiPriority="71" w:unhideWhenUsed="0"/>
+    <w:lsdException w:name="Colorful List Accent 4" w:semiHidden="0" w:uiPriority="72" w:unhideWhenUsed="0"/>
+    <w:lsdException w:name="Colorful Grid Accent 4" w:semiHidden="0" w:uiPriority="73" w:unhideWhenUsed="0"/>
+    <w:lsdException w:name="Light Shading Accent 5" w:semiHidden="0" w:uiPriority="60" w:unhideWhenUsed="0"/>
+    <w:lsdException w:name="Light List Accent 5" w:semiHidden="0" w:uiPriority="61" w:unhideWhenUsed="0"/>
+    <w:lsdException w:name="Light Grid Accent 5" w:semiHidden="0" w:uiPriority="62" w:unhideWhenUsed="0"/>
+    <w:lsdException w:name="Medium Shading 1 Accent 5" w:semiHidden="0" w:uiPriority="63" w:unhideWhenUsed="0"/>
+    <w:lsdException w:name="Medium Shading 2 Accent 5" w:semiHidden="0" w:uiPriority="64" w:unhideWhenUsed="0"/>
+    <w:lsdException w:name="Medium List 1 Accent 5" w:semiHidden="0" w:uiPriority="65" w:unhideWhenUsed="0"/>
+    <w:lsdException w:name="Medium List 2 Accent 5" w:semiHidden="0" w:uiPriority="66" w:unhideWhenUsed="0"/>
+    <w:lsdException w:name="Medium Grid 1 Accent 5" w:semiHidden="0" w:uiPriority="67" w:unhideWhenUsed="0"/>
+    <w:lsdException w:name="Medium Grid 2 Accent 5" w:semiHidden="0" w:uiPriority="68" w:unhideWhenUsed="0"/>
+    <w:lsdException w:name="Medium Grid 3 Accent 5" w:semiHidden="0" w:uiPriority="69" w:unhideWhenUsed="0"/>
+    <w:lsdException w:name="Dark List Accent 5" w:semiHidden="0" w:uiPriority="70" w:unhideWhenUsed="0"/>
+    <w:lsdException w:name="Colorful Shading Accent 5" w:semiHidden="0" w:uiPriority="71" w:unhideWhenUsed="0"/>
+    <w:lsdException w:name="Colorful List Accent 5" w:semiHidden="0" w:uiPriority="72" w:unhideWhenUsed="0"/>
+    <w:lsdException w:name="Colorful Grid Accent 5" w:semiHidden="0" w:uiPriority="73" w:unhideWhenUsed="0"/>
+    <w:lsdException w:name="Light Shading Accent 6" w:semiHidden="0" w:uiPriority="60" w:unhideWhenUsed="0"/>
+    <w:lsdException w:name="Light List Accent 6" w:semiHidden="0" w:uiPriority="61" w:unhideWhenUsed="0"/>
+    <w:lsdException w:name="Light Grid Accent 6" w:semiHidden="0" w:uiPriority="62" w:unhideWhenUsed="0"/>
+    <w:lsdException w:name="Medium Shading 1 Accent 6" w:semiHidden="0" w:uiPriority="63" w:unhideWhenUsed="0"/>
+    <w:lsdException w:name="Medium Shading 2 Accent 6" w:semiHidden="0" w:uiPriority="64" w:unhideWhenUsed="0"/>
+    <w:lsdException w:name="Medium List 1 Accent 6" w:semiHidden="0" w:uiPriority="65" w:unhideWhenUsed="0"/>
+    <w:lsdException w:name="Medium List 2 Accent 6" w:semiHidden="0" w:uiPriority="66" w:unhideWhenUsed="0"/>
+    <w:lsdException w:name="Medium Grid 1 Accent 6" w:semiHidden="0" w:uiPriority="67" w:unhideWhenUsed="0"/>
+    <w:lsdException w:name="Medium Grid 2 Accent 6" w:semiHidden="0" w:uiPriority="68" w:unhideWhenUsed="0"/>
+    <w:lsdException w:name="Medium Grid 3 Accent 6" w:semiHidden="0" w:uiPriority="69" w:unhideWhenUsed="0"/>
+    <w:lsdException w:name="Dark List Accent 6" w:semiHidden="0" w:uiPriority="70" w:unhideWhenUsed="0"/>
+    <w:lsdException w:name="Colorful Shading Accent 6" w:semiHidden="0" w:uiPriority="71" w:unhideWhenUsed="0"/>
+    <w:lsdException w:name="Colorful List Accent 6" w:semiHidden="0" w:uiPriority="72" w:unhideWhenUsed="0"/>
+    <w:lsdException w:name="Colorful Grid Accent 6" w:semiHidden="0" w:uiPriority="73" w:unhideWhenUsed="0"/>
+    <w:lsdException w:name="Subtle Emphasis" w:semiHidden="0" w:uiPriority="19" w:unhideWhenUsed="0" w:qFormat="1"/>
+    <w:lsdException w:name="Intense Emphasis" w:semiHidden="0" w:uiPriority="21" w:unhideWhenUsed="0" w:qFormat="1"/>
+    <w:lsdException w:name="Subtle Reference" w:semiHidden="0" w:uiPriority="31" w:unhideWhenUsed="0" w:qFormat="1"/>
+    <w:lsdException w:name="Intense Reference" w:semiHidden="0" w:uiPriority="32" w:unhideWhenUsed="0" w:qFormat="1"/>
+    <w:lsdException w:name="Book Title" w:semiHidden="0" w:uiPriority="33" w:unhideWhenUsed="0" w:qFormat="1"/>
+    <w:lsdException w:name="Bibliography" w:uiPriority="37"/>
+    <w:lsdException w:name="TOC Heading" w:uiPriority="39" w:qFormat="1"/>
   </w:latentStyles>
   <w:style w:type="paragraph" w:default="1" w:styleId="Normal">
     <w:name w:val="Normal"/>
@@ -2891,7 +3195,7 @@
 </file>
 
 <file path=customXml/itemProps1.xml><?xml version="1.0" encoding="utf-8"?>
-<ds:datastoreItem xmlns:ds="http://schemas.openxmlformats.org/officeDocument/2006/customXml" ds:itemID="{94EE98E2-2912-4801-8BB7-DFFBB6EF0A22}">
+<ds:datastoreItem xmlns:ds="http://schemas.openxmlformats.org/officeDocument/2006/customXml" ds:itemID="{143B4495-26DB-4886-8A12-BC0F999161D7}">
   <ds:schemaRefs>
     <ds:schemaRef ds:uri="http://schemas.openxmlformats.org/officeDocument/2006/bibliography"/>
   </ds:schemaRefs>

</xml_diff>

<commit_message>
Salvando pq eu esqueci de salvar
</commit_message>
<xml_diff>
--- a/Cronograma de trabalho-CAROL.docx
+++ b/Cronograma de trabalho-CAROL.docx
@@ -1,18 +1,18 @@
 
 <file path=word/document.xml><?xml version="1.0" encoding="utf-8"?>
-<w:document xmlns:wpc="http://schemas.microsoft.com/office/word/2010/wordprocessingCanvas" xmlns:mc="http://schemas.openxmlformats.org/markup-compatibility/2006" xmlns:o="urn:schemas-microsoft-com:office:office" xmlns:r="http://schemas.openxmlformats.org/officeDocument/2006/relationships" xmlns:m="http://schemas.openxmlformats.org/officeDocument/2006/math" xmlns:v="urn:schemas-microsoft-com:vml" xmlns:wp14="http://schemas.microsoft.com/office/word/2010/wordprocessingDrawing" xmlns:wp="http://schemas.openxmlformats.org/drawingml/2006/wordprocessingDrawing" xmlns:w10="urn:schemas-microsoft-com:office:word" xmlns:w="http://schemas.openxmlformats.org/wordprocessingml/2006/main" xmlns:w14="http://schemas.microsoft.com/office/word/2010/wordml" xmlns:wpg="http://schemas.microsoft.com/office/word/2010/wordprocessingGroup" xmlns:wpi="http://schemas.microsoft.com/office/word/2010/wordprocessingInk" xmlns:wne="http://schemas.microsoft.com/office/word/2006/wordml" xmlns:wps="http://schemas.microsoft.com/office/word/2010/wordprocessingShape" mc:Ignorable="w14 wp14">
+<w:document xmlns:wpc="http://schemas.microsoft.com/office/word/2010/wordprocessingCanvas" xmlns:cx="http://schemas.microsoft.com/office/drawing/2014/chartex" xmlns:cx1="http://schemas.microsoft.com/office/drawing/2015/9/8/chartex" xmlns:cx2="http://schemas.microsoft.com/office/drawing/2015/10/21/chartex" xmlns:cx3="http://schemas.microsoft.com/office/drawing/2016/5/9/chartex" xmlns:cx4="http://schemas.microsoft.com/office/drawing/2016/5/10/chartex" xmlns:cx5="http://schemas.microsoft.com/office/drawing/2016/5/11/chartex" xmlns:cx6="http://schemas.microsoft.com/office/drawing/2016/5/12/chartex" xmlns:cx7="http://schemas.microsoft.com/office/drawing/2016/5/13/chartex" xmlns:cx8="http://schemas.microsoft.com/office/drawing/2016/5/14/chartex" xmlns:mc="http://schemas.openxmlformats.org/markup-compatibility/2006" xmlns:aink="http://schemas.microsoft.com/office/drawing/2016/ink" xmlns:am3d="http://schemas.microsoft.com/office/drawing/2017/model3d" xmlns:o="urn:schemas-microsoft-com:office:office" xmlns:r="http://schemas.openxmlformats.org/officeDocument/2006/relationships" xmlns:m="http://schemas.openxmlformats.org/officeDocument/2006/math" xmlns:v="urn:schemas-microsoft-com:vml" xmlns:wp14="http://schemas.microsoft.com/office/word/2010/wordprocessingDrawing" xmlns:wp="http://schemas.openxmlformats.org/drawingml/2006/wordprocessingDrawing" xmlns:w10="urn:schemas-microsoft-com:office:word" xmlns:w="http://schemas.openxmlformats.org/wordprocessingml/2006/main" xmlns:w14="http://schemas.microsoft.com/office/word/2010/wordml" xmlns:w15="http://schemas.microsoft.com/office/word/2012/wordml" xmlns:w16cid="http://schemas.microsoft.com/office/word/2016/wordml/cid" xmlns:w16se="http://schemas.microsoft.com/office/word/2015/wordml/symex" xmlns:wpg="http://schemas.microsoft.com/office/word/2010/wordprocessingGroup" xmlns:wpi="http://schemas.microsoft.com/office/word/2010/wordprocessingInk" xmlns:wne="http://schemas.microsoft.com/office/word/2006/wordml" xmlns:wps="http://schemas.microsoft.com/office/word/2010/wordprocessingShape" mc:Ignorable="w14 w15 w16se w16cid wp14">
   <w:body>
     <w:p>
       <w:r>
-        <w:t xml:space="preserve">Criar toda a logica/telas de </w:t>
-      </w:r>
-      <w:proofErr w:type="spellStart"/>
-      <w:r>
-        <w:t>login</w:t>
-      </w:r>
-      <w:proofErr w:type="spellEnd"/>
-      <w:r>
-        <w:t>, cadastro, permissões. Talvez log de sistema.</w:t>
+        <w:t xml:space="preserve">Criar toda a </w:t>
+      </w:r>
+      <w:proofErr w:type="spellStart"/>
+      <w:r>
+        <w:t>logica</w:t>
+      </w:r>
+      <w:proofErr w:type="spellEnd"/>
+      <w:r>
+        <w:t>/telas de login, cadastro, permissões. Talvez log de sistema.</w:t>
       </w:r>
     </w:p>
     <w:p>
@@ -70,35 +70,519 @@
         </w:rPr>
         <w:t>Tabela “</w:t>
       </w:r>
+      <w:r>
+        <w:rPr>
+          <w:b/>
+          <w:sz w:val="32"/>
+          <w:szCs w:val="32"/>
+        </w:rPr>
+        <w:t>modulo</w:t>
+      </w:r>
+      <w:r>
+        <w:rPr>
+          <w:b/>
+          <w:sz w:val="32"/>
+          <w:szCs w:val="32"/>
+        </w:rPr>
+        <w:t>”</w:t>
+      </w:r>
+    </w:p>
+    <w:p>
+      <w:pPr>
+        <w:contextualSpacing/>
+        <w:jc w:val="center"/>
+        <w:rPr>
+          <w:b/>
+          <w:sz w:val="32"/>
+          <w:szCs w:val="32"/>
+        </w:rPr>
+      </w:pPr>
+      <w:r>
+        <w:rPr>
+          <w:b/>
+          <w:sz w:val="32"/>
+          <w:szCs w:val="32"/>
+        </w:rPr>
+        <w:t>Tabela “</w:t>
+      </w:r>
+      <w:proofErr w:type="spellStart"/>
+      <w:r>
+        <w:rPr>
+          <w:b/>
+          <w:sz w:val="32"/>
+          <w:szCs w:val="32"/>
+        </w:rPr>
+        <w:t>usuario_modulo</w:t>
+      </w:r>
+      <w:proofErr w:type="spellEnd"/>
+      <w:r>
+        <w:rPr>
+          <w:b/>
+          <w:sz w:val="32"/>
+          <w:szCs w:val="32"/>
+        </w:rPr>
+        <w:t>”</w:t>
+      </w:r>
+    </w:p>
+    <w:p>
+      <w:pPr>
+        <w:contextualSpacing/>
+        <w:jc w:val="center"/>
+        <w:rPr>
+          <w:b/>
+          <w:sz w:val="32"/>
+          <w:szCs w:val="32"/>
+        </w:rPr>
+      </w:pPr>
+      <w:r>
+        <w:rPr>
+          <w:b/>
+          <w:sz w:val="32"/>
+          <w:szCs w:val="32"/>
+        </w:rPr>
+        <w:t>Tabela “</w:t>
+      </w:r>
+      <w:r>
+        <w:rPr>
+          <w:b/>
+          <w:sz w:val="32"/>
+          <w:szCs w:val="32"/>
+        </w:rPr>
+        <w:t>log</w:t>
+      </w:r>
+      <w:r>
+        <w:rPr>
+          <w:b/>
+          <w:sz w:val="32"/>
+          <w:szCs w:val="32"/>
+        </w:rPr>
+        <w:t>”</w:t>
+      </w:r>
+      <w:r>
+        <w:rPr>
+          <w:b/>
+          <w:sz w:val="32"/>
+          <w:szCs w:val="32"/>
+        </w:rPr>
+        <w:t xml:space="preserve"> </w:t>
+      </w:r>
+      <w:r>
+        <w:rPr>
+          <w:sz w:val="32"/>
+          <w:szCs w:val="32"/>
+        </w:rPr>
+        <w:t>ou usar serviço de log</w:t>
+      </w:r>
+    </w:p>
+    <w:p/>
+    <w:p>
+      <w:r>
+        <w:t>Criar tela de entidade junto com logica de contatos.</w:t>
+      </w:r>
+    </w:p>
+    <w:p>
+      <w:pPr>
+        <w:contextualSpacing/>
+        <w:jc w:val="center"/>
+        <w:rPr>
+          <w:b/>
+          <w:sz w:val="32"/>
+          <w:szCs w:val="32"/>
+        </w:rPr>
+      </w:pPr>
+      <w:r>
+        <w:rPr>
+          <w:b/>
+          <w:sz w:val="32"/>
+          <w:szCs w:val="32"/>
+        </w:rPr>
+        <w:t>0° Corrigir endereçamento do servidor</w:t>
+      </w:r>
+      <w:r>
+        <w:rPr>
+          <w:b/>
+          <w:color w:val="FF0000"/>
+          <w:sz w:val="32"/>
+          <w:szCs w:val="32"/>
+        </w:rPr>
+        <w:t xml:space="preserve"> </w:t>
+      </w:r>
+      <w:r>
+        <w:rPr>
+          <w:b/>
+          <w:color w:val="FF0000"/>
+          <w:sz w:val="32"/>
+          <w:szCs w:val="32"/>
+        </w:rPr>
+        <w:t xml:space="preserve">OK </w:t>
+      </w:r>
+    </w:p>
+    <w:p>
+      <w:pPr>
+        <w:contextualSpacing/>
+        <w:jc w:val="center"/>
+        <w:rPr>
+          <w:b/>
+          <w:color w:val="FF0000"/>
+          <w:sz w:val="32"/>
+          <w:szCs w:val="32"/>
+        </w:rPr>
+      </w:pPr>
+      <w:r>
+        <w:rPr>
+          <w:b/>
+          <w:sz w:val="32"/>
+          <w:szCs w:val="32"/>
+        </w:rPr>
+        <w:t xml:space="preserve">1° </w:t>
+      </w:r>
+      <w:r>
+        <w:rPr>
+          <w:b/>
+          <w:sz w:val="32"/>
+          <w:szCs w:val="32"/>
+        </w:rPr>
+        <w:t>Tabela “</w:t>
+      </w:r>
+      <w:r>
+        <w:rPr>
+          <w:b/>
+          <w:sz w:val="32"/>
+          <w:szCs w:val="32"/>
+        </w:rPr>
+        <w:t>entidade</w:t>
+      </w:r>
+      <w:r>
+        <w:rPr>
+          <w:b/>
+          <w:sz w:val="32"/>
+          <w:szCs w:val="32"/>
+        </w:rPr>
+        <w:t>”</w:t>
+      </w:r>
+      <w:r>
+        <w:rPr>
+          <w:b/>
+          <w:sz w:val="32"/>
+          <w:szCs w:val="32"/>
+        </w:rPr>
+        <w:t xml:space="preserve"> </w:t>
+      </w:r>
+      <w:r>
+        <w:rPr>
+          <w:b/>
+          <w:color w:val="FF0000"/>
+          <w:sz w:val="32"/>
+          <w:szCs w:val="32"/>
+        </w:rPr>
+        <w:t>OK</w:t>
+      </w:r>
+    </w:p>
+    <w:p>
+      <w:pPr>
+        <w:contextualSpacing/>
+        <w:jc w:val="center"/>
+        <w:rPr>
+          <w:b/>
+          <w:sz w:val="32"/>
+          <w:szCs w:val="32"/>
+        </w:rPr>
+      </w:pPr>
+      <w:r>
+        <w:rPr>
+          <w:b/>
+          <w:color w:val="FF0000"/>
+          <w:sz w:val="32"/>
+          <w:szCs w:val="32"/>
+        </w:rPr>
+        <w:t>Falta</w:t>
+      </w:r>
+      <w:r>
+        <w:rPr>
+          <w:b/>
+          <w:color w:val="FF0000"/>
+          <w:sz w:val="32"/>
+          <w:szCs w:val="32"/>
+        </w:rPr>
+        <w:t xml:space="preserve"> o</w:t>
+      </w:r>
+      <w:r>
+        <w:rPr>
+          <w:b/>
+          <w:color w:val="FF0000"/>
+          <w:sz w:val="32"/>
+          <w:szCs w:val="32"/>
+        </w:rPr>
+        <w:t xml:space="preserve"> </w:t>
+      </w:r>
+      <w:r>
+        <w:rPr>
+          <w:b/>
+          <w:color w:val="FF0000"/>
+          <w:sz w:val="32"/>
+          <w:szCs w:val="32"/>
+        </w:rPr>
+        <w:t>U</w:t>
+      </w:r>
+      <w:r>
+        <w:rPr>
+          <w:b/>
+          <w:color w:val="FF0000"/>
+          <w:sz w:val="32"/>
+          <w:szCs w:val="32"/>
+        </w:rPr>
+        <w:t>pdate</w:t>
+      </w:r>
+      <w:r>
+        <w:rPr>
+          <w:b/>
+          <w:color w:val="FF0000"/>
+          <w:sz w:val="32"/>
+          <w:szCs w:val="32"/>
+        </w:rPr>
+        <w:t xml:space="preserve"> </w:t>
+      </w:r>
+      <w:r>
+        <w:rPr>
+          <w:b/>
+          <w:color w:val="FF0000"/>
+          <w:sz w:val="32"/>
+          <w:szCs w:val="32"/>
+        </w:rPr>
+        <w:t>OK</w:t>
+      </w:r>
+    </w:p>
+    <w:p>
+      <w:pPr>
+        <w:contextualSpacing/>
+        <w:jc w:val="center"/>
+        <w:rPr>
+          <w:b/>
+          <w:sz w:val="32"/>
+          <w:szCs w:val="32"/>
+        </w:rPr>
+      </w:pPr>
+      <w:r>
+        <w:rPr>
+          <w:b/>
+          <w:sz w:val="32"/>
+          <w:szCs w:val="32"/>
+        </w:rPr>
+        <w:t xml:space="preserve">2° </w:t>
+      </w:r>
+      <w:r>
+        <w:rPr>
+          <w:b/>
+          <w:sz w:val="32"/>
+          <w:szCs w:val="32"/>
+        </w:rPr>
+        <w:t>Tabela “</w:t>
+      </w:r>
+      <w:r>
+        <w:rPr>
+          <w:b/>
+          <w:sz w:val="32"/>
+          <w:szCs w:val="32"/>
+        </w:rPr>
+        <w:t>contato</w:t>
+      </w:r>
+      <w:r>
+        <w:rPr>
+          <w:b/>
+          <w:sz w:val="32"/>
+          <w:szCs w:val="32"/>
+        </w:rPr>
+        <w:t>”</w:t>
+      </w:r>
+    </w:p>
+    <w:p>
+      <w:pPr>
+        <w:contextualSpacing/>
+        <w:jc w:val="center"/>
+        <w:rPr>
+          <w:b/>
+          <w:sz w:val="24"/>
+          <w:szCs w:val="24"/>
+        </w:rPr>
+      </w:pPr>
+      <w:r>
+        <w:rPr>
+          <w:b/>
+          <w:sz w:val="24"/>
+          <w:szCs w:val="24"/>
+        </w:rPr>
+        <w:t xml:space="preserve">Corrigir erro do </w:t>
+      </w:r>
+      <w:proofErr w:type="spellStart"/>
+      <w:r>
+        <w:rPr>
+          <w:b/>
+          <w:sz w:val="24"/>
+          <w:szCs w:val="24"/>
+        </w:rPr>
+        <w:t>Select</w:t>
+      </w:r>
+      <w:proofErr w:type="spellEnd"/>
+      <w:r>
+        <w:rPr>
+          <w:b/>
+          <w:sz w:val="24"/>
+          <w:szCs w:val="24"/>
+        </w:rPr>
+        <w:t>,</w:t>
+      </w:r>
+      <w:r>
+        <w:rPr>
+          <w:b/>
+          <w:sz w:val="24"/>
+          <w:szCs w:val="24"/>
+        </w:rPr>
+        <w:t xml:space="preserve"> </w:t>
+      </w:r>
+      <w:r>
+        <w:rPr>
+          <w:b/>
+          <w:sz w:val="24"/>
+          <w:szCs w:val="24"/>
+        </w:rPr>
+        <w:t>deve ser de CD.</w:t>
+      </w:r>
+      <w:r>
+        <w:rPr>
+          <w:b/>
+          <w:color w:val="FF0000"/>
+          <w:sz w:val="24"/>
+          <w:szCs w:val="24"/>
+        </w:rPr>
+        <w:t xml:space="preserve"> OK</w:t>
+      </w:r>
+    </w:p>
+    <w:p>
+      <w:pPr>
+        <w:contextualSpacing/>
+        <w:jc w:val="center"/>
+        <w:rPr>
+          <w:b/>
+          <w:sz w:val="24"/>
+          <w:szCs w:val="24"/>
+        </w:rPr>
+      </w:pPr>
+      <w:r>
+        <w:rPr>
+          <w:b/>
+          <w:sz w:val="24"/>
+          <w:szCs w:val="24"/>
+        </w:rPr>
+        <w:t xml:space="preserve">+ outro </w:t>
+      </w:r>
+      <w:proofErr w:type="spellStart"/>
+      <w:r>
+        <w:rPr>
+          <w:b/>
+          <w:sz w:val="24"/>
+          <w:szCs w:val="24"/>
+        </w:rPr>
+        <w:t>select</w:t>
+      </w:r>
+      <w:proofErr w:type="spellEnd"/>
+      <w:r>
+        <w:rPr>
+          <w:b/>
+          <w:sz w:val="24"/>
+          <w:szCs w:val="24"/>
+        </w:rPr>
+        <w:t xml:space="preserve"> de Entidade. (CNPJ</w:t>
+      </w:r>
       <w:proofErr w:type="gramStart"/>
       <w:r>
         <w:rPr>
           <w:b/>
-          <w:sz w:val="32"/>
-          <w:szCs w:val="32"/>
-        </w:rPr>
-        <w:t>modulo</w:t>
+          <w:sz w:val="24"/>
+          <w:szCs w:val="24"/>
+        </w:rPr>
+        <w:t>)</w:t>
+      </w:r>
+      <w:r>
+        <w:rPr>
+          <w:b/>
+          <w:sz w:val="24"/>
+          <w:szCs w:val="24"/>
+        </w:rPr>
+        <w:t>.</w:t>
+      </w:r>
+      <w:r>
+        <w:rPr>
+          <w:b/>
+          <w:color w:val="FF0000"/>
+          <w:sz w:val="24"/>
+          <w:szCs w:val="24"/>
+        </w:rPr>
+        <w:t>OK</w:t>
       </w:r>
       <w:proofErr w:type="gramEnd"/>
-      <w:r>
-        <w:rPr>
-          <w:b/>
-          <w:sz w:val="32"/>
-          <w:szCs w:val="32"/>
-        </w:rPr>
-        <w:t>”</w:t>
-      </w:r>
-    </w:p>
-    <w:p>
-      <w:pPr>
-        <w:contextualSpacing/>
-        <w:jc w:val="center"/>
-        <w:rPr>
-          <w:b/>
-          <w:sz w:val="32"/>
-          <w:szCs w:val="32"/>
-        </w:rPr>
-      </w:pPr>
+    </w:p>
+    <w:p>
+      <w:pPr>
+        <w:contextualSpacing/>
+        <w:jc w:val="center"/>
+        <w:rPr>
+          <w:b/>
+          <w:sz w:val="24"/>
+          <w:szCs w:val="24"/>
+        </w:rPr>
+      </w:pPr>
+      <w:r>
+        <w:rPr>
+          <w:b/>
+          <w:sz w:val="24"/>
+          <w:szCs w:val="24"/>
+        </w:rPr>
+        <w:t>Corrigir Código Contato no MYSQL.</w:t>
+      </w:r>
+      <w:r>
+        <w:rPr>
+          <w:b/>
+          <w:sz w:val="24"/>
+          <w:szCs w:val="24"/>
+        </w:rPr>
+        <w:t xml:space="preserve"> Tirar do cadastrar</w:t>
+      </w:r>
+      <w:r>
+        <w:rPr>
+          <w:b/>
+          <w:sz w:val="24"/>
+          <w:szCs w:val="24"/>
+        </w:rPr>
+        <w:t xml:space="preserve"> </w:t>
+      </w:r>
+      <w:r>
+        <w:rPr>
+          <w:b/>
+          <w:color w:val="FF0000"/>
+          <w:sz w:val="24"/>
+          <w:szCs w:val="24"/>
+        </w:rPr>
+        <w:t>OK(THIAGO)</w:t>
+      </w:r>
+    </w:p>
+    <w:p>
+      <w:pPr>
+        <w:contextualSpacing/>
+        <w:jc w:val="center"/>
+        <w:rPr>
+          <w:b/>
+          <w:sz w:val="32"/>
+          <w:szCs w:val="32"/>
+        </w:rPr>
+      </w:pPr>
+      <w:r>
+        <w:rPr>
+          <w:b/>
+          <w:sz w:val="32"/>
+          <w:szCs w:val="32"/>
+        </w:rPr>
+        <w:t xml:space="preserve">3° </w:t>
+      </w:r>
       <w:r>
         <w:rPr>
           <w:b/>
@@ -107,23 +591,238 @@
         </w:rPr>
         <w:t>Tabela “</w:t>
       </w:r>
-      <w:proofErr w:type="spellStart"/>
-      <w:r>
-        <w:rPr>
-          <w:b/>
-          <w:sz w:val="32"/>
-          <w:szCs w:val="32"/>
-        </w:rPr>
-        <w:t>usuario_modulo</w:t>
-      </w:r>
-      <w:proofErr w:type="spellEnd"/>
-      <w:r>
-        <w:rPr>
-          <w:b/>
-          <w:sz w:val="32"/>
-          <w:szCs w:val="32"/>
-        </w:rPr>
-        <w:t>”</w:t>
+      <w:r>
+        <w:rPr>
+          <w:b/>
+          <w:sz w:val="32"/>
+          <w:szCs w:val="32"/>
+        </w:rPr>
+        <w:t>telefone</w:t>
+      </w:r>
+      <w:r>
+        <w:rPr>
+          <w:b/>
+          <w:sz w:val="32"/>
+          <w:szCs w:val="32"/>
+        </w:rPr>
+        <w:t>”</w:t>
+      </w:r>
+    </w:p>
+    <w:p>
+      <w:pPr>
+        <w:contextualSpacing/>
+        <w:jc w:val="center"/>
+        <w:rPr>
+          <w:b/>
+          <w:sz w:val="24"/>
+          <w:szCs w:val="24"/>
+        </w:rPr>
+      </w:pPr>
+      <w:r>
+        <w:rPr>
+          <w:b/>
+          <w:sz w:val="24"/>
+          <w:szCs w:val="24"/>
+        </w:rPr>
+        <w:t>Corrigir Código da tabela telefone no MYSQL. Tirar do cadastrar</w:t>
+      </w:r>
+      <w:r>
+        <w:rPr>
+          <w:b/>
+          <w:sz w:val="24"/>
+          <w:szCs w:val="24"/>
+        </w:rPr>
+        <w:t xml:space="preserve">. </w:t>
+      </w:r>
+      <w:r>
+        <w:rPr>
+          <w:b/>
+          <w:color w:val="FF0000"/>
+          <w:sz w:val="24"/>
+          <w:szCs w:val="24"/>
+        </w:rPr>
+        <w:t>OK</w:t>
+      </w:r>
+    </w:p>
+    <w:p>
+      <w:pPr>
+        <w:contextualSpacing/>
+        <w:jc w:val="center"/>
+        <w:rPr>
+          <w:b/>
+          <w:color w:val="FF0000"/>
+          <w:sz w:val="24"/>
+          <w:szCs w:val="24"/>
+        </w:rPr>
+      </w:pPr>
+      <w:r>
+        <w:rPr>
+          <w:b/>
+          <w:sz w:val="24"/>
+          <w:szCs w:val="24"/>
+        </w:rPr>
+        <w:t xml:space="preserve">Fazer </w:t>
+      </w:r>
+      <w:proofErr w:type="spellStart"/>
+      <w:r>
+        <w:rPr>
+          <w:b/>
+          <w:sz w:val="24"/>
+          <w:szCs w:val="24"/>
+        </w:rPr>
+        <w:t>Select</w:t>
+      </w:r>
+      <w:proofErr w:type="spellEnd"/>
+      <w:r>
+        <w:rPr>
+          <w:b/>
+          <w:sz w:val="24"/>
+          <w:szCs w:val="24"/>
+        </w:rPr>
+        <w:t xml:space="preserve"> na tabela </w:t>
+      </w:r>
+      <w:proofErr w:type="spellStart"/>
+      <w:proofErr w:type="gramStart"/>
+      <w:r>
+        <w:rPr>
+          <w:b/>
+          <w:sz w:val="24"/>
+          <w:szCs w:val="24"/>
+        </w:rPr>
+        <w:t>contato.</w:t>
+      </w:r>
+      <w:r>
+        <w:rPr>
+          <w:b/>
+          <w:color w:val="FF0000"/>
+          <w:sz w:val="24"/>
+          <w:szCs w:val="24"/>
+        </w:rPr>
+        <w:t>OK</w:t>
+      </w:r>
+      <w:proofErr w:type="spellEnd"/>
+      <w:proofErr w:type="gramEnd"/>
+    </w:p>
+    <w:p>
+      <w:pPr>
+        <w:contextualSpacing/>
+        <w:jc w:val="center"/>
+        <w:rPr>
+          <w:b/>
+          <w:color w:val="FF0000"/>
+          <w:sz w:val="24"/>
+          <w:szCs w:val="24"/>
+        </w:rPr>
+      </w:pPr>
+      <w:r>
+        <w:rPr>
+          <w:b/>
+          <w:color w:val="FF0000"/>
+          <w:sz w:val="24"/>
+          <w:szCs w:val="24"/>
+        </w:rPr>
+        <w:t xml:space="preserve">Pesquisar como </w:t>
+      </w:r>
+      <w:proofErr w:type="spellStart"/>
+      <w:r>
+        <w:rPr>
+          <w:b/>
+          <w:color w:val="FF0000"/>
+          <w:sz w:val="24"/>
+          <w:szCs w:val="24"/>
+        </w:rPr>
+        <w:t>setar</w:t>
+      </w:r>
+      <w:proofErr w:type="spellEnd"/>
+      <w:r>
+        <w:rPr>
+          <w:b/>
+          <w:color w:val="FF0000"/>
+          <w:sz w:val="24"/>
+          <w:szCs w:val="24"/>
+        </w:rPr>
+        <w:t xml:space="preserve"> o valor em um campo “</w:t>
+      </w:r>
+      <w:proofErr w:type="spellStart"/>
+      <w:r>
+        <w:rPr>
+          <w:b/>
+          <w:color w:val="FF0000"/>
+          <w:sz w:val="24"/>
+          <w:szCs w:val="24"/>
+        </w:rPr>
+        <w:t>Select</w:t>
+      </w:r>
+      <w:proofErr w:type="spellEnd"/>
+      <w:r>
+        <w:rPr>
+          <w:b/>
+          <w:color w:val="FF0000"/>
+          <w:sz w:val="24"/>
+          <w:szCs w:val="24"/>
+        </w:rPr>
+        <w:t xml:space="preserve">” de </w:t>
+      </w:r>
+      <w:proofErr w:type="spellStart"/>
+      <w:r>
+        <w:rPr>
+          <w:b/>
+          <w:color w:val="FF0000"/>
+          <w:sz w:val="24"/>
+          <w:szCs w:val="24"/>
+        </w:rPr>
+        <w:t>html</w:t>
+      </w:r>
+      <w:proofErr w:type="spellEnd"/>
+      <w:r>
+        <w:rPr>
+          <w:b/>
+          <w:color w:val="FF0000"/>
+          <w:sz w:val="24"/>
+          <w:szCs w:val="24"/>
+        </w:rPr>
+        <w:t xml:space="preserve"> quando vai editar o registro.</w:t>
+      </w:r>
+    </w:p>
+    <w:p>
+      <w:pPr>
+        <w:contextualSpacing/>
+        <w:jc w:val="center"/>
+        <w:rPr>
+          <w:b/>
+          <w:sz w:val="32"/>
+          <w:szCs w:val="32"/>
+        </w:rPr>
+      </w:pPr>
+    </w:p>
+    <w:p/>
+    <w:p>
+      <w:r>
+        <w:rPr>
+          <w:highlight w:val="yellow"/>
+        </w:rPr>
+        <w:t>Para o momento só é preciso carga de dados no BD.</w:t>
+      </w:r>
+    </w:p>
+    <w:p>
+      <w:pPr>
+        <w:contextualSpacing/>
+        <w:jc w:val="center"/>
+        <w:rPr>
+          <w:b/>
+          <w:color w:val="FF0000"/>
+          <w:sz w:val="24"/>
+          <w:szCs w:val="24"/>
+        </w:rPr>
+      </w:pPr>
+      <w:r>
+        <w:rPr>
+          <w:b/>
+          <w:color w:val="FF0000"/>
+          <w:sz w:val="24"/>
+          <w:szCs w:val="24"/>
+        </w:rPr>
+        <w:t>Thiago fazer Carga de dados</w:t>
       </w:r>
     </w:p>
     <w:p>
@@ -150,864 +849,132 @@
           <w:sz w:val="32"/>
           <w:szCs w:val="32"/>
         </w:rPr>
-        <w:t>log</w:t>
-      </w:r>
-      <w:r>
-        <w:rPr>
-          <w:b/>
-          <w:sz w:val="32"/>
-          <w:szCs w:val="32"/>
-        </w:rPr>
-        <w:t>”</w:t>
-      </w:r>
-      <w:r>
-        <w:rPr>
-          <w:b/>
-          <w:sz w:val="32"/>
-          <w:szCs w:val="32"/>
-        </w:rPr>
-        <w:t xml:space="preserve"> </w:t>
-      </w:r>
-      <w:r>
-        <w:rPr>
-          <w:sz w:val="32"/>
-          <w:szCs w:val="32"/>
-        </w:rPr>
-        <w:t>ou usar serviço de log</w:t>
+        <w:t>itens</w:t>
+      </w:r>
+      <w:r>
+        <w:rPr>
+          <w:b/>
+          <w:sz w:val="32"/>
+          <w:szCs w:val="32"/>
+        </w:rPr>
+        <w:t>”</w:t>
+      </w:r>
+    </w:p>
+    <w:p>
+      <w:pPr>
+        <w:contextualSpacing/>
+        <w:jc w:val="center"/>
+        <w:rPr>
+          <w:b/>
+          <w:sz w:val="32"/>
+          <w:szCs w:val="32"/>
+        </w:rPr>
+      </w:pPr>
+      <w:r>
+        <w:rPr>
+          <w:b/>
+          <w:sz w:val="32"/>
+          <w:szCs w:val="32"/>
+        </w:rPr>
+        <w:t>Tabela “</w:t>
+      </w:r>
+      <w:proofErr w:type="spellStart"/>
+      <w:r>
+        <w:rPr>
+          <w:b/>
+          <w:sz w:val="32"/>
+          <w:szCs w:val="32"/>
+        </w:rPr>
+        <w:t>classe_empenho</w:t>
+      </w:r>
+      <w:proofErr w:type="spellEnd"/>
+      <w:r>
+        <w:rPr>
+          <w:b/>
+          <w:sz w:val="32"/>
+          <w:szCs w:val="32"/>
+        </w:rPr>
+        <w:t>”</w:t>
+      </w:r>
+    </w:p>
+    <w:p>
+      <w:pPr>
+        <w:contextualSpacing/>
+        <w:jc w:val="center"/>
+        <w:rPr>
+          <w:b/>
+          <w:sz w:val="32"/>
+          <w:szCs w:val="32"/>
+        </w:rPr>
+      </w:pPr>
+      <w:r>
+        <w:rPr>
+          <w:b/>
+          <w:sz w:val="32"/>
+          <w:szCs w:val="32"/>
+        </w:rPr>
+        <w:t>Tabela “</w:t>
+      </w:r>
+      <w:proofErr w:type="spellStart"/>
+      <w:r>
+        <w:rPr>
+          <w:b/>
+          <w:sz w:val="32"/>
+          <w:szCs w:val="32"/>
+        </w:rPr>
+        <w:t>tipo_item</w:t>
+      </w:r>
+      <w:proofErr w:type="spellEnd"/>
+      <w:r>
+        <w:rPr>
+          <w:b/>
+          <w:sz w:val="32"/>
+          <w:szCs w:val="32"/>
+        </w:rPr>
+        <w:t>”</w:t>
+      </w:r>
+    </w:p>
+    <w:p>
+      <w:pPr>
+        <w:contextualSpacing/>
+        <w:jc w:val="center"/>
+        <w:rPr>
+          <w:b/>
+          <w:sz w:val="32"/>
+          <w:szCs w:val="32"/>
+        </w:rPr>
+      </w:pPr>
+      <w:r>
+        <w:rPr>
+          <w:b/>
+          <w:sz w:val="32"/>
+          <w:szCs w:val="32"/>
+        </w:rPr>
+        <w:t>Tabela “</w:t>
+      </w:r>
+      <w:proofErr w:type="spellStart"/>
+      <w:r>
+        <w:rPr>
+          <w:b/>
+          <w:sz w:val="32"/>
+          <w:szCs w:val="32"/>
+        </w:rPr>
+        <w:t>natureza_despesa</w:t>
+      </w:r>
+      <w:proofErr w:type="spellEnd"/>
+      <w:r>
+        <w:rPr>
+          <w:b/>
+          <w:sz w:val="32"/>
+          <w:szCs w:val="32"/>
+        </w:rPr>
+        <w:t>”</w:t>
       </w:r>
     </w:p>
     <w:p/>
     <w:p>
       <w:r>
-        <w:t>Criar tela de entidade junto com logica de contatos.</w:t>
-      </w:r>
-    </w:p>
-    <w:p>
-      <w:pPr>
-        <w:contextualSpacing/>
-        <w:jc w:val="center"/>
-        <w:rPr>
-          <w:b/>
-          <w:sz w:val="32"/>
-          <w:szCs w:val="32"/>
-        </w:rPr>
-      </w:pPr>
-      <w:r>
-        <w:rPr>
-          <w:b/>
-          <w:sz w:val="32"/>
-          <w:szCs w:val="32"/>
-        </w:rPr>
-        <w:t>0° Corrigir endereçamento do servidor</w:t>
-      </w:r>
-      <w:r>
-        <w:rPr>
-          <w:b/>
-          <w:color w:val="FF0000"/>
-          <w:sz w:val="32"/>
-          <w:szCs w:val="32"/>
-        </w:rPr>
-        <w:t xml:space="preserve"> </w:t>
-      </w:r>
-      <w:r>
-        <w:rPr>
-          <w:b/>
-          <w:color w:val="FF0000"/>
-          <w:sz w:val="32"/>
-          <w:szCs w:val="32"/>
-        </w:rPr>
-        <w:t xml:space="preserve">OK </w:t>
-      </w:r>
-    </w:p>
-    <w:p>
-      <w:pPr>
-        <w:contextualSpacing/>
-        <w:jc w:val="center"/>
-        <w:rPr>
-          <w:b/>
-          <w:color w:val="FF0000"/>
-          <w:sz w:val="32"/>
-          <w:szCs w:val="32"/>
-        </w:rPr>
-      </w:pPr>
-      <w:r>
-        <w:rPr>
-          <w:b/>
-          <w:sz w:val="32"/>
-          <w:szCs w:val="32"/>
-        </w:rPr>
-        <w:t xml:space="preserve">1° </w:t>
-      </w:r>
-      <w:r>
-        <w:rPr>
-          <w:b/>
-          <w:sz w:val="32"/>
-          <w:szCs w:val="32"/>
-        </w:rPr>
-        <w:t>Tabela “</w:t>
-      </w:r>
-      <w:r>
-        <w:rPr>
-          <w:b/>
-          <w:sz w:val="32"/>
-          <w:szCs w:val="32"/>
-        </w:rPr>
-        <w:t>entidade</w:t>
-      </w:r>
-      <w:r>
-        <w:rPr>
-          <w:b/>
-          <w:sz w:val="32"/>
-          <w:szCs w:val="32"/>
-        </w:rPr>
-        <w:t>”</w:t>
-      </w:r>
-      <w:r>
-        <w:rPr>
-          <w:b/>
-          <w:sz w:val="32"/>
-          <w:szCs w:val="32"/>
-        </w:rPr>
-        <w:t xml:space="preserve"> </w:t>
-      </w:r>
-      <w:r>
-        <w:rPr>
-          <w:b/>
-          <w:color w:val="FF0000"/>
-          <w:sz w:val="32"/>
-          <w:szCs w:val="32"/>
-        </w:rPr>
-        <w:t>OK</w:t>
-      </w:r>
-    </w:p>
-    <w:p>
-      <w:pPr>
-        <w:contextualSpacing/>
-        <w:jc w:val="center"/>
-        <w:rPr>
-          <w:b/>
-          <w:sz w:val="32"/>
-          <w:szCs w:val="32"/>
-        </w:rPr>
-      </w:pPr>
-      <w:r>
-        <w:rPr>
-          <w:b/>
-          <w:color w:val="FF0000"/>
-          <w:sz w:val="32"/>
-          <w:szCs w:val="32"/>
-        </w:rPr>
-        <w:t>Falta</w:t>
-      </w:r>
-      <w:r>
-        <w:rPr>
-          <w:b/>
-          <w:color w:val="FF0000"/>
-          <w:sz w:val="32"/>
-          <w:szCs w:val="32"/>
-        </w:rPr>
-        <w:t xml:space="preserve"> o</w:t>
-      </w:r>
-      <w:r>
-        <w:rPr>
-          <w:b/>
-          <w:color w:val="FF0000"/>
-          <w:sz w:val="32"/>
-          <w:szCs w:val="32"/>
-        </w:rPr>
-        <w:t xml:space="preserve"> </w:t>
-      </w:r>
-      <w:r>
-        <w:rPr>
-          <w:b/>
-          <w:color w:val="FF0000"/>
-          <w:sz w:val="32"/>
-          <w:szCs w:val="32"/>
-        </w:rPr>
-        <w:t>U</w:t>
-      </w:r>
-      <w:r>
-        <w:rPr>
-          <w:b/>
-          <w:color w:val="FF0000"/>
-          <w:sz w:val="32"/>
-          <w:szCs w:val="32"/>
-        </w:rPr>
-        <w:t>pdate</w:t>
-      </w:r>
-      <w:r>
-        <w:rPr>
-          <w:b/>
-          <w:color w:val="FF0000"/>
-          <w:sz w:val="32"/>
-          <w:szCs w:val="32"/>
-        </w:rPr>
-        <w:t xml:space="preserve"> </w:t>
-      </w:r>
-      <w:r>
-        <w:rPr>
-          <w:b/>
-          <w:color w:val="FF0000"/>
-          <w:sz w:val="32"/>
-          <w:szCs w:val="32"/>
-        </w:rPr>
-        <w:t>OK</w:t>
-      </w:r>
-    </w:p>
-    <w:p>
-      <w:pPr>
-        <w:contextualSpacing/>
-        <w:jc w:val="center"/>
-        <w:rPr>
-          <w:b/>
-          <w:sz w:val="32"/>
-          <w:szCs w:val="32"/>
-        </w:rPr>
-      </w:pPr>
-      <w:r>
-        <w:rPr>
-          <w:b/>
-          <w:sz w:val="32"/>
-          <w:szCs w:val="32"/>
-        </w:rPr>
-        <w:t xml:space="preserve">2° </w:t>
-      </w:r>
-      <w:r>
-        <w:rPr>
-          <w:b/>
-          <w:sz w:val="32"/>
-          <w:szCs w:val="32"/>
-        </w:rPr>
-        <w:t>Tabela “</w:t>
-      </w:r>
-      <w:r>
-        <w:rPr>
-          <w:b/>
-          <w:sz w:val="32"/>
-          <w:szCs w:val="32"/>
-        </w:rPr>
-        <w:t>contato</w:t>
-      </w:r>
-      <w:r>
-        <w:rPr>
-          <w:b/>
-          <w:sz w:val="32"/>
-          <w:szCs w:val="32"/>
-        </w:rPr>
-        <w:t>”</w:t>
-      </w:r>
-    </w:p>
-    <w:p>
-      <w:pPr>
-        <w:contextualSpacing/>
-        <w:jc w:val="center"/>
-        <w:rPr>
-          <w:b/>
-          <w:sz w:val="24"/>
-          <w:szCs w:val="24"/>
-        </w:rPr>
-      </w:pPr>
-      <w:r>
-        <w:rPr>
-          <w:b/>
-          <w:sz w:val="24"/>
-          <w:szCs w:val="24"/>
-        </w:rPr>
-        <w:t xml:space="preserve">Corrigir erro do </w:t>
-      </w:r>
-      <w:proofErr w:type="spellStart"/>
-      <w:r>
-        <w:rPr>
-          <w:b/>
-          <w:sz w:val="24"/>
-          <w:szCs w:val="24"/>
-        </w:rPr>
-        <w:t>Select</w:t>
-      </w:r>
-      <w:proofErr w:type="spellEnd"/>
-      <w:proofErr w:type="gramStart"/>
-      <w:r>
-        <w:rPr>
-          <w:b/>
-          <w:sz w:val="24"/>
-          <w:szCs w:val="24"/>
-        </w:rPr>
-        <w:t>,</w:t>
-      </w:r>
-      <w:r>
-        <w:rPr>
-          <w:b/>
-          <w:sz w:val="24"/>
-          <w:szCs w:val="24"/>
-        </w:rPr>
-        <w:t xml:space="preserve"> </w:t>
-      </w:r>
-      <w:r>
-        <w:rPr>
-          <w:b/>
-          <w:sz w:val="24"/>
-          <w:szCs w:val="24"/>
-        </w:rPr>
-        <w:t>deve</w:t>
-      </w:r>
-      <w:proofErr w:type="gramEnd"/>
-      <w:r>
-        <w:rPr>
-          <w:b/>
-          <w:sz w:val="24"/>
-          <w:szCs w:val="24"/>
-        </w:rPr>
-        <w:t xml:space="preserve"> ser de CD.</w:t>
-      </w:r>
-      <w:r>
-        <w:rPr>
-          <w:b/>
-          <w:color w:val="FF0000"/>
-          <w:sz w:val="24"/>
-          <w:szCs w:val="24"/>
-        </w:rPr>
-        <w:t xml:space="preserve"> OK</w:t>
-      </w:r>
-    </w:p>
-    <w:p>
-      <w:pPr>
-        <w:contextualSpacing/>
-        <w:jc w:val="center"/>
-        <w:rPr>
-          <w:b/>
-          <w:sz w:val="24"/>
-          <w:szCs w:val="24"/>
-        </w:rPr>
-      </w:pPr>
-      <w:r>
-        <w:rPr>
-          <w:b/>
-          <w:sz w:val="24"/>
-          <w:szCs w:val="24"/>
-        </w:rPr>
-        <w:t xml:space="preserve">+ outro </w:t>
-      </w:r>
-      <w:proofErr w:type="spellStart"/>
-      <w:r>
-        <w:rPr>
-          <w:b/>
-          <w:sz w:val="24"/>
-          <w:szCs w:val="24"/>
-        </w:rPr>
-        <w:t>select</w:t>
-      </w:r>
-      <w:proofErr w:type="spellEnd"/>
-      <w:r>
-        <w:rPr>
-          <w:b/>
-          <w:sz w:val="24"/>
-          <w:szCs w:val="24"/>
-        </w:rPr>
-        <w:t xml:space="preserve"> de Entidade. (CNPJ</w:t>
-      </w:r>
-      <w:proofErr w:type="gramStart"/>
-      <w:r>
-        <w:rPr>
-          <w:b/>
-          <w:sz w:val="24"/>
-          <w:szCs w:val="24"/>
-        </w:rPr>
-        <w:t>)</w:t>
-      </w:r>
-      <w:r>
-        <w:rPr>
-          <w:b/>
-          <w:sz w:val="24"/>
-          <w:szCs w:val="24"/>
-        </w:rPr>
-        <w:t>.</w:t>
-      </w:r>
-      <w:proofErr w:type="gramEnd"/>
-      <w:r>
-        <w:rPr>
-          <w:b/>
-          <w:color w:val="FF0000"/>
-          <w:sz w:val="24"/>
-          <w:szCs w:val="24"/>
-        </w:rPr>
-        <w:t>OK</w:t>
-      </w:r>
-    </w:p>
-    <w:p>
-      <w:pPr>
-        <w:contextualSpacing/>
-        <w:jc w:val="center"/>
-        <w:rPr>
-          <w:b/>
-          <w:sz w:val="24"/>
-          <w:szCs w:val="24"/>
-        </w:rPr>
-      </w:pPr>
-      <w:r>
-        <w:rPr>
-          <w:b/>
-          <w:sz w:val="24"/>
-          <w:szCs w:val="24"/>
-        </w:rPr>
-        <w:t>Corrigir Código Contato no MYSQL.</w:t>
-      </w:r>
-      <w:r>
-        <w:rPr>
-          <w:b/>
-          <w:sz w:val="24"/>
-          <w:szCs w:val="24"/>
-        </w:rPr>
-        <w:t xml:space="preserve"> Tirar do cadastrar</w:t>
-      </w:r>
-      <w:r>
-        <w:rPr>
-          <w:b/>
-          <w:sz w:val="24"/>
-          <w:szCs w:val="24"/>
-        </w:rPr>
-        <w:t xml:space="preserve"> </w:t>
-      </w:r>
-      <w:proofErr w:type="gramStart"/>
-      <w:r>
-        <w:rPr>
-          <w:b/>
-          <w:color w:val="FF0000"/>
-          <w:sz w:val="24"/>
-          <w:szCs w:val="24"/>
-        </w:rPr>
-        <w:t>OK(</w:t>
-      </w:r>
-      <w:proofErr w:type="gramEnd"/>
-      <w:r>
-        <w:rPr>
-          <w:b/>
-          <w:color w:val="FF0000"/>
-          <w:sz w:val="24"/>
-          <w:szCs w:val="24"/>
-        </w:rPr>
-        <w:t>THIAGO)</w:t>
-      </w:r>
-    </w:p>
-    <w:p>
-      <w:pPr>
-        <w:contextualSpacing/>
-        <w:jc w:val="center"/>
-        <w:rPr>
-          <w:b/>
-          <w:sz w:val="32"/>
-          <w:szCs w:val="32"/>
-        </w:rPr>
-      </w:pPr>
-      <w:r>
-        <w:rPr>
-          <w:b/>
-          <w:sz w:val="32"/>
-          <w:szCs w:val="32"/>
-        </w:rPr>
-        <w:t xml:space="preserve">3° </w:t>
-      </w:r>
-      <w:r>
-        <w:rPr>
-          <w:b/>
-          <w:sz w:val="32"/>
-          <w:szCs w:val="32"/>
-        </w:rPr>
-        <w:t>Tabela “</w:t>
-      </w:r>
-      <w:r>
-        <w:rPr>
-          <w:b/>
-          <w:sz w:val="32"/>
-          <w:szCs w:val="32"/>
-        </w:rPr>
-        <w:t>telefone</w:t>
-      </w:r>
-      <w:r>
-        <w:rPr>
-          <w:b/>
-          <w:sz w:val="32"/>
-          <w:szCs w:val="32"/>
-        </w:rPr>
-        <w:t>”</w:t>
-      </w:r>
-    </w:p>
-    <w:p>
-      <w:pPr>
-        <w:contextualSpacing/>
-        <w:jc w:val="center"/>
-        <w:rPr>
-          <w:b/>
-          <w:sz w:val="24"/>
-          <w:szCs w:val="24"/>
-        </w:rPr>
-      </w:pPr>
-      <w:r>
-        <w:rPr>
-          <w:b/>
-          <w:sz w:val="24"/>
-          <w:szCs w:val="24"/>
-        </w:rPr>
-        <w:t>Corrigir Código da tabela telefone no MYSQL. Tirar do cadastrar</w:t>
-      </w:r>
-      <w:r>
-        <w:rPr>
-          <w:b/>
-          <w:sz w:val="24"/>
-          <w:szCs w:val="24"/>
-        </w:rPr>
-        <w:t xml:space="preserve">. </w:t>
-      </w:r>
-      <w:r>
-        <w:rPr>
-          <w:b/>
-          <w:color w:val="FF0000"/>
-          <w:sz w:val="24"/>
-          <w:szCs w:val="24"/>
-        </w:rPr>
-        <w:t>OK</w:t>
-      </w:r>
-    </w:p>
-    <w:p>
-      <w:pPr>
-        <w:contextualSpacing/>
-        <w:jc w:val="center"/>
-        <w:rPr>
-          <w:b/>
-          <w:color w:val="FF0000"/>
-          <w:sz w:val="24"/>
-          <w:szCs w:val="24"/>
-        </w:rPr>
-      </w:pPr>
-      <w:r>
-        <w:rPr>
-          <w:b/>
-          <w:sz w:val="24"/>
-          <w:szCs w:val="24"/>
-        </w:rPr>
-        <w:t xml:space="preserve">Fazer </w:t>
-      </w:r>
-      <w:proofErr w:type="spellStart"/>
-      <w:r>
-        <w:rPr>
-          <w:b/>
-          <w:sz w:val="24"/>
-          <w:szCs w:val="24"/>
-        </w:rPr>
-        <w:t>Select</w:t>
-      </w:r>
-      <w:proofErr w:type="spellEnd"/>
-      <w:r>
-        <w:rPr>
-          <w:b/>
-          <w:sz w:val="24"/>
-          <w:szCs w:val="24"/>
-        </w:rPr>
-        <w:t xml:space="preserve"> na tabela </w:t>
-      </w:r>
-      <w:proofErr w:type="spellStart"/>
-      <w:proofErr w:type="gramStart"/>
-      <w:r>
-        <w:rPr>
-          <w:b/>
-          <w:sz w:val="24"/>
-          <w:szCs w:val="24"/>
-        </w:rPr>
-        <w:t>contato.</w:t>
-      </w:r>
-      <w:proofErr w:type="gramEnd"/>
-      <w:r>
-        <w:rPr>
-          <w:b/>
-          <w:color w:val="FF0000"/>
-          <w:sz w:val="24"/>
-          <w:szCs w:val="24"/>
-        </w:rPr>
-        <w:t>OK</w:t>
-      </w:r>
-      <w:proofErr w:type="spellEnd"/>
-    </w:p>
-    <w:p>
-      <w:pPr>
-        <w:contextualSpacing/>
-        <w:jc w:val="center"/>
-        <w:rPr>
-          <w:b/>
-          <w:color w:val="FF0000"/>
-          <w:sz w:val="24"/>
-          <w:szCs w:val="24"/>
-        </w:rPr>
-      </w:pPr>
-      <w:r>
-        <w:rPr>
-          <w:b/>
-          <w:color w:val="FF0000"/>
-          <w:sz w:val="24"/>
-          <w:szCs w:val="24"/>
-        </w:rPr>
-        <w:t xml:space="preserve">Pesquisar como </w:t>
-      </w:r>
-      <w:proofErr w:type="spellStart"/>
-      <w:r>
-        <w:rPr>
-          <w:b/>
-          <w:color w:val="FF0000"/>
-          <w:sz w:val="24"/>
-          <w:szCs w:val="24"/>
-        </w:rPr>
-        <w:t>setar</w:t>
-      </w:r>
-      <w:proofErr w:type="spellEnd"/>
-      <w:r>
-        <w:rPr>
-          <w:b/>
-          <w:color w:val="FF0000"/>
-          <w:sz w:val="24"/>
-          <w:szCs w:val="24"/>
-        </w:rPr>
-        <w:t xml:space="preserve"> o valor em um campo “</w:t>
-      </w:r>
-      <w:proofErr w:type="spellStart"/>
-      <w:r>
-        <w:rPr>
-          <w:b/>
-          <w:color w:val="FF0000"/>
-          <w:sz w:val="24"/>
-          <w:szCs w:val="24"/>
-        </w:rPr>
-        <w:t>Select</w:t>
-      </w:r>
-      <w:proofErr w:type="spellEnd"/>
-      <w:r>
-        <w:rPr>
-          <w:b/>
-          <w:color w:val="FF0000"/>
-          <w:sz w:val="24"/>
-          <w:szCs w:val="24"/>
-        </w:rPr>
-        <w:t xml:space="preserve">” de </w:t>
-      </w:r>
-      <w:proofErr w:type="spellStart"/>
-      <w:proofErr w:type="gramStart"/>
-      <w:r>
-        <w:rPr>
-          <w:b/>
-          <w:color w:val="FF0000"/>
-          <w:sz w:val="24"/>
-          <w:szCs w:val="24"/>
-        </w:rPr>
-        <w:t>html</w:t>
-      </w:r>
-      <w:proofErr w:type="spellEnd"/>
-      <w:proofErr w:type="gramEnd"/>
-      <w:r>
-        <w:rPr>
-          <w:b/>
-          <w:color w:val="FF0000"/>
-          <w:sz w:val="24"/>
-          <w:szCs w:val="24"/>
-        </w:rPr>
-        <w:t xml:space="preserve"> quando vai editar o registro.</w:t>
-      </w:r>
-    </w:p>
-    <w:p>
-      <w:pPr>
-        <w:contextualSpacing/>
-        <w:jc w:val="center"/>
-        <w:rPr>
-          <w:b/>
-          <w:sz w:val="32"/>
-          <w:szCs w:val="32"/>
-        </w:rPr>
-      </w:pPr>
-    </w:p>
-    <w:p/>
-    <w:p>
-      <w:r>
-        <w:rPr>
-          <w:highlight w:val="yellow"/>
-        </w:rPr>
-        <w:t>Para o momento só é preciso carga de dados no BD.</w:t>
-      </w:r>
-    </w:p>
-    <w:p>
-      <w:pPr>
-        <w:contextualSpacing/>
-        <w:jc w:val="center"/>
-        <w:rPr>
-          <w:b/>
-          <w:color w:val="FF0000"/>
-          <w:sz w:val="24"/>
-          <w:szCs w:val="24"/>
-        </w:rPr>
-      </w:pPr>
-      <w:r>
-        <w:rPr>
-          <w:b/>
-          <w:color w:val="FF0000"/>
-          <w:sz w:val="24"/>
-          <w:szCs w:val="24"/>
-        </w:rPr>
-        <w:t>Thiago fazer Carga de dados</w:t>
-      </w:r>
-    </w:p>
-    <w:p>
-      <w:pPr>
-        <w:contextualSpacing/>
-        <w:jc w:val="center"/>
-        <w:rPr>
-          <w:b/>
-          <w:sz w:val="32"/>
-          <w:szCs w:val="32"/>
-        </w:rPr>
-      </w:pPr>
-      <w:r>
-        <w:rPr>
-          <w:b/>
-          <w:sz w:val="32"/>
-          <w:szCs w:val="32"/>
-        </w:rPr>
-        <w:t>Tabela “</w:t>
-      </w:r>
-      <w:r>
-        <w:rPr>
-          <w:b/>
-          <w:sz w:val="32"/>
-          <w:szCs w:val="32"/>
-        </w:rPr>
-        <w:t>itens</w:t>
-      </w:r>
-      <w:r>
-        <w:rPr>
-          <w:b/>
-          <w:sz w:val="32"/>
-          <w:szCs w:val="32"/>
-        </w:rPr>
-        <w:t>”</w:t>
-      </w:r>
-    </w:p>
-    <w:p>
-      <w:pPr>
-        <w:contextualSpacing/>
-        <w:jc w:val="center"/>
-        <w:rPr>
-          <w:b/>
-          <w:sz w:val="32"/>
-          <w:szCs w:val="32"/>
-        </w:rPr>
-      </w:pPr>
-      <w:r>
-        <w:rPr>
-          <w:b/>
-          <w:sz w:val="32"/>
-          <w:szCs w:val="32"/>
-        </w:rPr>
-        <w:t>Tabela “</w:t>
-      </w:r>
-      <w:proofErr w:type="spellStart"/>
-      <w:r>
-        <w:rPr>
-          <w:b/>
-          <w:sz w:val="32"/>
-          <w:szCs w:val="32"/>
-        </w:rPr>
-        <w:t>classe_empenho</w:t>
-      </w:r>
-      <w:proofErr w:type="spellEnd"/>
-      <w:r>
-        <w:rPr>
-          <w:b/>
-          <w:sz w:val="32"/>
-          <w:szCs w:val="32"/>
-        </w:rPr>
-        <w:t>”</w:t>
-      </w:r>
-    </w:p>
-    <w:p>
-      <w:pPr>
-        <w:contextualSpacing/>
-        <w:jc w:val="center"/>
-        <w:rPr>
-          <w:b/>
-          <w:sz w:val="32"/>
-          <w:szCs w:val="32"/>
-        </w:rPr>
-      </w:pPr>
-      <w:r>
-        <w:rPr>
-          <w:b/>
-          <w:sz w:val="32"/>
-          <w:szCs w:val="32"/>
-        </w:rPr>
-        <w:t>Tabela “</w:t>
-      </w:r>
-      <w:proofErr w:type="spellStart"/>
-      <w:r>
-        <w:rPr>
-          <w:b/>
-          <w:sz w:val="32"/>
-          <w:szCs w:val="32"/>
-        </w:rPr>
-        <w:t>tipo_item</w:t>
-      </w:r>
-      <w:proofErr w:type="spellEnd"/>
-      <w:r>
-        <w:rPr>
-          <w:b/>
-          <w:sz w:val="32"/>
-          <w:szCs w:val="32"/>
-        </w:rPr>
-        <w:t>”</w:t>
-      </w:r>
-    </w:p>
-    <w:p>
-      <w:pPr>
-        <w:contextualSpacing/>
-        <w:jc w:val="center"/>
-        <w:rPr>
-          <w:b/>
-          <w:sz w:val="32"/>
-          <w:szCs w:val="32"/>
-        </w:rPr>
-      </w:pPr>
-      <w:r>
-        <w:rPr>
-          <w:b/>
-          <w:sz w:val="32"/>
-          <w:szCs w:val="32"/>
-        </w:rPr>
-        <w:t>Tabela “</w:t>
-      </w:r>
-      <w:proofErr w:type="spellStart"/>
-      <w:r>
-        <w:rPr>
-          <w:b/>
-          <w:sz w:val="32"/>
-          <w:szCs w:val="32"/>
-        </w:rPr>
-        <w:t>natureza_despesa</w:t>
-      </w:r>
-      <w:proofErr w:type="spellEnd"/>
-      <w:r>
-        <w:rPr>
-          <w:b/>
-          <w:sz w:val="32"/>
-          <w:szCs w:val="32"/>
-        </w:rPr>
-        <w:t>”</w:t>
-      </w:r>
-    </w:p>
-    <w:p/>
-    <w:p>
-      <w:r>
-        <w:t xml:space="preserve">Criar tela de lote. Inicio da logica de reajuste. Itens serão por trigger. Criar </w:t>
-      </w:r>
-      <w:proofErr w:type="spellStart"/>
-      <w:r>
-        <w:t>update</w:t>
-      </w:r>
-      <w:proofErr w:type="spellEnd"/>
-      <w:r>
-        <w:t xml:space="preserve"> dos preços dos itens</w:t>
+        <w:t>Criar tela de lote. Inicio da logica de reajuste. Itens serão por trigger. Criar update dos preços dos itens</w:t>
       </w:r>
     </w:p>
     <w:p>
@@ -1345,7 +1312,7 @@
           <w:sz w:val="24"/>
           <w:szCs w:val="24"/>
         </w:rPr>
-        <w:t>Editar de reajuste NÃO está editando</w:t>
+        <w:t xml:space="preserve">Editar de reajuste NÃO está </w:t>
       </w:r>
       <w:proofErr w:type="gramStart"/>
       <w:r>
@@ -1354,7 +1321,7 @@
           <w:sz w:val="24"/>
           <w:szCs w:val="24"/>
         </w:rPr>
-        <w:t xml:space="preserve"> mas</w:t>
+        <w:t>editando</w:t>
       </w:r>
       <w:proofErr w:type="gramEnd"/>
       <w:r>
@@ -1363,7 +1330,7 @@
           <w:sz w:val="24"/>
           <w:szCs w:val="24"/>
         </w:rPr>
-        <w:t xml:space="preserve"> a mensagem de “editado com sucesso aparece”</w:t>
+        <w:t xml:space="preserve"> mas a mensagem de “editado com sucesso aparece”</w:t>
       </w:r>
       <w:r>
         <w:rPr>
@@ -1447,18 +1414,8 @@
           <w:sz w:val="24"/>
           <w:szCs w:val="24"/>
         </w:rPr>
-        <w:t xml:space="preserve"> </w:t>
-      </w:r>
-      <w:proofErr w:type="gramStart"/>
-      <w:r>
-        <w:rPr>
-          <w:color w:val="FF0000"/>
-          <w:sz w:val="24"/>
-          <w:szCs w:val="24"/>
-        </w:rPr>
-        <w:t>ok</w:t>
-      </w:r>
-      <w:proofErr w:type="gramEnd"/>
+        <w:t xml:space="preserve"> ok</w:t>
+      </w:r>
     </w:p>
     <w:p>
       <w:pPr>
@@ -1497,16 +1454,14 @@
         </w:rPr>
         <w:t>Tabela “</w:t>
       </w:r>
-      <w:proofErr w:type="spellStart"/>
-      <w:r>
-        <w:rPr>
-          <w:b/>
-          <w:sz w:val="32"/>
-          <w:szCs w:val="32"/>
-        </w:rPr>
-        <w:t>municipio</w:t>
-      </w:r>
-      <w:proofErr w:type="spellEnd"/>
+      <w:r>
+        <w:rPr>
+          <w:b/>
+          <w:sz w:val="32"/>
+          <w:szCs w:val="32"/>
+        </w:rPr>
+        <w:t>município</w:t>
+      </w:r>
       <w:r>
         <w:rPr>
           <w:b/>
@@ -1539,15 +1494,7 @@
     <w:p/>
     <w:p>
       <w:r>
-        <w:t xml:space="preserve">Criar tela de Cidades Digitais. Itens serão por trigger. Criar </w:t>
-      </w:r>
-      <w:proofErr w:type="spellStart"/>
-      <w:r>
-        <w:t>update</w:t>
-      </w:r>
-      <w:proofErr w:type="spellEnd"/>
-      <w:r>
-        <w:t xml:space="preserve"> das quantidades.</w:t>
+        <w:t>Criar tela de Cidades Digitais. Itens serão por trigger. Criar update das quantidades.</w:t>
       </w:r>
     </w:p>
     <w:p>
@@ -1942,19 +1889,8 @@
           <w:sz w:val="24"/>
           <w:szCs w:val="32"/>
         </w:rPr>
-        <w:t xml:space="preserve"> </w:t>
-      </w:r>
-      <w:proofErr w:type="gramStart"/>
-      <w:r>
-        <w:rPr>
-          <w:b/>
-          <w:color w:val="FF0000"/>
-          <w:sz w:val="24"/>
-          <w:szCs w:val="32"/>
-        </w:rPr>
-        <w:t>corrigir</w:t>
-      </w:r>
-      <w:proofErr w:type="gramEnd"/>
+        <w:t xml:space="preserve"> corrigir</w:t>
+      </w:r>
     </w:p>
     <w:p>
       <w:pPr>
@@ -1976,45 +1912,46 @@
         </w:rPr>
         <w:t>Erro no cadastro PONTO</w:t>
       </w:r>
+    </w:p>
+    <w:p>
+      <w:pPr>
+        <w:contextualSpacing/>
+        <w:jc w:val="center"/>
+        <w:rPr>
+          <w:b/>
+          <w:sz w:val="32"/>
+          <w:szCs w:val="32"/>
+        </w:rPr>
+      </w:pPr>
+      <w:r>
+        <w:rPr>
+          <w:b/>
+          <w:sz w:val="32"/>
+          <w:szCs w:val="32"/>
+        </w:rPr>
+        <w:t>Tabela “</w:t>
+      </w:r>
+      <w:r>
+        <w:rPr>
+          <w:b/>
+          <w:sz w:val="32"/>
+          <w:szCs w:val="32"/>
+        </w:rPr>
+        <w:t>categoria</w:t>
+      </w:r>
+      <w:r>
+        <w:rPr>
+          <w:b/>
+          <w:sz w:val="32"/>
+          <w:szCs w:val="32"/>
+        </w:rPr>
+        <w:t>”</w:t>
+      </w:r>
+    </w:p>
+    <w:p>
       <w:bookmarkStart w:id="0" w:name="_GoBack"/>
       <w:bookmarkEnd w:id="0"/>
     </w:p>
-    <w:p>
-      <w:pPr>
-        <w:contextualSpacing/>
-        <w:jc w:val="center"/>
-        <w:rPr>
-          <w:b/>
-          <w:sz w:val="32"/>
-          <w:szCs w:val="32"/>
-        </w:rPr>
-      </w:pPr>
-      <w:r>
-        <w:rPr>
-          <w:b/>
-          <w:sz w:val="32"/>
-          <w:szCs w:val="32"/>
-        </w:rPr>
-        <w:t>Tabela “</w:t>
-      </w:r>
-      <w:r>
-        <w:rPr>
-          <w:b/>
-          <w:sz w:val="32"/>
-          <w:szCs w:val="32"/>
-        </w:rPr>
-        <w:t>categoria</w:t>
-      </w:r>
-      <w:r>
-        <w:rPr>
-          <w:b/>
-          <w:sz w:val="32"/>
-          <w:szCs w:val="32"/>
-        </w:rPr>
-        <w:t>”</w:t>
-      </w:r>
-    </w:p>
-    <w:p/>
     <w:p>
       <w:pPr>
         <w:contextualSpacing/>
@@ -2794,7 +2731,7 @@
 </file>
 
 <file path=word/styles.xml><?xml version="1.0" encoding="utf-8"?>
-<w:styles xmlns:mc="http://schemas.openxmlformats.org/markup-compatibility/2006" xmlns:r="http://schemas.openxmlformats.org/officeDocument/2006/relationships" xmlns:w="http://schemas.openxmlformats.org/wordprocessingml/2006/main" xmlns:w14="http://schemas.microsoft.com/office/word/2010/wordml" mc:Ignorable="w14">
+<w:styles xmlns:mc="http://schemas.openxmlformats.org/markup-compatibility/2006" xmlns:r="http://schemas.openxmlformats.org/officeDocument/2006/relationships" xmlns:w="http://schemas.openxmlformats.org/wordprocessingml/2006/main" xmlns:w14="http://schemas.microsoft.com/office/word/2010/wordml" xmlns:w15="http://schemas.microsoft.com/office/word/2012/wordml" xmlns:w16cid="http://schemas.microsoft.com/office/word/2016/wordml/cid" xmlns:w16se="http://schemas.microsoft.com/office/word/2015/wordml/symex" mc:Ignorable="w14 w15 w16se w16cid">
   <w:docDefaults>
     <w:rPrDefault>
       <w:rPr>
@@ -2810,335 +2747,383 @@
       </w:pPr>
     </w:pPrDefault>
   </w:docDefaults>
-  <w:latentStyles w:defLockedState="0" w:defUIPriority="99" w:defSemiHidden="1" w:defUnhideWhenUsed="1" w:defQFormat="0" w:count="267">
-    <w:lsdException w:name="Normal" w:semiHidden="0" w:uiPriority="0" w:unhideWhenUsed="0" w:qFormat="1"/>
-    <w:lsdException w:name="heading 1" w:semiHidden="0" w:uiPriority="9" w:unhideWhenUsed="0" w:qFormat="1"/>
-    <w:lsdException w:name="heading 2" w:uiPriority="9" w:qFormat="1"/>
-    <w:lsdException w:name="heading 3" w:uiPriority="9" w:qFormat="1"/>
-    <w:lsdException w:name="heading 4" w:uiPriority="9" w:qFormat="1"/>
-    <w:lsdException w:name="heading 5" w:uiPriority="9" w:qFormat="1"/>
-    <w:lsdException w:name="heading 6" w:uiPriority="9" w:qFormat="1"/>
-    <w:lsdException w:name="heading 7" w:uiPriority="9" w:qFormat="1"/>
-    <w:lsdException w:name="heading 8" w:uiPriority="9" w:qFormat="1"/>
-    <w:lsdException w:name="heading 9" w:uiPriority="9" w:qFormat="1"/>
-    <w:lsdException w:name="toc 1" w:uiPriority="39"/>
-    <w:lsdException w:name="toc 2" w:uiPriority="39"/>
-    <w:lsdException w:name="toc 3" w:uiPriority="39"/>
-    <w:lsdException w:name="toc 4" w:uiPriority="39"/>
-    <w:lsdException w:name="toc 5" w:uiPriority="39"/>
-    <w:lsdException w:name="toc 6" w:uiPriority="39"/>
-    <w:lsdException w:name="toc 7" w:uiPriority="39"/>
-    <w:lsdException w:name="toc 8" w:uiPriority="39"/>
-    <w:lsdException w:name="toc 9" w:uiPriority="39"/>
-    <w:lsdException w:name="caption" w:uiPriority="35" w:qFormat="1"/>
-    <w:lsdException w:name="Title" w:semiHidden="0" w:uiPriority="10" w:unhideWhenUsed="0" w:qFormat="1"/>
-    <w:lsdException w:name="Default Paragraph Font" w:uiPriority="1"/>
-    <w:lsdException w:name="Subtitle" w:semiHidden="0" w:uiPriority="11" w:unhideWhenUsed="0" w:qFormat="1"/>
-    <w:lsdException w:name="Strong" w:semiHidden="0" w:uiPriority="22" w:unhideWhenUsed="0" w:qFormat="1"/>
-    <w:lsdException w:name="Emphasis" w:semiHidden="0" w:uiPriority="20" w:unhideWhenUsed="0" w:qFormat="1"/>
-    <w:lsdException w:name="Table Grid" w:semiHidden="0" w:uiPriority="59" w:unhideWhenUsed="0"/>
-    <w:lsdException w:name="Placeholder Text" w:unhideWhenUsed="0"/>
-    <w:lsdException w:name="No Spacing" w:semiHidden="0" w:uiPriority="1" w:unhideWhenUsed="0" w:qFormat="1"/>
-    <w:lsdException w:name="Light Shading" w:semiHidden="0" w:uiPriority="60" w:unhideWhenUsed="0"/>
-    <w:lsdException w:name="Light List" w:semiHidden="0" w:uiPriority="61" w:unhideWhenUsed="0"/>
-    <w:lsdException w:name="Light Grid" w:semiHidden="0" w:uiPriority="62" w:unhideWhenUsed="0"/>
-    <w:lsdException w:name="Medium Shading 1" w:semiHidden="0" w:uiPriority="63" w:unhideWhenUsed="0"/>
-    <w:lsdException w:name="Medium Shading 2" w:semiHidden="0" w:uiPriority="64" w:unhideWhenUsed="0"/>
-    <w:lsdException w:name="Medium List 1" w:semiHidden="0" w:uiPriority="65" w:unhideWhenUsed="0"/>
-    <w:lsdException w:name="Medium List 2" w:semiHidden="0" w:uiPriority="66" w:unhideWhenUsed="0"/>
-    <w:lsdException w:name="Medium Grid 1" w:semiHidden="0" w:uiPriority="67" w:unhideWhenUsed="0"/>
-    <w:lsdException w:name="Medium Grid 2" w:semiHidden="0" w:uiPriority="68" w:unhideWhenUsed="0"/>
-    <w:lsdException w:name="Medium Grid 3" w:semiHidden="0" w:uiPriority="69" w:unhideWhenUsed="0"/>
-    <w:lsdException w:name="Dark List" w:semiHidden="0" w:uiPriority="70" w:unhideWhenUsed="0"/>
-    <w:lsdException w:name="Colorful Shading" w:semiHidden="0" w:uiPriority="71" w:unhideWhenUsed="0"/>
-    <w:lsdException w:name="Colorful List" w:semiHidden="0" w:uiPriority="72" w:unhideWhenUsed="0"/>
-    <w:lsdException w:name="Colorful Grid" w:semiHidden="0" w:uiPriority="73" w:unhideWhenUsed="0"/>
-    <w:lsdException w:name="Light Shading Accent 1" w:semiHidden="0" w:uiPriority="60" w:unhideWhenUsed="0"/>
-    <w:lsdException w:name="Light List Accent 1" w:semiHidden="0" w:uiPriority="61" w:unhideWhenUsed="0"/>
-    <w:lsdException w:name="Light Grid Accent 1" w:semiHidden="0" w:uiPriority="62" w:unhideWhenUsed="0"/>
-    <w:lsdException w:name="Medium Shading 1 Accent 1" w:semiHidden="0" w:uiPriority="63" w:unhideWhenUsed="0"/>
-    <w:lsdException w:name="Medium Shading 2 Accent 1" w:semiHidden="0" w:uiPriority="64" w:unhideWhenUsed="0"/>
-    <w:lsdException w:name="Medium List 1 Accent 1" w:semiHidden="0" w:uiPriority="65" w:unhideWhenUsed="0"/>
-    <w:lsdException w:name="Revision" w:unhideWhenUsed="0"/>
-    <w:lsdException w:name="List Paragraph" w:semiHidden="0" w:uiPriority="34" w:unhideWhenUsed="0" w:qFormat="1"/>
-    <w:lsdException w:name="Quote" w:semiHidden="0" w:uiPriority="29" w:unhideWhenUsed="0" w:qFormat="1"/>
-    <w:lsdException w:name="Intense Quote" w:semiHidden="0" w:uiPriority="30" w:unhideWhenUsed="0" w:qFormat="1"/>
-    <w:lsdException w:name="Medium List 2 Accent 1" w:semiHidden="0" w:uiPriority="66" w:unhideWhenUsed="0"/>
-    <w:lsdException w:name="Medium Grid 1 Accent 1" w:semiHidden="0" w:uiPriority="67" w:unhideWhenUsed="0"/>
-    <w:lsdException w:name="Medium Grid 2 Accent 1" w:semiHidden="0" w:uiPriority="68" w:unhideWhenUsed="0"/>
-    <w:lsdException w:name="Medium Grid 3 Accent 1" w:semiHidden="0" w:uiPriority="69" w:unhideWhenUsed="0"/>
-    <w:lsdException w:name="Dark List Accent 1" w:semiHidden="0" w:uiPriority="70" w:unhideWhenUsed="0"/>
-    <w:lsdException w:name="Colorful Shading Accent 1" w:semiHidden="0" w:uiPriority="71" w:unhideWhenUsed="0"/>
-    <w:lsdException w:name="Colorful List Accent 1" w:semiHidden="0" w:uiPriority="72" w:unhideWhenUsed="0"/>
-    <w:lsdException w:name="Colorful Grid Accent 1" w:semiHidden="0" w:uiPriority="73" w:unhideWhenUsed="0"/>
-    <w:lsdException w:name="Light Shading Accent 2" w:semiHidden="0" w:uiPriority="60" w:unhideWhenUsed="0"/>
-    <w:lsdException w:name="Light List Accent 2" w:semiHidden="0" w:uiPriority="61" w:unhideWhenUsed="0"/>
-    <w:lsdException w:name="Light Grid Accent 2" w:semiHidden="0" w:uiPriority="62" w:unhideWhenUsed="0"/>
-    <w:lsdException w:name="Medium Shading 1 Accent 2" w:semiHidden="0" w:uiPriority="63" w:unhideWhenUsed="0"/>
-    <w:lsdException w:name="Medium Shading 2 Accent 2" w:semiHidden="0" w:uiPriority="64" w:unhideWhenUsed="0"/>
-    <w:lsdException w:name="Medium List 1 Accent 2" w:semiHidden="0" w:uiPriority="65" w:unhideWhenUsed="0"/>
-    <w:lsdException w:name="Medium List 2 Accent 2" w:semiHidden="0" w:uiPriority="66" w:unhideWhenUsed="0"/>
-    <w:lsdException w:name="Medium Grid 1 Accent 2" w:semiHidden="0" w:uiPriority="67" w:unhideWhenUsed="0"/>
-    <w:lsdException w:name="Medium Grid 2 Accent 2" w:semiHidden="0" w:uiPriority="68" w:unhideWhenUsed="0"/>
-    <w:lsdException w:name="Medium Grid 3 Accent 2" w:semiHidden="0" w:uiPriority="69" w:unhideWhenUsed="0"/>
-    <w:lsdException w:name="Dark List Accent 2" w:semiHidden="0" w:uiPriority="70" w:unhideWhenUsed="0"/>
-    <w:lsdException w:name="Colorful Shading Accent 2" w:semiHidden="0" w:uiPriority="71" w:unhideWhenUsed="0"/>
-    <w:lsdException w:name="Colorful List Accent 2" w:semiHidden="0" w:uiPriority="72" w:unhideWhenUsed="0"/>
-    <w:lsdException w:name="Colorful Grid Accent 2" w:semiHidden="0" w:uiPriority="73" w:unhideWhenUsed="0"/>
-    <w:lsdException w:name="Light Shading Accent 3" w:semiHidden="0" w:uiPriority="60" w:unhideWhenUsed="0"/>
-    <w:lsdException w:name="Light List Accent 3" w:semiHidden="0" w:uiPriority="61" w:unhideWhenUsed="0"/>
-    <w:lsdException w:name="Light Grid Accent 3" w:semiHidden="0" w:uiPriority="62" w:unhideWhenUsed="0"/>
-    <w:lsdException w:name="Medium Shading 1 Accent 3" w:semiHidden="0" w:uiPriority="63" w:unhideWhenUsed="0"/>
-    <w:lsdException w:name="Medium Shading 2 Accent 3" w:semiHidden="0" w:uiPriority="64" w:unhideWhenUsed="0"/>
-    <w:lsdException w:name="Medium List 1 Accent 3" w:semiHidden="0" w:uiPriority="65" w:unhideWhenUsed="0"/>
-    <w:lsdException w:name="Medium List 2 Accent 3" w:semiHidden="0" w:uiPriority="66" w:unhideWhenUsed="0"/>
-    <w:lsdException w:name="Medium Grid 1 Accent 3" w:semiHidden="0" w:uiPriority="67" w:unhideWhenUsed="0"/>
-    <w:lsdException w:name="Medium Grid 2 Accent 3" w:semiHidden="0" w:uiPriority="68" w:unhideWhenUsed="0"/>
-    <w:lsdException w:name="Medium Grid 3 Accent 3" w:semiHidden="0" w:uiPriority="69" w:unhideWhenUsed="0"/>
-    <w:lsdException w:name="Dark List Accent 3" w:semiHidden="0" w:uiPriority="70" w:unhideWhenUsed="0"/>
-    <w:lsdException w:name="Colorful Shading Accent 3" w:semiHidden="0" w:uiPriority="71" w:unhideWhenUsed="0"/>
-    <w:lsdException w:name="Colorful List Accent 3" w:semiHidden="0" w:uiPriority="72" w:unhideWhenUsed="0"/>
-    <w:lsdException w:name="Colorful Grid Accent 3" w:semiHidden="0" w:uiPriority="73" w:unhideWhenUsed="0"/>
-    <w:lsdException w:name="Light Shading Accent 4" w:semiHidden="0" w:uiPriority="60" w:unhideWhenUsed="0"/>
-    <w:lsdException w:name="Light List Accent 4" w:semiHidden="0" w:uiPriority="61" w:unhideWhenUsed="0"/>
-    <w:lsdException w:name="Light Grid Accent 4" w:semiHidden="0" w:uiPriority="62" w:unhideWhenUsed="0"/>
-    <w:lsdException w:name="Medium Shading 1 Accent 4" w:semiHidden="0" w:uiPriority="63" w:unhideWhenUsed="0"/>
-    <w:lsdException w:name="Medium Shading 2 Accent 4" w:semiHidden="0" w:uiPriority="64" w:unhideWhenUsed="0"/>
-    <w:lsdException w:name="Medium List 1 Accent 4" w:semiHidden="0" w:uiPriority="65" w:unhideWhenUsed="0"/>
-    <w:lsdException w:name="Medium List 2 Accent 4" w:semiHidden="0" w:uiPriority="66" w:unhideWhenUsed="0"/>
-    <w:lsdException w:name="Medium Grid 1 Accent 4" w:semiHidden="0" w:uiPriority="67" w:unhideWhenUsed="0"/>
-    <w:lsdException w:name="Medium Grid 2 Accent 4" w:semiHidden="0" w:uiPriority="68" w:unhideWhenUsed="0"/>
-    <w:lsdException w:name="Medium Grid 3 Accent 4" w:semiHidden="0" w:uiPriority="69" w:unhideWhenUsed="0"/>
-    <w:lsdException w:name="Dark List Accent 4" w:semiHidden="0" w:uiPriority="70" w:unhideWhenUsed="0"/>
-    <w:lsdException w:name="Colorful Shading Accent 4" w:semiHidden="0" w:uiPriority="71" w:unhideWhenUsed="0"/>
-    <w:lsdException w:name="Colorful List Accent 4" w:semiHidden="0" w:uiPriority="72" w:unhideWhenUsed="0"/>
-    <w:lsdException w:name="Colorful Grid Accent 4" w:semiHidden="0" w:uiPriority="73" w:unhideWhenUsed="0"/>
-    <w:lsdException w:name="Light Shading Accent 5" w:semiHidden="0" w:uiPriority="60" w:unhideWhenUsed="0"/>
-    <w:lsdException w:name="Light List Accent 5" w:semiHidden="0" w:uiPriority="61" w:unhideWhenUsed="0"/>
-    <w:lsdException w:name="Light Grid Accent 5" w:semiHidden="0" w:uiPriority="62" w:unhideWhenUsed="0"/>
-    <w:lsdException w:name="Medium Shading 1 Accent 5" w:semiHidden="0" w:uiPriority="63" w:unhideWhenUsed="0"/>
-    <w:lsdException w:name="Medium Shading 2 Accent 5" w:semiHidden="0" w:uiPriority="64" w:unhideWhenUsed="0"/>
-    <w:lsdException w:name="Medium List 1 Accent 5" w:semiHidden="0" w:uiPriority="65" w:unhideWhenUsed="0"/>
-    <w:lsdException w:name="Medium List 2 Accent 5" w:semiHidden="0" w:uiPriority="66" w:unhideWhenUsed="0"/>
-    <w:lsdException w:name="Medium Grid 1 Accent 5" w:semiHidden="0" w:uiPriority="67" w:unhideWhenUsed="0"/>
-    <w:lsdException w:name="Medium Grid 2 Accent 5" w:semiHidden="0" w:uiPriority="68" w:unhideWhenUsed="0"/>
-    <w:lsdException w:name="Medium Grid 3 Accent 5" w:semiHidden="0" w:uiPriority="69" w:unhideWhenUsed="0"/>
-    <w:lsdException w:name="Dark List Accent 5" w:semiHidden="0" w:uiPriority="70" w:unhideWhenUsed="0"/>
-    <w:lsdException w:name="Colorful Shading Accent 5" w:semiHidden="0" w:uiPriority="71" w:unhideWhenUsed="0"/>
-    <w:lsdException w:name="Colorful List Accent 5" w:semiHidden="0" w:uiPriority="72" w:unhideWhenUsed="0"/>
-    <w:lsdException w:name="Colorful Grid Accent 5" w:semiHidden="0" w:uiPriority="73" w:unhideWhenUsed="0"/>
-    <w:lsdException w:name="Light Shading Accent 6" w:semiHidden="0" w:uiPriority="60" w:unhideWhenUsed="0"/>
-    <w:lsdException w:name="Light List Accent 6" w:semiHidden="0" w:uiPriority="61" w:unhideWhenUsed="0"/>
-    <w:lsdException w:name="Light Grid Accent 6" w:semiHidden="0" w:uiPriority="62" w:unhideWhenUsed="0"/>
-    <w:lsdException w:name="Medium Shading 1 Accent 6" w:semiHidden="0" w:uiPriority="63" w:unhideWhenUsed="0"/>
-    <w:lsdException w:name="Medium Shading 2 Accent 6" w:semiHidden="0" w:uiPriority="64" w:unhideWhenUsed="0"/>
-    <w:lsdException w:name="Medium List 1 Accent 6" w:semiHidden="0" w:uiPriority="65" w:unhideWhenUsed="0"/>
-    <w:lsdException w:name="Medium List 2 Accent 6" w:semiHidden="0" w:uiPriority="66" w:unhideWhenUsed="0"/>
-    <w:lsdException w:name="Medium Grid 1 Accent 6" w:semiHidden="0" w:uiPriority="67" w:unhideWhenUsed="0"/>
-    <w:lsdException w:name="Medium Grid 2 Accent 6" w:semiHidden="0" w:uiPriority="68" w:unhideWhenUsed="0"/>
-    <w:lsdException w:name="Medium Grid 3 Accent 6" w:semiHidden="0" w:uiPriority="69" w:unhideWhenUsed="0"/>
-    <w:lsdException w:name="Dark List Accent 6" w:semiHidden="0" w:uiPriority="70" w:unhideWhenUsed="0"/>
-    <w:lsdException w:name="Colorful Shading Accent 6" w:semiHidden="0" w:uiPriority="71" w:unhideWhenUsed="0"/>
-    <w:lsdException w:name="Colorful List Accent 6" w:semiHidden="0" w:uiPriority="72" w:unhideWhenUsed="0"/>
-    <w:lsdException w:name="Colorful Grid Accent 6" w:semiHidden="0" w:uiPriority="73" w:unhideWhenUsed="0"/>
-    <w:lsdException w:name="Subtle Emphasis" w:semiHidden="0" w:uiPriority="19" w:unhideWhenUsed="0" w:qFormat="1"/>
-    <w:lsdException w:name="Intense Emphasis" w:semiHidden="0" w:uiPriority="21" w:unhideWhenUsed="0" w:qFormat="1"/>
-    <w:lsdException w:name="Subtle Reference" w:semiHidden="0" w:uiPriority="31" w:unhideWhenUsed="0" w:qFormat="1"/>
-    <w:lsdException w:name="Intense Reference" w:semiHidden="0" w:uiPriority="32" w:unhideWhenUsed="0" w:qFormat="1"/>
-    <w:lsdException w:name="Book Title" w:semiHidden="0" w:uiPriority="33" w:unhideWhenUsed="0" w:qFormat="1"/>
-    <w:lsdException w:name="Bibliography" w:uiPriority="37"/>
-    <w:lsdException w:name="TOC Heading" w:uiPriority="39" w:qFormat="1"/>
-  </w:latentStyles>
-  <w:style w:type="paragraph" w:default="1" w:styleId="Normal">
-    <w:name w:val="Normal"/>
-    <w:qFormat/>
-    <w:rsid w:val="009B2F34"/>
-  </w:style>
-  <w:style w:type="character" w:default="1" w:styleId="Fontepargpadro">
-    <w:name w:val="Default Paragraph Font"/>
-    <w:uiPriority w:val="1"/>
-    <w:semiHidden/>
-    <w:unhideWhenUsed/>
-  </w:style>
-  <w:style w:type="table" w:default="1" w:styleId="Tabelanormal">
-    <w:name w:val="Normal Table"/>
-    <w:uiPriority w:val="99"/>
-    <w:semiHidden/>
-    <w:unhideWhenUsed/>
-    <w:tblPr>
-      <w:tblInd w:w="0" w:type="dxa"/>
-      <w:tblCellMar>
-        <w:top w:w="0" w:type="dxa"/>
-        <w:left w:w="108" w:type="dxa"/>
-        <w:bottom w:w="0" w:type="dxa"/>
-        <w:right w:w="108" w:type="dxa"/>
-      </w:tblCellMar>
-    </w:tblPr>
-  </w:style>
-  <w:style w:type="numbering" w:default="1" w:styleId="Semlista">
-    <w:name w:val="No List"/>
-    <w:uiPriority w:val="99"/>
-    <w:semiHidden/>
-    <w:unhideWhenUsed/>
-  </w:style>
-</w:styles>
-</file>
-
-<file path=word/stylesWithEffects.xml><?xml version="1.0" encoding="utf-8"?>
-<w:styles xmlns:wpc="http://schemas.microsoft.com/office/word/2010/wordprocessingCanvas" xmlns:mc="http://schemas.openxmlformats.org/markup-compatibility/2006" xmlns:o="urn:schemas-microsoft-com:office:office" xmlns:r="http://schemas.openxmlformats.org/officeDocument/2006/relationships" xmlns:m="http://schemas.openxmlformats.org/officeDocument/2006/math" xmlns:v="urn:schemas-microsoft-com:vml" xmlns:wp14="http://schemas.microsoft.com/office/word/2010/wordprocessingDrawing" xmlns:wp="http://schemas.openxmlformats.org/drawingml/2006/wordprocessingDrawing" xmlns:w10="urn:schemas-microsoft-com:office:word" xmlns:w="http://schemas.openxmlformats.org/wordprocessingml/2006/main" xmlns:w14="http://schemas.microsoft.com/office/word/2010/wordml" xmlns:wpg="http://schemas.microsoft.com/office/word/2010/wordprocessingGroup" xmlns:wpi="http://schemas.microsoft.com/office/word/2010/wordprocessingInk" xmlns:wne="http://schemas.microsoft.com/office/word/2006/wordml" xmlns:wps="http://schemas.microsoft.com/office/word/2010/wordprocessingShape" mc:Ignorable="w14 wp14">
-  <w:docDefaults>
-    <w:rPrDefault>
-      <w:rPr>
-        <w:rFonts w:asciiTheme="minorHAnsi" w:eastAsiaTheme="minorHAnsi" w:hAnsiTheme="minorHAnsi" w:cstheme="minorBidi"/>
-        <w:sz w:val="22"/>
-        <w:szCs w:val="22"/>
-        <w:lang w:val="pt-BR" w:eastAsia="en-US" w:bidi="ar-SA"/>
-      </w:rPr>
-    </w:rPrDefault>
-    <w:pPrDefault>
-      <w:pPr>
-        <w:spacing w:after="200" w:line="276" w:lineRule="auto"/>
-      </w:pPr>
-    </w:pPrDefault>
-  </w:docDefaults>
-  <w:latentStyles w:defLockedState="0" w:defUIPriority="99" w:defSemiHidden="1" w:defUnhideWhenUsed="1" w:defQFormat="0" w:count="267">
-    <w:lsdException w:name="Normal" w:semiHidden="0" w:uiPriority="0" w:unhideWhenUsed="0" w:qFormat="1"/>
-    <w:lsdException w:name="heading 1" w:semiHidden="0" w:uiPriority="9" w:unhideWhenUsed="0" w:qFormat="1"/>
-    <w:lsdException w:name="heading 2" w:uiPriority="9" w:qFormat="1"/>
-    <w:lsdException w:name="heading 3" w:uiPriority="9" w:qFormat="1"/>
-    <w:lsdException w:name="heading 4" w:uiPriority="9" w:qFormat="1"/>
-    <w:lsdException w:name="heading 5" w:uiPriority="9" w:qFormat="1"/>
-    <w:lsdException w:name="heading 6" w:uiPriority="9" w:qFormat="1"/>
-    <w:lsdException w:name="heading 7" w:uiPriority="9" w:qFormat="1"/>
-    <w:lsdException w:name="heading 8" w:uiPriority="9" w:qFormat="1"/>
-    <w:lsdException w:name="heading 9" w:uiPriority="9" w:qFormat="1"/>
-    <w:lsdException w:name="toc 1" w:uiPriority="39"/>
-    <w:lsdException w:name="toc 2" w:uiPriority="39"/>
-    <w:lsdException w:name="toc 3" w:uiPriority="39"/>
-    <w:lsdException w:name="toc 4" w:uiPriority="39"/>
-    <w:lsdException w:name="toc 5" w:uiPriority="39"/>
-    <w:lsdException w:name="toc 6" w:uiPriority="39"/>
-    <w:lsdException w:name="toc 7" w:uiPriority="39"/>
-    <w:lsdException w:name="toc 8" w:uiPriority="39"/>
-    <w:lsdException w:name="toc 9" w:uiPriority="39"/>
-    <w:lsdException w:name="caption" w:uiPriority="35" w:qFormat="1"/>
-    <w:lsdException w:name="Title" w:semiHidden="0" w:uiPriority="10" w:unhideWhenUsed="0" w:qFormat="1"/>
-    <w:lsdException w:name="Default Paragraph Font" w:uiPriority="1"/>
-    <w:lsdException w:name="Subtitle" w:semiHidden="0" w:uiPriority="11" w:unhideWhenUsed="0" w:qFormat="1"/>
-    <w:lsdException w:name="Strong" w:semiHidden="0" w:uiPriority="22" w:unhideWhenUsed="0" w:qFormat="1"/>
-    <w:lsdException w:name="Emphasis" w:semiHidden="0" w:uiPriority="20" w:unhideWhenUsed="0" w:qFormat="1"/>
-    <w:lsdException w:name="Table Grid" w:semiHidden="0" w:uiPriority="59" w:unhideWhenUsed="0"/>
-    <w:lsdException w:name="Placeholder Text" w:unhideWhenUsed="0"/>
-    <w:lsdException w:name="No Spacing" w:semiHidden="0" w:uiPriority="1" w:unhideWhenUsed="0" w:qFormat="1"/>
-    <w:lsdException w:name="Light Shading" w:semiHidden="0" w:uiPriority="60" w:unhideWhenUsed="0"/>
-    <w:lsdException w:name="Light List" w:semiHidden="0" w:uiPriority="61" w:unhideWhenUsed="0"/>
-    <w:lsdException w:name="Light Grid" w:semiHidden="0" w:uiPriority="62" w:unhideWhenUsed="0"/>
-    <w:lsdException w:name="Medium Shading 1" w:semiHidden="0" w:uiPriority="63" w:unhideWhenUsed="0"/>
-    <w:lsdException w:name="Medium Shading 2" w:semiHidden="0" w:uiPriority="64" w:unhideWhenUsed="0"/>
-    <w:lsdException w:name="Medium List 1" w:semiHidden="0" w:uiPriority="65" w:unhideWhenUsed="0"/>
-    <w:lsdException w:name="Medium List 2" w:semiHidden="0" w:uiPriority="66" w:unhideWhenUsed="0"/>
-    <w:lsdException w:name="Medium Grid 1" w:semiHidden="0" w:uiPriority="67" w:unhideWhenUsed="0"/>
-    <w:lsdException w:name="Medium Grid 2" w:semiHidden="0" w:uiPriority="68" w:unhideWhenUsed="0"/>
-    <w:lsdException w:name="Medium Grid 3" w:semiHidden="0" w:uiPriority="69" w:unhideWhenUsed="0"/>
-    <w:lsdException w:name="Dark List" w:semiHidden="0" w:uiPriority="70" w:unhideWhenUsed="0"/>
-    <w:lsdException w:name="Colorful Shading" w:semiHidden="0" w:uiPriority="71" w:unhideWhenUsed="0"/>
-    <w:lsdException w:name="Colorful List" w:semiHidden="0" w:uiPriority="72" w:unhideWhenUsed="0"/>
-    <w:lsdException w:name="Colorful Grid" w:semiHidden="0" w:uiPriority="73" w:unhideWhenUsed="0"/>
-    <w:lsdException w:name="Light Shading Accent 1" w:semiHidden="0" w:uiPriority="60" w:unhideWhenUsed="0"/>
-    <w:lsdException w:name="Light List Accent 1" w:semiHidden="0" w:uiPriority="61" w:unhideWhenUsed="0"/>
-    <w:lsdException w:name="Light Grid Accent 1" w:semiHidden="0" w:uiPriority="62" w:unhideWhenUsed="0"/>
-    <w:lsdException w:name="Medium Shading 1 Accent 1" w:semiHidden="0" w:uiPriority="63" w:unhideWhenUsed="0"/>
-    <w:lsdException w:name="Medium Shading 2 Accent 1" w:semiHidden="0" w:uiPriority="64" w:unhideWhenUsed="0"/>
-    <w:lsdException w:name="Medium List 1 Accent 1" w:semiHidden="0" w:uiPriority="65" w:unhideWhenUsed="0"/>
-    <w:lsdException w:name="Revision" w:unhideWhenUsed="0"/>
-    <w:lsdException w:name="List Paragraph" w:semiHidden="0" w:uiPriority="34" w:unhideWhenUsed="0" w:qFormat="1"/>
-    <w:lsdException w:name="Quote" w:semiHidden="0" w:uiPriority="29" w:unhideWhenUsed="0" w:qFormat="1"/>
-    <w:lsdException w:name="Intense Quote" w:semiHidden="0" w:uiPriority="30" w:unhideWhenUsed="0" w:qFormat="1"/>
-    <w:lsdException w:name="Medium List 2 Accent 1" w:semiHidden="0" w:uiPriority="66" w:unhideWhenUsed="0"/>
-    <w:lsdException w:name="Medium Grid 1 Accent 1" w:semiHidden="0" w:uiPriority="67" w:unhideWhenUsed="0"/>
-    <w:lsdException w:name="Medium Grid 2 Accent 1" w:semiHidden="0" w:uiPriority="68" w:unhideWhenUsed="0"/>
-    <w:lsdException w:name="Medium Grid 3 Accent 1" w:semiHidden="0" w:uiPriority="69" w:unhideWhenUsed="0"/>
-    <w:lsdException w:name="Dark List Accent 1" w:semiHidden="0" w:uiPriority="70" w:unhideWhenUsed="0"/>
-    <w:lsdException w:name="Colorful Shading Accent 1" w:semiHidden="0" w:uiPriority="71" w:unhideWhenUsed="0"/>
-    <w:lsdException w:name="Colorful List Accent 1" w:semiHidden="0" w:uiPriority="72" w:unhideWhenUsed="0"/>
-    <w:lsdException w:name="Colorful Grid Accent 1" w:semiHidden="0" w:uiPriority="73" w:unhideWhenUsed="0"/>
-    <w:lsdException w:name="Light Shading Accent 2" w:semiHidden="0" w:uiPriority="60" w:unhideWhenUsed="0"/>
-    <w:lsdException w:name="Light List Accent 2" w:semiHidden="0" w:uiPriority="61" w:unhideWhenUsed="0"/>
-    <w:lsdException w:name="Light Grid Accent 2" w:semiHidden="0" w:uiPriority="62" w:unhideWhenUsed="0"/>
-    <w:lsdException w:name="Medium Shading 1 Accent 2" w:semiHidden="0" w:uiPriority="63" w:unhideWhenUsed="0"/>
-    <w:lsdException w:name="Medium Shading 2 Accent 2" w:semiHidden="0" w:uiPriority="64" w:unhideWhenUsed="0"/>
-    <w:lsdException w:name="Medium List 1 Accent 2" w:semiHidden="0" w:uiPriority="65" w:unhideWhenUsed="0"/>
-    <w:lsdException w:name="Medium List 2 Accent 2" w:semiHidden="0" w:uiPriority="66" w:unhideWhenUsed="0"/>
-    <w:lsdException w:name="Medium Grid 1 Accent 2" w:semiHidden="0" w:uiPriority="67" w:unhideWhenUsed="0"/>
-    <w:lsdException w:name="Medium Grid 2 Accent 2" w:semiHidden="0" w:uiPriority="68" w:unhideWhenUsed="0"/>
-    <w:lsdException w:name="Medium Grid 3 Accent 2" w:semiHidden="0" w:uiPriority="69" w:unhideWhenUsed="0"/>
-    <w:lsdException w:name="Dark List Accent 2" w:semiHidden="0" w:uiPriority="70" w:unhideWhenUsed="0"/>
-    <w:lsdException w:name="Colorful Shading Accent 2" w:semiHidden="0" w:uiPriority="71" w:unhideWhenUsed="0"/>
-    <w:lsdException w:name="Colorful List Accent 2" w:semiHidden="0" w:uiPriority="72" w:unhideWhenUsed="0"/>
-    <w:lsdException w:name="Colorful Grid Accent 2" w:semiHidden="0" w:uiPriority="73" w:unhideWhenUsed="0"/>
-    <w:lsdException w:name="Light Shading Accent 3" w:semiHidden="0" w:uiPriority="60" w:unhideWhenUsed="0"/>
-    <w:lsdException w:name="Light List Accent 3" w:semiHidden="0" w:uiPriority="61" w:unhideWhenUsed="0"/>
-    <w:lsdException w:name="Light Grid Accent 3" w:semiHidden="0" w:uiPriority="62" w:unhideWhenUsed="0"/>
-    <w:lsdException w:name="Medium Shading 1 Accent 3" w:semiHidden="0" w:uiPriority="63" w:unhideWhenUsed="0"/>
-    <w:lsdException w:name="Medium Shading 2 Accent 3" w:semiHidden="0" w:uiPriority="64" w:unhideWhenUsed="0"/>
-    <w:lsdException w:name="Medium List 1 Accent 3" w:semiHidden="0" w:uiPriority="65" w:unhideWhenUsed="0"/>
-    <w:lsdException w:name="Medium List 2 Accent 3" w:semiHidden="0" w:uiPriority="66" w:unhideWhenUsed="0"/>
-    <w:lsdException w:name="Medium Grid 1 Accent 3" w:semiHidden="0" w:uiPriority="67" w:unhideWhenUsed="0"/>
-    <w:lsdException w:name="Medium Grid 2 Accent 3" w:semiHidden="0" w:uiPriority="68" w:unhideWhenUsed="0"/>
-    <w:lsdException w:name="Medium Grid 3 Accent 3" w:semiHidden="0" w:uiPriority="69" w:unhideWhenUsed="0"/>
-    <w:lsdException w:name="Dark List Accent 3" w:semiHidden="0" w:uiPriority="70" w:unhideWhenUsed="0"/>
-    <w:lsdException w:name="Colorful Shading Accent 3" w:semiHidden="0" w:uiPriority="71" w:unhideWhenUsed="0"/>
-    <w:lsdException w:name="Colorful List Accent 3" w:semiHidden="0" w:uiPriority="72" w:unhideWhenUsed="0"/>
-    <w:lsdException w:name="Colorful Grid Accent 3" w:semiHidden="0" w:uiPriority="73" w:unhideWhenUsed="0"/>
-    <w:lsdException w:name="Light Shading Accent 4" w:semiHidden="0" w:uiPriority="60" w:unhideWhenUsed="0"/>
-    <w:lsdException w:name="Light List Accent 4" w:semiHidden="0" w:uiPriority="61" w:unhideWhenUsed="0"/>
-    <w:lsdException w:name="Light Grid Accent 4" w:semiHidden="0" w:uiPriority="62" w:unhideWhenUsed="0"/>
-    <w:lsdException w:name="Medium Shading 1 Accent 4" w:semiHidden="0" w:uiPriority="63" w:unhideWhenUsed="0"/>
-    <w:lsdException w:name="Medium Shading 2 Accent 4" w:semiHidden="0" w:uiPriority="64" w:unhideWhenUsed="0"/>
-    <w:lsdException w:name="Medium List 1 Accent 4" w:semiHidden="0" w:uiPriority="65" w:unhideWhenUsed="0"/>
-    <w:lsdException w:name="Medium List 2 Accent 4" w:semiHidden="0" w:uiPriority="66" w:unhideWhenUsed="0"/>
-    <w:lsdException w:name="Medium Grid 1 Accent 4" w:semiHidden="0" w:uiPriority="67" w:unhideWhenUsed="0"/>
-    <w:lsdException w:name="Medium Grid 2 Accent 4" w:semiHidden="0" w:uiPriority="68" w:unhideWhenUsed="0"/>
-    <w:lsdException w:name="Medium Grid 3 Accent 4" w:semiHidden="0" w:uiPriority="69" w:unhideWhenUsed="0"/>
-    <w:lsdException w:name="Dark List Accent 4" w:semiHidden="0" w:uiPriority="70" w:unhideWhenUsed="0"/>
-    <w:lsdException w:name="Colorful Shading Accent 4" w:semiHidden="0" w:uiPriority="71" w:unhideWhenUsed="0"/>
-    <w:lsdException w:name="Colorful List Accent 4" w:semiHidden="0" w:uiPriority="72" w:unhideWhenUsed="0"/>
-    <w:lsdException w:name="Colorful Grid Accent 4" w:semiHidden="0" w:uiPriority="73" w:unhideWhenUsed="0"/>
-    <w:lsdException w:name="Light Shading Accent 5" w:semiHidden="0" w:uiPriority="60" w:unhideWhenUsed="0"/>
-    <w:lsdException w:name="Light List Accent 5" w:semiHidden="0" w:uiPriority="61" w:unhideWhenUsed="0"/>
-    <w:lsdException w:name="Light Grid Accent 5" w:semiHidden="0" w:uiPriority="62" w:unhideWhenUsed="0"/>
-    <w:lsdException w:name="Medium Shading 1 Accent 5" w:semiHidden="0" w:uiPriority="63" w:unhideWhenUsed="0"/>
-    <w:lsdException w:name="Medium Shading 2 Accent 5" w:semiHidden="0" w:uiPriority="64" w:unhideWhenUsed="0"/>
-    <w:lsdException w:name="Medium List 1 Accent 5" w:semiHidden="0" w:uiPriority="65" w:unhideWhenUsed="0"/>
-    <w:lsdException w:name="Medium List 2 Accent 5" w:semiHidden="0" w:uiPriority="66" w:unhideWhenUsed="0"/>
-    <w:lsdException w:name="Medium Grid 1 Accent 5" w:semiHidden="0" w:uiPriority="67" w:unhideWhenUsed="0"/>
-    <w:lsdException w:name="Medium Grid 2 Accent 5" w:semiHidden="0" w:uiPriority="68" w:unhideWhenUsed="0"/>
-    <w:lsdException w:name="Medium Grid 3 Accent 5" w:semiHidden="0" w:uiPriority="69" w:unhideWhenUsed="0"/>
-    <w:lsdException w:name="Dark List Accent 5" w:semiHidden="0" w:uiPriority="70" w:unhideWhenUsed="0"/>
-    <w:lsdException w:name="Colorful Shading Accent 5" w:semiHidden="0" w:uiPriority="71" w:unhideWhenUsed="0"/>
-    <w:lsdException w:name="Colorful List Accent 5" w:semiHidden="0" w:uiPriority="72" w:unhideWhenUsed="0"/>
-    <w:lsdException w:name="Colorful Grid Accent 5" w:semiHidden="0" w:uiPriority="73" w:unhideWhenUsed="0"/>
-    <w:lsdException w:name="Light Shading Accent 6" w:semiHidden="0" w:uiPriority="60" w:unhideWhenUsed="0"/>
-    <w:lsdException w:name="Light List Accent 6" w:semiHidden="0" w:uiPriority="61" w:unhideWhenUsed="0"/>
-    <w:lsdException w:name="Light Grid Accent 6" w:semiHidden="0" w:uiPriority="62" w:unhideWhenUsed="0"/>
-    <w:lsdException w:name="Medium Shading 1 Accent 6" w:semiHidden="0" w:uiPriority="63" w:unhideWhenUsed="0"/>
-    <w:lsdException w:name="Medium Shading 2 Accent 6" w:semiHidden="0" w:uiPriority="64" w:unhideWhenUsed="0"/>
-    <w:lsdException w:name="Medium List 1 Accent 6" w:semiHidden="0" w:uiPriority="65" w:unhideWhenUsed="0"/>
-    <w:lsdException w:name="Medium List 2 Accent 6" w:semiHidden="0" w:uiPriority="66" w:unhideWhenUsed="0"/>
-    <w:lsdException w:name="Medium Grid 1 Accent 6" w:semiHidden="0" w:uiPriority="67" w:unhideWhenUsed="0"/>
-    <w:lsdException w:name="Medium Grid 2 Accent 6" w:semiHidden="0" w:uiPriority="68" w:unhideWhenUsed="0"/>
-    <w:lsdException w:name="Medium Grid 3 Accent 6" w:semiHidden="0" w:uiPriority="69" w:unhideWhenUsed="0"/>
-    <w:lsdException w:name="Dark List Accent 6" w:semiHidden="0" w:uiPriority="70" w:unhideWhenUsed="0"/>
-    <w:lsdException w:name="Colorful Shading Accent 6" w:semiHidden="0" w:uiPriority="71" w:unhideWhenUsed="0"/>
-    <w:lsdException w:name="Colorful List Accent 6" w:semiHidden="0" w:uiPriority="72" w:unhideWhenUsed="0"/>
-    <w:lsdException w:name="Colorful Grid Accent 6" w:semiHidden="0" w:uiPriority="73" w:unhideWhenUsed="0"/>
-    <w:lsdException w:name="Subtle Emphasis" w:semiHidden="0" w:uiPriority="19" w:unhideWhenUsed="0" w:qFormat="1"/>
-    <w:lsdException w:name="Intense Emphasis" w:semiHidden="0" w:uiPriority="21" w:unhideWhenUsed="0" w:qFormat="1"/>
-    <w:lsdException w:name="Subtle Reference" w:semiHidden="0" w:uiPriority="31" w:unhideWhenUsed="0" w:qFormat="1"/>
-    <w:lsdException w:name="Intense Reference" w:semiHidden="0" w:uiPriority="32" w:unhideWhenUsed="0" w:qFormat="1"/>
-    <w:lsdException w:name="Book Title" w:semiHidden="0" w:uiPriority="33" w:unhideWhenUsed="0" w:qFormat="1"/>
-    <w:lsdException w:name="Bibliography" w:uiPriority="37"/>
-    <w:lsdException w:name="TOC Heading" w:uiPriority="39" w:qFormat="1"/>
+  <w:latentStyles w:defLockedState="0" w:defUIPriority="99" w:defSemiHidden="0" w:defUnhideWhenUsed="0" w:defQFormat="0" w:count="376">
+    <w:lsdException w:name="Normal" w:uiPriority="0" w:qFormat="1"/>
+    <w:lsdException w:name="heading 1" w:uiPriority="9" w:qFormat="1"/>
+    <w:lsdException w:name="heading 2" w:semiHidden="1" w:uiPriority="9" w:unhideWhenUsed="1" w:qFormat="1"/>
+    <w:lsdException w:name="heading 3" w:semiHidden="1" w:uiPriority="9" w:unhideWhenUsed="1" w:qFormat="1"/>
+    <w:lsdException w:name="heading 4" w:semiHidden="1" w:uiPriority="9" w:unhideWhenUsed="1" w:qFormat="1"/>
+    <w:lsdException w:name="heading 5" w:semiHidden="1" w:uiPriority="9" w:unhideWhenUsed="1" w:qFormat="1"/>
+    <w:lsdException w:name="heading 6" w:semiHidden="1" w:uiPriority="9" w:unhideWhenUsed="1" w:qFormat="1"/>
+    <w:lsdException w:name="heading 7" w:semiHidden="1" w:uiPriority="9" w:unhideWhenUsed="1" w:qFormat="1"/>
+    <w:lsdException w:name="heading 8" w:semiHidden="1" w:uiPriority="9" w:unhideWhenUsed="1" w:qFormat="1"/>
+    <w:lsdException w:name="heading 9" w:semiHidden="1" w:uiPriority="9" w:unhideWhenUsed="1" w:qFormat="1"/>
+    <w:lsdException w:name="index 1" w:semiHidden="1" w:unhideWhenUsed="1"/>
+    <w:lsdException w:name="index 2" w:semiHidden="1" w:unhideWhenUsed="1"/>
+    <w:lsdException w:name="index 3" w:semiHidden="1" w:unhideWhenUsed="1"/>
+    <w:lsdException w:name="index 4" w:semiHidden="1" w:unhideWhenUsed="1"/>
+    <w:lsdException w:name="index 5" w:semiHidden="1" w:unhideWhenUsed="1"/>
+    <w:lsdException w:name="index 6" w:semiHidden="1" w:unhideWhenUsed="1"/>
+    <w:lsdException w:name="index 7" w:semiHidden="1" w:unhideWhenUsed="1"/>
+    <w:lsdException w:name="index 8" w:semiHidden="1" w:unhideWhenUsed="1"/>
+    <w:lsdException w:name="index 9" w:semiHidden="1" w:unhideWhenUsed="1"/>
+    <w:lsdException w:name="toc 1" w:semiHidden="1" w:uiPriority="39" w:unhideWhenUsed="1"/>
+    <w:lsdException w:name="toc 2" w:semiHidden="1" w:uiPriority="39" w:unhideWhenUsed="1"/>
+    <w:lsdException w:name="toc 3" w:semiHidden="1" w:uiPriority="39" w:unhideWhenUsed="1"/>
+    <w:lsdException w:name="toc 4" w:semiHidden="1" w:uiPriority="39" w:unhideWhenUsed="1"/>
+    <w:lsdException w:name="toc 5" w:semiHidden="1" w:uiPriority="39" w:unhideWhenUsed="1"/>
+    <w:lsdException w:name="toc 6" w:semiHidden="1" w:uiPriority="39" w:unhideWhenUsed="1"/>
+    <w:lsdException w:name="toc 7" w:semiHidden="1" w:uiPriority="39" w:unhideWhenUsed="1"/>
+    <w:lsdException w:name="toc 8" w:semiHidden="1" w:uiPriority="39" w:unhideWhenUsed="1"/>
+    <w:lsdException w:name="toc 9" w:semiHidden="1" w:uiPriority="39" w:unhideWhenUsed="1"/>
+    <w:lsdException w:name="Normal Indent" w:semiHidden="1" w:unhideWhenUsed="1"/>
+    <w:lsdException w:name="footnote text" w:semiHidden="1" w:unhideWhenUsed="1"/>
+    <w:lsdException w:name="annotation text" w:semiHidden="1" w:unhideWhenUsed="1"/>
+    <w:lsdException w:name="header" w:semiHidden="1" w:unhideWhenUsed="1"/>
+    <w:lsdException w:name="footer" w:semiHidden="1" w:unhideWhenUsed="1"/>
+    <w:lsdException w:name="index heading" w:semiHidden="1" w:unhideWhenUsed="1"/>
+    <w:lsdException w:name="caption" w:semiHidden="1" w:uiPriority="35" w:unhideWhenUsed="1" w:qFormat="1"/>
+    <w:lsdException w:name="table of figures" w:semiHidden="1" w:unhideWhenUsed="1"/>
+    <w:lsdException w:name="envelope address" w:semiHidden="1" w:unhideWhenUsed="1"/>
+    <w:lsdException w:name="envelope return" w:semiHidden="1" w:unhideWhenUsed="1"/>
+    <w:lsdException w:name="footnote reference" w:semiHidden="1" w:unhideWhenUsed="1"/>
+    <w:lsdException w:name="annotation reference" w:semiHidden="1" w:unhideWhenUsed="1"/>
+    <w:lsdException w:name="line number" w:semiHidden="1" w:unhideWhenUsed="1"/>
+    <w:lsdException w:name="page number" w:semiHidden="1" w:unhideWhenUsed="1"/>
+    <w:lsdException w:name="endnote reference" w:semiHidden="1" w:unhideWhenUsed="1"/>
+    <w:lsdException w:name="endnote text" w:semiHidden="1" w:unhideWhenUsed="1"/>
+    <w:lsdException w:name="table of authorities" w:semiHidden="1" w:unhideWhenUsed="1"/>
+    <w:lsdException w:name="macro" w:semiHidden="1" w:unhideWhenUsed="1"/>
+    <w:lsdException w:name="toa heading" w:semiHidden="1" w:unhideWhenUsed="1"/>
+    <w:lsdException w:name="List" w:semiHidden="1" w:unhideWhenUsed="1"/>
+    <w:lsdException w:name="List Bullet" w:semiHidden="1" w:unhideWhenUsed="1"/>
+    <w:lsdException w:name="List Number" w:semiHidden="1" w:unhideWhenUsed="1"/>
+    <w:lsdException w:name="List 2" w:semiHidden="1" w:unhideWhenUsed="1"/>
+    <w:lsdException w:name="List 3" w:semiHidden="1" w:unhideWhenUsed="1"/>
+    <w:lsdException w:name="List 4" w:semiHidden="1" w:unhideWhenUsed="1"/>
+    <w:lsdException w:name="List 5" w:semiHidden="1" w:unhideWhenUsed="1"/>
+    <w:lsdException w:name="List Bullet 2" w:semiHidden="1" w:unhideWhenUsed="1"/>
+    <w:lsdException w:name="List Bullet 3" w:semiHidden="1" w:unhideWhenUsed="1"/>
+    <w:lsdException w:name="List Bullet 4" w:semiHidden="1" w:unhideWhenUsed="1"/>
+    <w:lsdException w:name="List Bullet 5" w:semiHidden="1" w:unhideWhenUsed="1"/>
+    <w:lsdException w:name="List Number 2" w:semiHidden="1" w:unhideWhenUsed="1"/>
+    <w:lsdException w:name="List Number 3" w:semiHidden="1" w:unhideWhenUsed="1"/>
+    <w:lsdException w:name="List Number 4" w:semiHidden="1" w:unhideWhenUsed="1"/>
+    <w:lsdException w:name="List Number 5" w:semiHidden="1" w:unhideWhenUsed="1"/>
+    <w:lsdException w:name="Title" w:uiPriority="10" w:qFormat="1"/>
+    <w:lsdException w:name="Closing" w:semiHidden="1" w:unhideWhenUsed="1"/>
+    <w:lsdException w:name="Signature" w:semiHidden="1" w:unhideWhenUsed="1"/>
+    <w:lsdException w:name="Default Paragraph Font" w:semiHidden="1" w:uiPriority="1" w:unhideWhenUsed="1"/>
+    <w:lsdException w:name="Body Text" w:semiHidden="1" w:unhideWhenUsed="1"/>
+    <w:lsdException w:name="Body Text Indent" w:semiHidden="1" w:unhideWhenUsed="1"/>
+    <w:lsdException w:name="List Continue" w:semiHidden="1" w:unhideWhenUsed="1"/>
+    <w:lsdException w:name="List Continue 2" w:semiHidden="1" w:unhideWhenUsed="1"/>
+    <w:lsdException w:name="List Continue 3" w:semiHidden="1" w:unhideWhenUsed="1"/>
+    <w:lsdException w:name="List Continue 4" w:semiHidden="1" w:unhideWhenUsed="1"/>
+    <w:lsdException w:name="List Continue 5" w:semiHidden="1" w:unhideWhenUsed="1"/>
+    <w:lsdException w:name="Message Header" w:semiHidden="1" w:unhideWhenUsed="1"/>
+    <w:lsdException w:name="Subtitle" w:uiPriority="11" w:qFormat="1"/>
+    <w:lsdException w:name="Salutation" w:semiHidden="1" w:unhideWhenUsed="1"/>
+    <w:lsdException w:name="Date" w:semiHidden="1" w:unhideWhenUsed="1"/>
+    <w:lsdException w:name="Body Text First Indent" w:semiHidden="1" w:unhideWhenUsed="1"/>
+    <w:lsdException w:name="Body Text First Indent 2" w:semiHidden="1" w:unhideWhenUsed="1"/>
+    <w:lsdException w:name="Note Heading" w:semiHidden="1" w:unhideWhenUsed="1"/>
+    <w:lsdException w:name="Body Text 2" w:semiHidden="1" w:unhideWhenUsed="1"/>
+    <w:lsdException w:name="Body Text 3" w:semiHidden="1" w:unhideWhenUsed="1"/>
+    <w:lsdException w:name="Body Text Indent 2" w:semiHidden="1" w:unhideWhenUsed="1"/>
+    <w:lsdException w:name="Body Text Indent 3" w:semiHidden="1" w:unhideWhenUsed="1"/>
+    <w:lsdException w:name="Block Text" w:semiHidden="1" w:unhideWhenUsed="1"/>
+    <w:lsdException w:name="Hyperlink" w:semiHidden="1" w:unhideWhenUsed="1"/>
+    <w:lsdException w:name="FollowedHyperlink" w:semiHidden="1" w:unhideWhenUsed="1"/>
+    <w:lsdException w:name="Strong" w:uiPriority="22" w:qFormat="1"/>
+    <w:lsdException w:name="Emphasis" w:uiPriority="20" w:qFormat="1"/>
+    <w:lsdException w:name="Document Map" w:semiHidden="1" w:unhideWhenUsed="1"/>
+    <w:lsdException w:name="Plain Text" w:semiHidden="1" w:unhideWhenUsed="1"/>
+    <w:lsdException w:name="E-mail Signature" w:semiHidden="1" w:unhideWhenUsed="1"/>
+    <w:lsdException w:name="HTML Top of Form" w:semiHidden="1" w:unhideWhenUsed="1"/>
+    <w:lsdException w:name="HTML Bottom of Form" w:semiHidden="1" w:unhideWhenUsed="1"/>
+    <w:lsdException w:name="Normal (Web)" w:semiHidden="1" w:unhideWhenUsed="1"/>
+    <w:lsdException w:name="HTML Acronym" w:semiHidden="1" w:unhideWhenUsed="1"/>
+    <w:lsdException w:name="HTML Address" w:semiHidden="1" w:unhideWhenUsed="1"/>
+    <w:lsdException w:name="HTML Cite" w:semiHidden="1" w:unhideWhenUsed="1"/>
+    <w:lsdException w:name="HTML Code" w:semiHidden="1" w:unhideWhenUsed="1"/>
+    <w:lsdException w:name="HTML Definition" w:semiHidden="1" w:unhideWhenUsed="1"/>
+    <w:lsdException w:name="HTML Keyboard" w:semiHidden="1" w:unhideWhenUsed="1"/>
+    <w:lsdException w:name="HTML Preformatted" w:semiHidden="1" w:unhideWhenUsed="1"/>
+    <w:lsdException w:name="HTML Sample" w:semiHidden="1" w:unhideWhenUsed="1"/>
+    <w:lsdException w:name="HTML Typewriter" w:semiHidden="1" w:unhideWhenUsed="1"/>
+    <w:lsdException w:name="HTML Variable" w:semiHidden="1" w:unhideWhenUsed="1"/>
+    <w:lsdException w:name="Normal Table" w:semiHidden="1" w:unhideWhenUsed="1"/>
+    <w:lsdException w:name="annotation subject" w:semiHidden="1" w:unhideWhenUsed="1"/>
+    <w:lsdException w:name="No List" w:semiHidden="1" w:unhideWhenUsed="1"/>
+    <w:lsdException w:name="Outline List 1" w:semiHidden="1" w:unhideWhenUsed="1"/>
+    <w:lsdException w:name="Outline List 2" w:semiHidden="1" w:unhideWhenUsed="1"/>
+    <w:lsdException w:name="Outline List 3" w:semiHidden="1" w:unhideWhenUsed="1"/>
+    <w:lsdException w:name="Table Simple 1" w:semiHidden="1" w:unhideWhenUsed="1"/>
+    <w:lsdException w:name="Table Simple 2" w:semiHidden="1" w:unhideWhenUsed="1"/>
+    <w:lsdException w:name="Table Simple 3" w:semiHidden="1" w:unhideWhenUsed="1"/>
+    <w:lsdException w:name="Table Classic 1" w:semiHidden="1" w:unhideWhenUsed="1"/>
+    <w:lsdException w:name="Table Classic 2" w:semiHidden="1" w:unhideWhenUsed="1"/>
+    <w:lsdException w:name="Table Classic 3" w:semiHidden="1" w:unhideWhenUsed="1"/>
+    <w:lsdException w:name="Table Classic 4" w:semiHidden="1" w:unhideWhenUsed="1"/>
+    <w:lsdException w:name="Table Colorful 1" w:semiHidden="1" w:unhideWhenUsed="1"/>
+    <w:lsdException w:name="Table Colorful 2" w:semiHidden="1" w:unhideWhenUsed="1"/>
+    <w:lsdException w:name="Table Colorful 3" w:semiHidden="1" w:unhideWhenUsed="1"/>
+    <w:lsdException w:name="Table Columns 1" w:semiHidden="1" w:unhideWhenUsed="1"/>
+    <w:lsdException w:name="Table Columns 2" w:semiHidden="1" w:unhideWhenUsed="1"/>
+    <w:lsdException w:name="Table Columns 3" w:semiHidden="1" w:unhideWhenUsed="1"/>
+    <w:lsdException w:name="Table Columns 4" w:semiHidden="1" w:unhideWhenUsed="1"/>
+    <w:lsdException w:name="Table Columns 5" w:semiHidden="1" w:unhideWhenUsed="1"/>
+    <w:lsdException w:name="Table Grid 1" w:semiHidden="1" w:unhideWhenUsed="1"/>
+    <w:lsdException w:name="Table Grid 2" w:semiHidden="1" w:unhideWhenUsed="1"/>
+    <w:lsdException w:name="Table Grid 3" w:semiHidden="1" w:unhideWhenUsed="1"/>
+    <w:lsdException w:name="Table Grid 4" w:semiHidden="1" w:unhideWhenUsed="1"/>
+    <w:lsdException w:name="Table Grid 5" w:semiHidden="1" w:unhideWhenUsed="1"/>
+    <w:lsdException w:name="Table Grid 6" w:semiHidden="1" w:unhideWhenUsed="1"/>
+    <w:lsdException w:name="Table Grid 7" w:semiHidden="1" w:unhideWhenUsed="1"/>
+    <w:lsdException w:name="Table Grid 8" w:semiHidden="1" w:unhideWhenUsed="1"/>
+    <w:lsdException w:name="Table List 1" w:semiHidden="1" w:unhideWhenUsed="1"/>
+    <w:lsdException w:name="Table List 2" w:semiHidden="1" w:unhideWhenUsed="1"/>
+    <w:lsdException w:name="Table List 3" w:semiHidden="1" w:unhideWhenUsed="1"/>
+    <w:lsdException w:name="Table List 4" w:semiHidden="1" w:unhideWhenUsed="1"/>
+    <w:lsdException w:name="Table List 5" w:semiHidden="1" w:unhideWhenUsed="1"/>
+    <w:lsdException w:name="Table List 6" w:semiHidden="1" w:unhideWhenUsed="1"/>
+    <w:lsdException w:name="Table List 7" w:semiHidden="1" w:unhideWhenUsed="1"/>
+    <w:lsdException w:name="Table List 8" w:semiHidden="1" w:unhideWhenUsed="1"/>
+    <w:lsdException w:name="Table 3D effects 1" w:semiHidden="1" w:unhideWhenUsed="1"/>
+    <w:lsdException w:name="Table 3D effects 2" w:semiHidden="1" w:unhideWhenUsed="1"/>
+    <w:lsdException w:name="Table 3D effects 3" w:semiHidden="1" w:unhideWhenUsed="1"/>
+    <w:lsdException w:name="Table Contemporary" w:semiHidden="1" w:unhideWhenUsed="1"/>
+    <w:lsdException w:name="Table Elegant" w:semiHidden="1" w:unhideWhenUsed="1"/>
+    <w:lsdException w:name="Table Professional" w:semiHidden="1" w:unhideWhenUsed="1"/>
+    <w:lsdException w:name="Table Subtle 1" w:semiHidden="1" w:unhideWhenUsed="1"/>
+    <w:lsdException w:name="Table Subtle 2" w:semiHidden="1" w:unhideWhenUsed="1"/>
+    <w:lsdException w:name="Table Web 1" w:semiHidden="1" w:unhideWhenUsed="1"/>
+    <w:lsdException w:name="Table Web 2" w:semiHidden="1" w:unhideWhenUsed="1"/>
+    <w:lsdException w:name="Table Web 3" w:semiHidden="1" w:unhideWhenUsed="1"/>
+    <w:lsdException w:name="Balloon Text" w:semiHidden="1" w:unhideWhenUsed="1"/>
+    <w:lsdException w:name="Table Grid" w:semiHidden="1" w:uiPriority="59" w:unhideWhenUsed="1"/>
+    <w:lsdException w:name="Table Theme" w:semiHidden="1" w:unhideWhenUsed="1"/>
+    <w:lsdException w:name="Placeholder Text" w:semiHidden="1"/>
+    <w:lsdException w:name="No Spacing" w:uiPriority="1" w:qFormat="1"/>
+    <w:lsdException w:name="Light Shading" w:uiPriority="60"/>
+    <w:lsdException w:name="Light List" w:uiPriority="61"/>
+    <w:lsdException w:name="Light Grid" w:uiPriority="62"/>
+    <w:lsdException w:name="Medium Shading 1" w:uiPriority="63"/>
+    <w:lsdException w:name="Medium Shading 2" w:uiPriority="64"/>
+    <w:lsdException w:name="Medium List 1" w:uiPriority="65"/>
+    <w:lsdException w:name="Medium List 2" w:uiPriority="66"/>
+    <w:lsdException w:name="Medium Grid 1" w:uiPriority="67"/>
+    <w:lsdException w:name="Medium Grid 2" w:uiPriority="68"/>
+    <w:lsdException w:name="Medium Grid 3" w:uiPriority="69"/>
+    <w:lsdException w:name="Dark List" w:uiPriority="70"/>
+    <w:lsdException w:name="Colorful Shading" w:uiPriority="71"/>
+    <w:lsdException w:name="Colorful List" w:uiPriority="72"/>
+    <w:lsdException w:name="Colorful Grid" w:uiPriority="73"/>
+    <w:lsdException w:name="Light Shading Accent 1" w:uiPriority="60"/>
+    <w:lsdException w:name="Light List Accent 1" w:uiPriority="61"/>
+    <w:lsdException w:name="Light Grid Accent 1" w:uiPriority="62"/>
+    <w:lsdException w:name="Medium Shading 1 Accent 1" w:uiPriority="63"/>
+    <w:lsdException w:name="Medium Shading 2 Accent 1" w:uiPriority="64"/>
+    <w:lsdException w:name="Medium List 1 Accent 1" w:uiPriority="65"/>
+    <w:lsdException w:name="Revision" w:semiHidden="1"/>
+    <w:lsdException w:name="List Paragraph" w:uiPriority="34" w:qFormat="1"/>
+    <w:lsdException w:name="Quote" w:uiPriority="29" w:qFormat="1"/>
+    <w:lsdException w:name="Intense Quote" w:uiPriority="30" w:qFormat="1"/>
+    <w:lsdException w:name="Medium List 2 Accent 1" w:uiPriority="66"/>
+    <w:lsdException w:name="Medium Grid 1 Accent 1" w:uiPriority="67"/>
+    <w:lsdException w:name="Medium Grid 2 Accent 1" w:uiPriority="68"/>
+    <w:lsdException w:name="Medium Grid 3 Accent 1" w:uiPriority="69"/>
+    <w:lsdException w:name="Dark List Accent 1" w:uiPriority="70"/>
+    <w:lsdException w:name="Colorful Shading Accent 1" w:uiPriority="71"/>
+    <w:lsdException w:name="Colorful List Accent 1" w:uiPriority="72"/>
+    <w:lsdException w:name="Colorful Grid Accent 1" w:uiPriority="73"/>
+    <w:lsdException w:name="Light Shading Accent 2" w:uiPriority="60"/>
+    <w:lsdException w:name="Light List Accent 2" w:uiPriority="61"/>
+    <w:lsdException w:name="Light Grid Accent 2" w:uiPriority="62"/>
+    <w:lsdException w:name="Medium Shading 1 Accent 2" w:uiPriority="63"/>
+    <w:lsdException w:name="Medium Shading 2 Accent 2" w:uiPriority="64"/>
+    <w:lsdException w:name="Medium List 1 Accent 2" w:uiPriority="65"/>
+    <w:lsdException w:name="Medium List 2 Accent 2" w:uiPriority="66"/>
+    <w:lsdException w:name="Medium Grid 1 Accent 2" w:uiPriority="67"/>
+    <w:lsdException w:name="Medium Grid 2 Accent 2" w:uiPriority="68"/>
+    <w:lsdException w:name="Medium Grid 3 Accent 2" w:uiPriority="69"/>
+    <w:lsdException w:name="Dark List Accent 2" w:uiPriority="70"/>
+    <w:lsdException w:name="Colorful Shading Accent 2" w:uiPriority="71"/>
+    <w:lsdException w:name="Colorful List Accent 2" w:uiPriority="72"/>
+    <w:lsdException w:name="Colorful Grid Accent 2" w:uiPriority="73"/>
+    <w:lsdException w:name="Light Shading Accent 3" w:uiPriority="60"/>
+    <w:lsdException w:name="Light List Accent 3" w:uiPriority="61"/>
+    <w:lsdException w:name="Light Grid Accent 3" w:uiPriority="62"/>
+    <w:lsdException w:name="Medium Shading 1 Accent 3" w:uiPriority="63"/>
+    <w:lsdException w:name="Medium Shading 2 Accent 3" w:uiPriority="64"/>
+    <w:lsdException w:name="Medium List 1 Accent 3" w:uiPriority="65"/>
+    <w:lsdException w:name="Medium List 2 Accent 3" w:uiPriority="66"/>
+    <w:lsdException w:name="Medium Grid 1 Accent 3" w:uiPriority="67"/>
+    <w:lsdException w:name="Medium Grid 2 Accent 3" w:uiPriority="68"/>
+    <w:lsdException w:name="Medium Grid 3 Accent 3" w:uiPriority="69"/>
+    <w:lsdException w:name="Dark List Accent 3" w:uiPriority="70"/>
+    <w:lsdException w:name="Colorful Shading Accent 3" w:uiPriority="71"/>
+    <w:lsdException w:name="Colorful List Accent 3" w:uiPriority="72"/>
+    <w:lsdException w:name="Colorful Grid Accent 3" w:uiPriority="73"/>
+    <w:lsdException w:name="Light Shading Accent 4" w:uiPriority="60"/>
+    <w:lsdException w:name="Light List Accent 4" w:uiPriority="61"/>
+    <w:lsdException w:name="Light Grid Accent 4" w:uiPriority="62"/>
+    <w:lsdException w:name="Medium Shading 1 Accent 4" w:uiPriority="63"/>
+    <w:lsdException w:name="Medium Shading 2 Accent 4" w:uiPriority="64"/>
+    <w:lsdException w:name="Medium List 1 Accent 4" w:uiPriority="65"/>
+    <w:lsdException w:name="Medium List 2 Accent 4" w:uiPriority="66"/>
+    <w:lsdException w:name="Medium Grid 1 Accent 4" w:uiPriority="67"/>
+    <w:lsdException w:name="Medium Grid 2 Accent 4" w:uiPriority="68"/>
+    <w:lsdException w:name="Medium Grid 3 Accent 4" w:uiPriority="69"/>
+    <w:lsdException w:name="Dark List Accent 4" w:uiPriority="70"/>
+    <w:lsdException w:name="Colorful Shading Accent 4" w:uiPriority="71"/>
+    <w:lsdException w:name="Colorful List Accent 4" w:uiPriority="72"/>
+    <w:lsdException w:name="Colorful Grid Accent 4" w:uiPriority="73"/>
+    <w:lsdException w:name="Light Shading Accent 5" w:uiPriority="60"/>
+    <w:lsdException w:name="Light List Accent 5" w:uiPriority="61"/>
+    <w:lsdException w:name="Light Grid Accent 5" w:uiPriority="62"/>
+    <w:lsdException w:name="Medium Shading 1 Accent 5" w:uiPriority="63"/>
+    <w:lsdException w:name="Medium Shading 2 Accent 5" w:uiPriority="64"/>
+    <w:lsdException w:name="Medium List 1 Accent 5" w:uiPriority="65"/>
+    <w:lsdException w:name="Medium List 2 Accent 5" w:uiPriority="66"/>
+    <w:lsdException w:name="Medium Grid 1 Accent 5" w:uiPriority="67"/>
+    <w:lsdException w:name="Medium Grid 2 Accent 5" w:uiPriority="68"/>
+    <w:lsdException w:name="Medium Grid 3 Accent 5" w:uiPriority="69"/>
+    <w:lsdException w:name="Dark List Accent 5" w:uiPriority="70"/>
+    <w:lsdException w:name="Colorful Shading Accent 5" w:uiPriority="71"/>
+    <w:lsdException w:name="Colorful List Accent 5" w:uiPriority="72"/>
+    <w:lsdException w:name="Colorful Grid Accent 5" w:uiPriority="73"/>
+    <w:lsdException w:name="Light Shading Accent 6" w:uiPriority="60"/>
+    <w:lsdException w:name="Light List Accent 6" w:uiPriority="61"/>
+    <w:lsdException w:name="Light Grid Accent 6" w:uiPriority="62"/>
+    <w:lsdException w:name="Medium Shading 1 Accent 6" w:uiPriority="63"/>
+    <w:lsdException w:name="Medium Shading 2 Accent 6" w:uiPriority="64"/>
+    <w:lsdException w:name="Medium List 1 Accent 6" w:uiPriority="65"/>
+    <w:lsdException w:name="Medium List 2 Accent 6" w:uiPriority="66"/>
+    <w:lsdException w:name="Medium Grid 1 Accent 6" w:uiPriority="67"/>
+    <w:lsdException w:name="Medium Grid 2 Accent 6" w:uiPriority="68"/>
+    <w:lsdException w:name="Medium Grid 3 Accent 6" w:uiPriority="69"/>
+    <w:lsdException w:name="Dark List Accent 6" w:uiPriority="70"/>
+    <w:lsdException w:name="Colorful Shading Accent 6" w:uiPriority="71"/>
+    <w:lsdException w:name="Colorful List Accent 6" w:uiPriority="72"/>
+    <w:lsdException w:name="Colorful Grid Accent 6" w:uiPriority="73"/>
+    <w:lsdException w:name="Subtle Emphasis" w:uiPriority="19" w:qFormat="1"/>
+    <w:lsdException w:name="Intense Emphasis" w:uiPriority="21" w:qFormat="1"/>
+    <w:lsdException w:name="Subtle Reference" w:uiPriority="31" w:qFormat="1"/>
+    <w:lsdException w:name="Intense Reference" w:uiPriority="32" w:qFormat="1"/>
+    <w:lsdException w:name="Book Title" w:uiPriority="33" w:qFormat="1"/>
+    <w:lsdException w:name="Bibliography" w:semiHidden="1" w:uiPriority="37" w:unhideWhenUsed="1"/>
+    <w:lsdException w:name="TOC Heading" w:semiHidden="1" w:uiPriority="39" w:unhideWhenUsed="1" w:qFormat="1"/>
+    <w:lsdException w:name="Plain Table 1" w:uiPriority="41"/>
+    <w:lsdException w:name="Plain Table 2" w:uiPriority="42"/>
+    <w:lsdException w:name="Plain Table 3" w:uiPriority="43"/>
+    <w:lsdException w:name="Plain Table 4" w:uiPriority="44"/>
+    <w:lsdException w:name="Plain Table 5" w:uiPriority="45"/>
+    <w:lsdException w:name="Grid Table Light" w:uiPriority="40"/>
+    <w:lsdException w:name="Grid Table 1 Light" w:uiPriority="46"/>
+    <w:lsdException w:name="Grid Table 2" w:uiPriority="47"/>
+    <w:lsdException w:name="Grid Table 3" w:uiPriority="48"/>
+    <w:lsdException w:name="Grid Table 4" w:uiPriority="49"/>
+    <w:lsdException w:name="Grid Table 5 Dark" w:uiPriority="50"/>
+    <w:lsdException w:name="Grid Table 6 Colorful" w:uiPriority="51"/>
+    <w:lsdException w:name="Grid Table 7 Colorful" w:uiPriority="52"/>
+    <w:lsdException w:name="Grid Table 1 Light Accent 1" w:uiPriority="46"/>
+    <w:lsdException w:name="Grid Table 2 Accent 1" w:uiPriority="47"/>
+    <w:lsdException w:name="Grid Table 3 Accent 1" w:uiPriority="48"/>
+    <w:lsdException w:name="Grid Table 4 Accent 1" w:uiPriority="49"/>
+    <w:lsdException w:name="Grid Table 5 Dark Accent 1" w:uiPriority="50"/>
+    <w:lsdException w:name="Grid Table 6 Colorful Accent 1" w:uiPriority="51"/>
+    <w:lsdException w:name="Grid Table 7 Colorful Accent 1" w:uiPriority="52"/>
+    <w:lsdException w:name="Grid Table 1 Light Accent 2" w:uiPriority="46"/>
+    <w:lsdException w:name="Grid Table 2 Accent 2" w:uiPriority="47"/>
+    <w:lsdException w:name="Grid Table 3 Accent 2" w:uiPriority="48"/>
+    <w:lsdException w:name="Grid Table 4 Accent 2" w:uiPriority="49"/>
+    <w:lsdException w:name="Grid Table 5 Dark Accent 2" w:uiPriority="50"/>
+    <w:lsdException w:name="Grid Table 6 Colorful Accent 2" w:uiPriority="51"/>
+    <w:lsdException w:name="Grid Table 7 Colorful Accent 2" w:uiPriority="52"/>
+    <w:lsdException w:name="Grid Table 1 Light Accent 3" w:uiPriority="46"/>
+    <w:lsdException w:name="Grid Table 2 Accent 3" w:uiPriority="47"/>
+    <w:lsdException w:name="Grid Table 3 Accent 3" w:uiPriority="48"/>
+    <w:lsdException w:name="Grid Table 4 Accent 3" w:uiPriority="49"/>
+    <w:lsdException w:name="Grid Table 5 Dark Accent 3" w:uiPriority="50"/>
+    <w:lsdException w:name="Grid Table 6 Colorful Accent 3" w:uiPriority="51"/>
+    <w:lsdException w:name="Grid Table 7 Colorful Accent 3" w:uiPriority="52"/>
+    <w:lsdException w:name="Grid Table 1 Light Accent 4" w:uiPriority="46"/>
+    <w:lsdException w:name="Grid Table 2 Accent 4" w:uiPriority="47"/>
+    <w:lsdException w:name="Grid Table 3 Accent 4" w:uiPriority="48"/>
+    <w:lsdException w:name="Grid Table 4 Accent 4" w:uiPriority="49"/>
+    <w:lsdException w:name="Grid Table 5 Dark Accent 4" w:uiPriority="50"/>
+    <w:lsdException w:name="Grid Table 6 Colorful Accent 4" w:uiPriority="51"/>
+    <w:lsdException w:name="Grid Table 7 Colorful Accent 4" w:uiPriority="52"/>
+    <w:lsdException w:name="Grid Table 1 Light Accent 5" w:uiPriority="46"/>
+    <w:lsdException w:name="Grid Table 2 Accent 5" w:uiPriority="47"/>
+    <w:lsdException w:name="Grid Table 3 Accent 5" w:uiPriority="48"/>
+    <w:lsdException w:name="Grid Table 4 Accent 5" w:uiPriority="49"/>
+    <w:lsdException w:name="Grid Table 5 Dark Accent 5" w:uiPriority="50"/>
+    <w:lsdException w:name="Grid Table 6 Colorful Accent 5" w:uiPriority="51"/>
+    <w:lsdException w:name="Grid Table 7 Colorful Accent 5" w:uiPriority="52"/>
+    <w:lsdException w:name="Grid Table 1 Light Accent 6" w:uiPriority="46"/>
+    <w:lsdException w:name="Grid Table 2 Accent 6" w:uiPriority="47"/>
+    <w:lsdException w:name="Grid Table 3 Accent 6" w:uiPriority="48"/>
+    <w:lsdException w:name="Grid Table 4 Accent 6" w:uiPriority="49"/>
+    <w:lsdException w:name="Grid Table 5 Dark Accent 6" w:uiPriority="50"/>
+    <w:lsdException w:name="Grid Table 6 Colorful Accent 6" w:uiPriority="51"/>
+    <w:lsdException w:name="Grid Table 7 Colorful Accent 6" w:uiPriority="52"/>
+    <w:lsdException w:name="List Table 1 Light" w:uiPriority="46"/>
+    <w:lsdException w:name="List Table 2" w:uiPriority="47"/>
+    <w:lsdException w:name="List Table 3" w:uiPriority="48"/>
+    <w:lsdException w:name="List Table 4" w:uiPriority="49"/>
+    <w:lsdException w:name="List Table 5 Dark" w:uiPriority="50"/>
+    <w:lsdException w:name="List Table 6 Colorful" w:uiPriority="51"/>
+    <w:lsdException w:name="List Table 7 Colorful" w:uiPriority="52"/>
+    <w:lsdException w:name="List Table 1 Light Accent 1" w:uiPriority="46"/>
+    <w:lsdException w:name="List Table 2 Accent 1" w:uiPriority="47"/>
+    <w:lsdException w:name="List Table 3 Accent 1" w:uiPriority="48"/>
+    <w:lsdException w:name="List Table 4 Accent 1" w:uiPriority="49"/>
+    <w:lsdException w:name="List Table 5 Dark Accent 1" w:uiPriority="50"/>
+    <w:lsdException w:name="List Table 6 Colorful Accent 1" w:uiPriority="51"/>
+    <w:lsdException w:name="List Table 7 Colorful Accent 1" w:uiPriority="52"/>
+    <w:lsdException w:name="List Table 1 Light Accent 2" w:uiPriority="46"/>
+    <w:lsdException w:name="List Table 2 Accent 2" w:uiPriority="47"/>
+    <w:lsdException w:name="List Table 3 Accent 2" w:uiPriority="48"/>
+    <w:lsdException w:name="List Table 4 Accent 2" w:uiPriority="49"/>
+    <w:lsdException w:name="List Table 5 Dark Accent 2" w:uiPriority="50"/>
+    <w:lsdException w:name="List Table 6 Colorful Accent 2" w:uiPriority="51"/>
+    <w:lsdException w:name="List Table 7 Colorful Accent 2" w:uiPriority="52"/>
+    <w:lsdException w:name="List Table 1 Light Accent 3" w:uiPriority="46"/>
+    <w:lsdException w:name="List Table 2 Accent 3" w:uiPriority="47"/>
+    <w:lsdException w:name="List Table 3 Accent 3" w:uiPriority="48"/>
+    <w:lsdException w:name="List Table 4 Accent 3" w:uiPriority="49"/>
+    <w:lsdException w:name="List Table 5 Dark Accent 3" w:uiPriority="50"/>
+    <w:lsdException w:name="List Table 6 Colorful Accent 3" w:uiPriority="51"/>
+    <w:lsdException w:name="List Table 7 Colorful Accent 3" w:uiPriority="52"/>
+    <w:lsdException w:name="List Table 1 Light Accent 4" w:uiPriority="46"/>
+    <w:lsdException w:name="List Table 2 Accent 4" w:uiPriority="47"/>
+    <w:lsdException w:name="List Table 3 Accent 4" w:uiPriority="48"/>
+    <w:lsdException w:name="List Table 4 Accent 4" w:uiPriority="49"/>
+    <w:lsdException w:name="List Table 5 Dark Accent 4" w:uiPriority="50"/>
+    <w:lsdException w:name="List Table 6 Colorful Accent 4" w:uiPriority="51"/>
+    <w:lsdException w:name="List Table 7 Colorful Accent 4" w:uiPriority="52"/>
+    <w:lsdException w:name="List Table 1 Light Accent 5" w:uiPriority="46"/>
+    <w:lsdException w:name="List Table 2 Accent 5" w:uiPriority="47"/>
+    <w:lsdException w:name="List Table 3 Accent 5" w:uiPriority="48"/>
+    <w:lsdException w:name="List Table 4 Accent 5" w:uiPriority="49"/>
+    <w:lsdException w:name="List Table 5 Dark Accent 5" w:uiPriority="50"/>
+    <w:lsdException w:name="List Table 6 Colorful Accent 5" w:uiPriority="51"/>
+    <w:lsdException w:name="List Table 7 Colorful Accent 5" w:uiPriority="52"/>
+    <w:lsdException w:name="List Table 1 Light Accent 6" w:uiPriority="46"/>
+    <w:lsdException w:name="List Table 2 Accent 6" w:uiPriority="47"/>
+    <w:lsdException w:name="List Table 3 Accent 6" w:uiPriority="48"/>
+    <w:lsdException w:name="List Table 4 Accent 6" w:uiPriority="49"/>
+    <w:lsdException w:name="List Table 5 Dark Accent 6" w:uiPriority="50"/>
+    <w:lsdException w:name="List Table 6 Colorful Accent 6" w:uiPriority="51"/>
+    <w:lsdException w:name="List Table 7 Colorful Accent 6" w:uiPriority="52"/>
+    <w:lsdException w:name="Mention" w:semiHidden="1" w:unhideWhenUsed="1"/>
+    <w:lsdException w:name="Smart Hyperlink" w:semiHidden="1" w:unhideWhenUsed="1"/>
+    <w:lsdException w:name="Hashtag" w:semiHidden="1" w:unhideWhenUsed="1"/>
+    <w:lsdException w:name="Unresolved Mention" w:semiHidden="1" w:unhideWhenUsed="1"/>
+    <w:lsdException w:name="Smart Link" w:semiHidden="1" w:unhideWhenUsed="1"/>
   </w:latentStyles>
   <w:style w:type="paragraph" w:default="1" w:styleId="Normal">
     <w:name w:val="Normal"/>
@@ -3465,7 +3450,7 @@
 </file>
 
 <file path=customXml/itemProps1.xml><?xml version="1.0" encoding="utf-8"?>
-<ds:datastoreItem xmlns:ds="http://schemas.openxmlformats.org/officeDocument/2006/customXml" ds:itemID="{852A5441-23FB-4592-860D-9E7AB82F67F5}">
+<ds:datastoreItem xmlns:ds="http://schemas.openxmlformats.org/officeDocument/2006/customXml" ds:itemID="{B58F2D96-8A5E-4C01-86EE-0A7902C06360}">
   <ds:schemaRefs>
     <ds:schemaRef ds:uri="http://schemas.openxmlformats.org/officeDocument/2006/bibliography"/>
   </ds:schemaRefs>

</xml_diff>

<commit_message>
salvando Pid e Ponto
</commit_message>
<xml_diff>
--- a/Cronograma de trabalho-CAROL.docx
+++ b/Cronograma de trabalho-CAROL.docx
@@ -1,18 +1,18 @@
 
 <file path=word/document.xml><?xml version="1.0" encoding="utf-8"?>
-<w:document xmlns:wpc="http://schemas.microsoft.com/office/word/2010/wordprocessingCanvas" xmlns:cx="http://schemas.microsoft.com/office/drawing/2014/chartex" xmlns:cx1="http://schemas.microsoft.com/office/drawing/2015/9/8/chartex" xmlns:cx2="http://schemas.microsoft.com/office/drawing/2015/10/21/chartex" xmlns:cx3="http://schemas.microsoft.com/office/drawing/2016/5/9/chartex" xmlns:cx4="http://schemas.microsoft.com/office/drawing/2016/5/10/chartex" xmlns:cx5="http://schemas.microsoft.com/office/drawing/2016/5/11/chartex" xmlns:cx6="http://schemas.microsoft.com/office/drawing/2016/5/12/chartex" xmlns:cx7="http://schemas.microsoft.com/office/drawing/2016/5/13/chartex" xmlns:cx8="http://schemas.microsoft.com/office/drawing/2016/5/14/chartex" xmlns:mc="http://schemas.openxmlformats.org/markup-compatibility/2006" xmlns:aink="http://schemas.microsoft.com/office/drawing/2016/ink" xmlns:am3d="http://schemas.microsoft.com/office/drawing/2017/model3d" xmlns:o="urn:schemas-microsoft-com:office:office" xmlns:r="http://schemas.openxmlformats.org/officeDocument/2006/relationships" xmlns:m="http://schemas.openxmlformats.org/officeDocument/2006/math" xmlns:v="urn:schemas-microsoft-com:vml" xmlns:wp14="http://schemas.microsoft.com/office/word/2010/wordprocessingDrawing" xmlns:wp="http://schemas.openxmlformats.org/drawingml/2006/wordprocessingDrawing" xmlns:w10="urn:schemas-microsoft-com:office:word" xmlns:w="http://schemas.openxmlformats.org/wordprocessingml/2006/main" xmlns:w14="http://schemas.microsoft.com/office/word/2010/wordml" xmlns:w15="http://schemas.microsoft.com/office/word/2012/wordml" xmlns:w16cid="http://schemas.microsoft.com/office/word/2016/wordml/cid" xmlns:w16se="http://schemas.microsoft.com/office/word/2015/wordml/symex" xmlns:wpg="http://schemas.microsoft.com/office/word/2010/wordprocessingGroup" xmlns:wpi="http://schemas.microsoft.com/office/word/2010/wordprocessingInk" xmlns:wne="http://schemas.microsoft.com/office/word/2006/wordml" xmlns:wps="http://schemas.microsoft.com/office/word/2010/wordprocessingShape" mc:Ignorable="w14 w15 w16se w16cid wp14">
+<w:document xmlns:wpc="http://schemas.microsoft.com/office/word/2010/wordprocessingCanvas" xmlns:mc="http://schemas.openxmlformats.org/markup-compatibility/2006" xmlns:o="urn:schemas-microsoft-com:office:office" xmlns:r="http://schemas.openxmlformats.org/officeDocument/2006/relationships" xmlns:m="http://schemas.openxmlformats.org/officeDocument/2006/math" xmlns:v="urn:schemas-microsoft-com:vml" xmlns:wp14="http://schemas.microsoft.com/office/word/2010/wordprocessingDrawing" xmlns:wp="http://schemas.openxmlformats.org/drawingml/2006/wordprocessingDrawing" xmlns:w10="urn:schemas-microsoft-com:office:word" xmlns:w="http://schemas.openxmlformats.org/wordprocessingml/2006/main" xmlns:w14="http://schemas.microsoft.com/office/word/2010/wordml" xmlns:wpg="http://schemas.microsoft.com/office/word/2010/wordprocessingGroup" xmlns:wpi="http://schemas.microsoft.com/office/word/2010/wordprocessingInk" xmlns:wne="http://schemas.microsoft.com/office/word/2006/wordml" xmlns:wps="http://schemas.microsoft.com/office/word/2010/wordprocessingShape" mc:Ignorable="w14 wp14">
   <w:body>
     <w:p>
       <w:r>
-        <w:t xml:space="preserve">Criar toda a </w:t>
-      </w:r>
-      <w:proofErr w:type="spellStart"/>
-      <w:r>
-        <w:t>logica</w:t>
-      </w:r>
-      <w:proofErr w:type="spellEnd"/>
-      <w:r>
-        <w:t>/telas de login, cadastro, permissões. Talvez log de sistema.</w:t>
+        <w:t xml:space="preserve">Criar toda a logica/telas de </w:t>
+      </w:r>
+      <w:proofErr w:type="spellStart"/>
+      <w:r>
+        <w:t>login</w:t>
+      </w:r>
+      <w:proofErr w:type="spellEnd"/>
+      <w:r>
+        <w:t>, cadastro, permissões. Talvez log de sistema.</w:t>
       </w:r>
     </w:p>
     <w:p>
@@ -510,6 +510,7 @@
         </w:rPr>
         <w:t>.</w:t>
       </w:r>
+      <w:proofErr w:type="gramEnd"/>
       <w:r>
         <w:rPr>
           <w:b/>
@@ -519,121 +520,178 @@
         </w:rPr>
         <w:t>OK</w:t>
       </w:r>
+    </w:p>
+    <w:p>
+      <w:pPr>
+        <w:contextualSpacing/>
+        <w:jc w:val="center"/>
+        <w:rPr>
+          <w:b/>
+          <w:sz w:val="24"/>
+          <w:szCs w:val="24"/>
+        </w:rPr>
+      </w:pPr>
+      <w:r>
+        <w:rPr>
+          <w:b/>
+          <w:sz w:val="24"/>
+          <w:szCs w:val="24"/>
+        </w:rPr>
+        <w:t>Corrigir Código Contato no MYSQL.</w:t>
+      </w:r>
+      <w:r>
+        <w:rPr>
+          <w:b/>
+          <w:sz w:val="24"/>
+          <w:szCs w:val="24"/>
+        </w:rPr>
+        <w:t xml:space="preserve"> Tirar do cadastrar</w:t>
+      </w:r>
+      <w:r>
+        <w:rPr>
+          <w:b/>
+          <w:sz w:val="24"/>
+          <w:szCs w:val="24"/>
+        </w:rPr>
+        <w:t xml:space="preserve"> </w:t>
+      </w:r>
+      <w:r>
+        <w:rPr>
+          <w:b/>
+          <w:color w:val="FF0000"/>
+          <w:sz w:val="24"/>
+          <w:szCs w:val="24"/>
+        </w:rPr>
+        <w:t>OK(THIAGO)</w:t>
+      </w:r>
+    </w:p>
+    <w:p>
+      <w:pPr>
+        <w:contextualSpacing/>
+        <w:jc w:val="center"/>
+        <w:rPr>
+          <w:b/>
+          <w:sz w:val="32"/>
+          <w:szCs w:val="32"/>
+        </w:rPr>
+      </w:pPr>
+      <w:r>
+        <w:rPr>
+          <w:b/>
+          <w:sz w:val="32"/>
+          <w:szCs w:val="32"/>
+        </w:rPr>
+        <w:t xml:space="preserve">3° </w:t>
+      </w:r>
+      <w:r>
+        <w:rPr>
+          <w:b/>
+          <w:sz w:val="32"/>
+          <w:szCs w:val="32"/>
+        </w:rPr>
+        <w:t>Tabela “</w:t>
+      </w:r>
+      <w:r>
+        <w:rPr>
+          <w:b/>
+          <w:sz w:val="32"/>
+          <w:szCs w:val="32"/>
+        </w:rPr>
+        <w:t>telefone</w:t>
+      </w:r>
+      <w:r>
+        <w:rPr>
+          <w:b/>
+          <w:sz w:val="32"/>
+          <w:szCs w:val="32"/>
+        </w:rPr>
+        <w:t>”</w:t>
+      </w:r>
+    </w:p>
+    <w:p>
+      <w:pPr>
+        <w:contextualSpacing/>
+        <w:jc w:val="center"/>
+        <w:rPr>
+          <w:b/>
+          <w:sz w:val="24"/>
+          <w:szCs w:val="24"/>
+        </w:rPr>
+      </w:pPr>
+      <w:r>
+        <w:rPr>
+          <w:b/>
+          <w:sz w:val="24"/>
+          <w:szCs w:val="24"/>
+        </w:rPr>
+        <w:t>Corrigir Código da tabela telefone no MYSQL. Tirar do cadastrar</w:t>
+      </w:r>
+      <w:r>
+        <w:rPr>
+          <w:b/>
+          <w:sz w:val="24"/>
+          <w:szCs w:val="24"/>
+        </w:rPr>
+        <w:t xml:space="preserve">. </w:t>
+      </w:r>
+      <w:r>
+        <w:rPr>
+          <w:b/>
+          <w:color w:val="FF0000"/>
+          <w:sz w:val="24"/>
+          <w:szCs w:val="24"/>
+        </w:rPr>
+        <w:t>OK</w:t>
+      </w:r>
+    </w:p>
+    <w:p>
+      <w:pPr>
+        <w:contextualSpacing/>
+        <w:jc w:val="center"/>
+        <w:rPr>
+          <w:b/>
+          <w:color w:val="FF0000"/>
+          <w:sz w:val="24"/>
+          <w:szCs w:val="24"/>
+        </w:rPr>
+      </w:pPr>
+      <w:r>
+        <w:rPr>
+          <w:b/>
+          <w:sz w:val="24"/>
+          <w:szCs w:val="24"/>
+        </w:rPr>
+        <w:t xml:space="preserve">Fazer </w:t>
+      </w:r>
+      <w:proofErr w:type="spellStart"/>
+      <w:r>
+        <w:rPr>
+          <w:b/>
+          <w:sz w:val="24"/>
+          <w:szCs w:val="24"/>
+        </w:rPr>
+        <w:t>Select</w:t>
+      </w:r>
+      <w:proofErr w:type="spellEnd"/>
+      <w:r>
+        <w:rPr>
+          <w:b/>
+          <w:sz w:val="24"/>
+          <w:szCs w:val="24"/>
+        </w:rPr>
+        <w:t xml:space="preserve"> na tabela </w:t>
+      </w:r>
+      <w:proofErr w:type="spellStart"/>
+      <w:proofErr w:type="gramStart"/>
+      <w:r>
+        <w:rPr>
+          <w:b/>
+          <w:sz w:val="24"/>
+          <w:szCs w:val="24"/>
+        </w:rPr>
+        <w:t>contato.</w:t>
+      </w:r>
       <w:proofErr w:type="gramEnd"/>
-    </w:p>
-    <w:p>
-      <w:pPr>
-        <w:contextualSpacing/>
-        <w:jc w:val="center"/>
-        <w:rPr>
-          <w:b/>
-          <w:sz w:val="24"/>
-          <w:szCs w:val="24"/>
-        </w:rPr>
-      </w:pPr>
-      <w:r>
-        <w:rPr>
-          <w:b/>
-          <w:sz w:val="24"/>
-          <w:szCs w:val="24"/>
-        </w:rPr>
-        <w:t>Corrigir Código Contato no MYSQL.</w:t>
-      </w:r>
-      <w:r>
-        <w:rPr>
-          <w:b/>
-          <w:sz w:val="24"/>
-          <w:szCs w:val="24"/>
-        </w:rPr>
-        <w:t xml:space="preserve"> Tirar do cadastrar</w:t>
-      </w:r>
-      <w:r>
-        <w:rPr>
-          <w:b/>
-          <w:sz w:val="24"/>
-          <w:szCs w:val="24"/>
-        </w:rPr>
-        <w:t xml:space="preserve"> </w:t>
-      </w:r>
-      <w:r>
-        <w:rPr>
-          <w:b/>
-          <w:color w:val="FF0000"/>
-          <w:sz w:val="24"/>
-          <w:szCs w:val="24"/>
-        </w:rPr>
-        <w:t>OK(THIAGO)</w:t>
-      </w:r>
-    </w:p>
-    <w:p>
-      <w:pPr>
-        <w:contextualSpacing/>
-        <w:jc w:val="center"/>
-        <w:rPr>
-          <w:b/>
-          <w:sz w:val="32"/>
-          <w:szCs w:val="32"/>
-        </w:rPr>
-      </w:pPr>
-      <w:r>
-        <w:rPr>
-          <w:b/>
-          <w:sz w:val="32"/>
-          <w:szCs w:val="32"/>
-        </w:rPr>
-        <w:t xml:space="preserve">3° </w:t>
-      </w:r>
-      <w:r>
-        <w:rPr>
-          <w:b/>
-          <w:sz w:val="32"/>
-          <w:szCs w:val="32"/>
-        </w:rPr>
-        <w:t>Tabela “</w:t>
-      </w:r>
-      <w:r>
-        <w:rPr>
-          <w:b/>
-          <w:sz w:val="32"/>
-          <w:szCs w:val="32"/>
-        </w:rPr>
-        <w:t>telefone</w:t>
-      </w:r>
-      <w:r>
-        <w:rPr>
-          <w:b/>
-          <w:sz w:val="32"/>
-          <w:szCs w:val="32"/>
-        </w:rPr>
-        <w:t>”</w:t>
-      </w:r>
-    </w:p>
-    <w:p>
-      <w:pPr>
-        <w:contextualSpacing/>
-        <w:jc w:val="center"/>
-        <w:rPr>
-          <w:b/>
-          <w:sz w:val="24"/>
-          <w:szCs w:val="24"/>
-        </w:rPr>
-      </w:pPr>
-      <w:r>
-        <w:rPr>
-          <w:b/>
-          <w:sz w:val="24"/>
-          <w:szCs w:val="24"/>
-        </w:rPr>
-        <w:t>Corrigir Código da tabela telefone no MYSQL. Tirar do cadastrar</w:t>
-      </w:r>
-      <w:r>
-        <w:rPr>
-          <w:b/>
-          <w:sz w:val="24"/>
-          <w:szCs w:val="24"/>
-        </w:rPr>
-        <w:t xml:space="preserve">. </w:t>
-      </w:r>
       <w:r>
         <w:rPr>
           <w:b/>
@@ -643,65 +701,7 @@
         </w:rPr>
         <w:t>OK</w:t>
       </w:r>
-    </w:p>
-    <w:p>
-      <w:pPr>
-        <w:contextualSpacing/>
-        <w:jc w:val="center"/>
-        <w:rPr>
-          <w:b/>
-          <w:color w:val="FF0000"/>
-          <w:sz w:val="24"/>
-          <w:szCs w:val="24"/>
-        </w:rPr>
-      </w:pPr>
-      <w:r>
-        <w:rPr>
-          <w:b/>
-          <w:sz w:val="24"/>
-          <w:szCs w:val="24"/>
-        </w:rPr>
-        <w:t xml:space="preserve">Fazer </w:t>
-      </w:r>
-      <w:proofErr w:type="spellStart"/>
-      <w:r>
-        <w:rPr>
-          <w:b/>
-          <w:sz w:val="24"/>
-          <w:szCs w:val="24"/>
-        </w:rPr>
-        <w:t>Select</w:t>
-      </w:r>
-      <w:proofErr w:type="spellEnd"/>
-      <w:r>
-        <w:rPr>
-          <w:b/>
-          <w:sz w:val="24"/>
-          <w:szCs w:val="24"/>
-        </w:rPr>
-        <w:t xml:space="preserve"> na tabela </w:t>
-      </w:r>
-      <w:proofErr w:type="spellStart"/>
-      <w:proofErr w:type="gramStart"/>
-      <w:r>
-        <w:rPr>
-          <w:b/>
-          <w:sz w:val="24"/>
-          <w:szCs w:val="24"/>
-        </w:rPr>
-        <w:t>contato.</w:t>
-      </w:r>
-      <w:r>
-        <w:rPr>
-          <w:b/>
-          <w:color w:val="FF0000"/>
-          <w:sz w:val="24"/>
-          <w:szCs w:val="24"/>
-        </w:rPr>
-        <w:t>OK</w:t>
-      </w:r>
-      <w:proofErr w:type="spellEnd"/>
-      <w:proofErr w:type="gramEnd"/>
+      <w:proofErr w:type="spellEnd"/>
     </w:p>
     <w:p>
       <w:pPr>
@@ -1312,7 +1312,7 @@
           <w:sz w:val="24"/>
           <w:szCs w:val="24"/>
         </w:rPr>
-        <w:t xml:space="preserve">Editar de reajuste NÃO está </w:t>
+        <w:t>Editar de reajuste NÃO está editando</w:t>
       </w:r>
       <w:proofErr w:type="gramStart"/>
       <w:r>
@@ -1321,7 +1321,7 @@
           <w:sz w:val="24"/>
           <w:szCs w:val="24"/>
         </w:rPr>
-        <w:t>editando</w:t>
+        <w:t xml:space="preserve"> mas</w:t>
       </w:r>
       <w:proofErr w:type="gramEnd"/>
       <w:r>
@@ -1330,7 +1330,7 @@
           <w:sz w:val="24"/>
           <w:szCs w:val="24"/>
         </w:rPr>
-        <w:t xml:space="preserve"> mas a mensagem de “editado com sucesso aparece”</w:t>
+        <w:t xml:space="preserve"> a mensagem de “editado com sucesso aparece”</w:t>
       </w:r>
       <w:r>
         <w:rPr>
@@ -1873,6 +1873,7 @@
         </w:rPr>
         <w:t xml:space="preserve">latitude, longitude) </w:t>
       </w:r>
+      <w:proofErr w:type="gramStart"/>
       <w:r>
         <w:rPr>
           <w:b/>
@@ -1889,8 +1890,9 @@
           <w:sz w:val="24"/>
           <w:szCs w:val="32"/>
         </w:rPr>
-        <w:t xml:space="preserve"> corrigir</w:t>
-      </w:r>
+        <w:t>ok</w:t>
+      </w:r>
+      <w:proofErr w:type="gramEnd"/>
     </w:p>
     <w:p>
       <w:pPr>
@@ -1912,43 +1914,27 @@
         </w:rPr>
         <w:t>Erro no cadastro PONTO</w:t>
       </w:r>
-    </w:p>
-    <w:p>
-      <w:pPr>
-        <w:contextualSpacing/>
-        <w:jc w:val="center"/>
-        <w:rPr>
-          <w:b/>
-          <w:sz w:val="32"/>
-          <w:szCs w:val="32"/>
-        </w:rPr>
-      </w:pPr>
-      <w:r>
-        <w:rPr>
-          <w:b/>
-          <w:sz w:val="32"/>
-          <w:szCs w:val="32"/>
-        </w:rPr>
-        <w:t>Tabela “</w:t>
-      </w:r>
-      <w:r>
-        <w:rPr>
-          <w:b/>
-          <w:sz w:val="32"/>
-          <w:szCs w:val="32"/>
-        </w:rPr>
-        <w:t>categoria</w:t>
-      </w:r>
-      <w:r>
-        <w:rPr>
-          <w:b/>
-          <w:sz w:val="32"/>
-          <w:szCs w:val="32"/>
-        </w:rPr>
-        <w:t>”</w:t>
-      </w:r>
-    </w:p>
-    <w:p>
+      <w:r>
+        <w:rPr>
+          <w:b/>
+          <w:color w:val="FF0000"/>
+          <w:sz w:val="24"/>
+          <w:szCs w:val="32"/>
+        </w:rPr>
+        <w:t xml:space="preserve"> – ok</w:t>
+      </w:r>
+    </w:p>
+    <w:p>
+      <w:pPr>
+        <w:contextualSpacing/>
+        <w:jc w:val="center"/>
+        <w:rPr>
+          <w:b/>
+          <w:color w:val="FF0000"/>
+          <w:sz w:val="24"/>
+          <w:szCs w:val="32"/>
+        </w:rPr>
+      </w:pPr>
       <w:bookmarkStart w:id="0" w:name="_GoBack"/>
       <w:bookmarkEnd w:id="0"/>
     </w:p>
@@ -1970,6 +1956,42 @@
         </w:rPr>
         <w:t>Tabela “</w:t>
       </w:r>
+      <w:r>
+        <w:rPr>
+          <w:b/>
+          <w:sz w:val="32"/>
+          <w:szCs w:val="32"/>
+        </w:rPr>
+        <w:t>categoria</w:t>
+      </w:r>
+      <w:r>
+        <w:rPr>
+          <w:b/>
+          <w:sz w:val="32"/>
+          <w:szCs w:val="32"/>
+        </w:rPr>
+        <w:t>”</w:t>
+      </w:r>
+    </w:p>
+    <w:p/>
+    <w:p>
+      <w:pPr>
+        <w:contextualSpacing/>
+        <w:jc w:val="center"/>
+        <w:rPr>
+          <w:b/>
+          <w:sz w:val="32"/>
+          <w:szCs w:val="32"/>
+        </w:rPr>
+      </w:pPr>
+      <w:r>
+        <w:rPr>
+          <w:b/>
+          <w:sz w:val="32"/>
+          <w:szCs w:val="32"/>
+        </w:rPr>
+        <w:t>Tabela “</w:t>
+      </w:r>
       <w:proofErr w:type="spellStart"/>
       <w:r>
         <w:rPr>
@@ -2007,6 +2029,7 @@
           <w:sz w:val="24"/>
           <w:szCs w:val="32"/>
         </w:rPr>
+        <w:lastRenderedPageBreak/>
         <w:t xml:space="preserve">Toda vez que insere registro em </w:t>
       </w:r>
       <w:proofErr w:type="spellStart"/>
@@ -2084,7 +2107,6 @@
           <w:sz w:val="32"/>
           <w:szCs w:val="32"/>
         </w:rPr>
-        <w:lastRenderedPageBreak/>
         <w:t>Tabela “</w:t>
       </w:r>
       <w:r>
@@ -2601,6 +2623,7 @@
           <w:sz w:val="32"/>
           <w:szCs w:val="32"/>
         </w:rPr>
+        <w:lastRenderedPageBreak/>
         <w:t>Tabela “</w:t>
       </w:r>
       <w:proofErr w:type="spellStart"/>
@@ -2638,7 +2661,6 @@
           <w:sz w:val="32"/>
           <w:szCs w:val="32"/>
         </w:rPr>
-        <w:lastRenderedPageBreak/>
         <w:t>Tabela “</w:t>
       </w:r>
       <w:proofErr w:type="spellStart"/>
@@ -2731,7 +2753,7 @@
 </file>
 
 <file path=word/styles.xml><?xml version="1.0" encoding="utf-8"?>
-<w:styles xmlns:mc="http://schemas.openxmlformats.org/markup-compatibility/2006" xmlns:r="http://schemas.openxmlformats.org/officeDocument/2006/relationships" xmlns:w="http://schemas.openxmlformats.org/wordprocessingml/2006/main" xmlns:w14="http://schemas.microsoft.com/office/word/2010/wordml" xmlns:w15="http://schemas.microsoft.com/office/word/2012/wordml" xmlns:w16cid="http://schemas.microsoft.com/office/word/2016/wordml/cid" xmlns:w16se="http://schemas.microsoft.com/office/word/2015/wordml/symex" mc:Ignorable="w14 w15 w16se w16cid">
+<w:styles xmlns:mc="http://schemas.openxmlformats.org/markup-compatibility/2006" xmlns:r="http://schemas.openxmlformats.org/officeDocument/2006/relationships" xmlns:w="http://schemas.openxmlformats.org/wordprocessingml/2006/main" xmlns:w14="http://schemas.microsoft.com/office/word/2010/wordml" mc:Ignorable="w14">
   <w:docDefaults>
     <w:rPrDefault>
       <w:rPr>
@@ -2747,383 +2769,335 @@
       </w:pPr>
     </w:pPrDefault>
   </w:docDefaults>
-  <w:latentStyles w:defLockedState="0" w:defUIPriority="99" w:defSemiHidden="0" w:defUnhideWhenUsed="0" w:defQFormat="0" w:count="376">
-    <w:lsdException w:name="Normal" w:uiPriority="0" w:qFormat="1"/>
-    <w:lsdException w:name="heading 1" w:uiPriority="9" w:qFormat="1"/>
-    <w:lsdException w:name="heading 2" w:semiHidden="1" w:uiPriority="9" w:unhideWhenUsed="1" w:qFormat="1"/>
-    <w:lsdException w:name="heading 3" w:semiHidden="1" w:uiPriority="9" w:unhideWhenUsed="1" w:qFormat="1"/>
-    <w:lsdException w:name="heading 4" w:semiHidden="1" w:uiPriority="9" w:unhideWhenUsed="1" w:qFormat="1"/>
-    <w:lsdException w:name="heading 5" w:semiHidden="1" w:uiPriority="9" w:unhideWhenUsed="1" w:qFormat="1"/>
-    <w:lsdException w:name="heading 6" w:semiHidden="1" w:uiPriority="9" w:unhideWhenUsed="1" w:qFormat="1"/>
-    <w:lsdException w:name="heading 7" w:semiHidden="1" w:uiPriority="9" w:unhideWhenUsed="1" w:qFormat="1"/>
-    <w:lsdException w:name="heading 8" w:semiHidden="1" w:uiPriority="9" w:unhideWhenUsed="1" w:qFormat="1"/>
-    <w:lsdException w:name="heading 9" w:semiHidden="1" w:uiPriority="9" w:unhideWhenUsed="1" w:qFormat="1"/>
-    <w:lsdException w:name="index 1" w:semiHidden="1" w:unhideWhenUsed="1"/>
-    <w:lsdException w:name="index 2" w:semiHidden="1" w:unhideWhenUsed="1"/>
-    <w:lsdException w:name="index 3" w:semiHidden="1" w:unhideWhenUsed="1"/>
-    <w:lsdException w:name="index 4" w:semiHidden="1" w:unhideWhenUsed="1"/>
-    <w:lsdException w:name="index 5" w:semiHidden="1" w:unhideWhenUsed="1"/>
-    <w:lsdException w:name="index 6" w:semiHidden="1" w:unhideWhenUsed="1"/>
-    <w:lsdException w:name="index 7" w:semiHidden="1" w:unhideWhenUsed="1"/>
-    <w:lsdException w:name="index 8" w:semiHidden="1" w:unhideWhenUsed="1"/>
-    <w:lsdException w:name="index 9" w:semiHidden="1" w:unhideWhenUsed="1"/>
-    <w:lsdException w:name="toc 1" w:semiHidden="1" w:uiPriority="39" w:unhideWhenUsed="1"/>
-    <w:lsdException w:name="toc 2" w:semiHidden="1" w:uiPriority="39" w:unhideWhenUsed="1"/>
-    <w:lsdException w:name="toc 3" w:semiHidden="1" w:uiPriority="39" w:unhideWhenUsed="1"/>
-    <w:lsdException w:name="toc 4" w:semiHidden="1" w:uiPriority="39" w:unhideWhenUsed="1"/>
-    <w:lsdException w:name="toc 5" w:semiHidden="1" w:uiPriority="39" w:unhideWhenUsed="1"/>
-    <w:lsdException w:name="toc 6" w:semiHidden="1" w:uiPriority="39" w:unhideWhenUsed="1"/>
-    <w:lsdException w:name="toc 7" w:semiHidden="1" w:uiPriority="39" w:unhideWhenUsed="1"/>
-    <w:lsdException w:name="toc 8" w:semiHidden="1" w:uiPriority="39" w:unhideWhenUsed="1"/>
-    <w:lsdException w:name="toc 9" w:semiHidden="1" w:uiPriority="39" w:unhideWhenUsed="1"/>
-    <w:lsdException w:name="Normal Indent" w:semiHidden="1" w:unhideWhenUsed="1"/>
-    <w:lsdException w:name="footnote text" w:semiHidden="1" w:unhideWhenUsed="1"/>
-    <w:lsdException w:name="annotation text" w:semiHidden="1" w:unhideWhenUsed="1"/>
-    <w:lsdException w:name="header" w:semiHidden="1" w:unhideWhenUsed="1"/>
-    <w:lsdException w:name="footer" w:semiHidden="1" w:unhideWhenUsed="1"/>
-    <w:lsdException w:name="index heading" w:semiHidden="1" w:unhideWhenUsed="1"/>
-    <w:lsdException w:name="caption" w:semiHidden="1" w:uiPriority="35" w:unhideWhenUsed="1" w:qFormat="1"/>
-    <w:lsdException w:name="table of figures" w:semiHidden="1" w:unhideWhenUsed="1"/>
-    <w:lsdException w:name="envelope address" w:semiHidden="1" w:unhideWhenUsed="1"/>
-    <w:lsdException w:name="envelope return" w:semiHidden="1" w:unhideWhenUsed="1"/>
-    <w:lsdException w:name="footnote reference" w:semiHidden="1" w:unhideWhenUsed="1"/>
-    <w:lsdException w:name="annotation reference" w:semiHidden="1" w:unhideWhenUsed="1"/>
-    <w:lsdException w:name="line number" w:semiHidden="1" w:unhideWhenUsed="1"/>
-    <w:lsdException w:name="page number" w:semiHidden="1" w:unhideWhenUsed="1"/>
-    <w:lsdException w:name="endnote reference" w:semiHidden="1" w:unhideWhenUsed="1"/>
-    <w:lsdException w:name="endnote text" w:semiHidden="1" w:unhideWhenUsed="1"/>
-    <w:lsdException w:name="table of authorities" w:semiHidden="1" w:unhideWhenUsed="1"/>
-    <w:lsdException w:name="macro" w:semiHidden="1" w:unhideWhenUsed="1"/>
-    <w:lsdException w:name="toa heading" w:semiHidden="1" w:unhideWhenUsed="1"/>
-    <w:lsdException w:name="List" w:semiHidden="1" w:unhideWhenUsed="1"/>
-    <w:lsdException w:name="List Bullet" w:semiHidden="1" w:unhideWhenUsed="1"/>
-    <w:lsdException w:name="List Number" w:semiHidden="1" w:unhideWhenUsed="1"/>
-    <w:lsdException w:name="List 2" w:semiHidden="1" w:unhideWhenUsed="1"/>
-    <w:lsdException w:name="List 3" w:semiHidden="1" w:unhideWhenUsed="1"/>
-    <w:lsdException w:name="List 4" w:semiHidden="1" w:unhideWhenUsed="1"/>
-    <w:lsdException w:name="List 5" w:semiHidden="1" w:unhideWhenUsed="1"/>
-    <w:lsdException w:name="List Bullet 2" w:semiHidden="1" w:unhideWhenUsed="1"/>
-    <w:lsdException w:name="List Bullet 3" w:semiHidden="1" w:unhideWhenUsed="1"/>
-    <w:lsdException w:name="List Bullet 4" w:semiHidden="1" w:unhideWhenUsed="1"/>
-    <w:lsdException w:name="List Bullet 5" w:semiHidden="1" w:unhideWhenUsed="1"/>
-    <w:lsdException w:name="List Number 2" w:semiHidden="1" w:unhideWhenUsed="1"/>
-    <w:lsdException w:name="List Number 3" w:semiHidden="1" w:unhideWhenUsed="1"/>
-    <w:lsdException w:name="List Number 4" w:semiHidden="1" w:unhideWhenUsed="1"/>
-    <w:lsdException w:name="List Number 5" w:semiHidden="1" w:unhideWhenUsed="1"/>
-    <w:lsdException w:name="Title" w:uiPriority="10" w:qFormat="1"/>
-    <w:lsdException w:name="Closing" w:semiHidden="1" w:unhideWhenUsed="1"/>
-    <w:lsdException w:name="Signature" w:semiHidden="1" w:unhideWhenUsed="1"/>
-    <w:lsdException w:name="Default Paragraph Font" w:semiHidden="1" w:uiPriority="1" w:unhideWhenUsed="1"/>
-    <w:lsdException w:name="Body Text" w:semiHidden="1" w:unhideWhenUsed="1"/>
-    <w:lsdException w:name="Body Text Indent" w:semiHidden="1" w:unhideWhenUsed="1"/>
-    <w:lsdException w:name="List Continue" w:semiHidden="1" w:unhideWhenUsed="1"/>
-    <w:lsdException w:name="List Continue 2" w:semiHidden="1" w:unhideWhenUsed="1"/>
-    <w:lsdException w:name="List Continue 3" w:semiHidden="1" w:unhideWhenUsed="1"/>
-    <w:lsdException w:name="List Continue 4" w:semiHidden="1" w:unhideWhenUsed="1"/>
-    <w:lsdException w:name="List Continue 5" w:semiHidden="1" w:unhideWhenUsed="1"/>
-    <w:lsdException w:name="Message Header" w:semiHidden="1" w:unhideWhenUsed="1"/>
-    <w:lsdException w:name="Subtitle" w:uiPriority="11" w:qFormat="1"/>
-    <w:lsdException w:name="Salutation" w:semiHidden="1" w:unhideWhenUsed="1"/>
-    <w:lsdException w:name="Date" w:semiHidden="1" w:unhideWhenUsed="1"/>
-    <w:lsdException w:name="Body Text First Indent" w:semiHidden="1" w:unhideWhenUsed="1"/>
-    <w:lsdException w:name="Body Text First Indent 2" w:semiHidden="1" w:unhideWhenUsed="1"/>
-    <w:lsdException w:name="Note Heading" w:semiHidden="1" w:unhideWhenUsed="1"/>
-    <w:lsdException w:name="Body Text 2" w:semiHidden="1" w:unhideWhenUsed="1"/>
-    <w:lsdException w:name="Body Text 3" w:semiHidden="1" w:unhideWhenUsed="1"/>
-    <w:lsdException w:name="Body Text Indent 2" w:semiHidden="1" w:unhideWhenUsed="1"/>
-    <w:lsdException w:name="Body Text Indent 3" w:semiHidden="1" w:unhideWhenUsed="1"/>
-    <w:lsdException w:name="Block Text" w:semiHidden="1" w:unhideWhenUsed="1"/>
-    <w:lsdException w:name="Hyperlink" w:semiHidden="1" w:unhideWhenUsed="1"/>
-    <w:lsdException w:name="FollowedHyperlink" w:semiHidden="1" w:unhideWhenUsed="1"/>
-    <w:lsdException w:name="Strong" w:uiPriority="22" w:qFormat="1"/>
-    <w:lsdException w:name="Emphasis" w:uiPriority="20" w:qFormat="1"/>
-    <w:lsdException w:name="Document Map" w:semiHidden="1" w:unhideWhenUsed="1"/>
-    <w:lsdException w:name="Plain Text" w:semiHidden="1" w:unhideWhenUsed="1"/>
-    <w:lsdException w:name="E-mail Signature" w:semiHidden="1" w:unhideWhenUsed="1"/>
-    <w:lsdException w:name="HTML Top of Form" w:semiHidden="1" w:unhideWhenUsed="1"/>
-    <w:lsdException w:name="HTML Bottom of Form" w:semiHidden="1" w:unhideWhenUsed="1"/>
-    <w:lsdException w:name="Normal (Web)" w:semiHidden="1" w:unhideWhenUsed="1"/>
-    <w:lsdException w:name="HTML Acronym" w:semiHidden="1" w:unhideWhenUsed="1"/>
-    <w:lsdException w:name="HTML Address" w:semiHidden="1" w:unhideWhenUsed="1"/>
-    <w:lsdException w:name="HTML Cite" w:semiHidden="1" w:unhideWhenUsed="1"/>
-    <w:lsdException w:name="HTML Code" w:semiHidden="1" w:unhideWhenUsed="1"/>
-    <w:lsdException w:name="HTML Definition" w:semiHidden="1" w:unhideWhenUsed="1"/>
-    <w:lsdException w:name="HTML Keyboard" w:semiHidden="1" w:unhideWhenUsed="1"/>
-    <w:lsdException w:name="HTML Preformatted" w:semiHidden="1" w:unhideWhenUsed="1"/>
-    <w:lsdException w:name="HTML Sample" w:semiHidden="1" w:unhideWhenUsed="1"/>
-    <w:lsdException w:name="HTML Typewriter" w:semiHidden="1" w:unhideWhenUsed="1"/>
-    <w:lsdException w:name="HTML Variable" w:semiHidden="1" w:unhideWhenUsed="1"/>
-    <w:lsdException w:name="Normal Table" w:semiHidden="1" w:unhideWhenUsed="1"/>
-    <w:lsdException w:name="annotation subject" w:semiHidden="1" w:unhideWhenUsed="1"/>
-    <w:lsdException w:name="No List" w:semiHidden="1" w:unhideWhenUsed="1"/>
-    <w:lsdException w:name="Outline List 1" w:semiHidden="1" w:unhideWhenUsed="1"/>
-    <w:lsdException w:name="Outline List 2" w:semiHidden="1" w:unhideWhenUsed="1"/>
-    <w:lsdException w:name="Outline List 3" w:semiHidden="1" w:unhideWhenUsed="1"/>
-    <w:lsdException w:name="Table Simple 1" w:semiHidden="1" w:unhideWhenUsed="1"/>
-    <w:lsdException w:name="Table Simple 2" w:semiHidden="1" w:unhideWhenUsed="1"/>
-    <w:lsdException w:name="Table Simple 3" w:semiHidden="1" w:unhideWhenUsed="1"/>
-    <w:lsdException w:name="Table Classic 1" w:semiHidden="1" w:unhideWhenUsed="1"/>
-    <w:lsdException w:name="Table Classic 2" w:semiHidden="1" w:unhideWhenUsed="1"/>
-    <w:lsdException w:name="Table Classic 3" w:semiHidden="1" w:unhideWhenUsed="1"/>
-    <w:lsdException w:name="Table Classic 4" w:semiHidden="1" w:unhideWhenUsed="1"/>
-    <w:lsdException w:name="Table Colorful 1" w:semiHidden="1" w:unhideWhenUsed="1"/>
-    <w:lsdException w:name="Table Colorful 2" w:semiHidden="1" w:unhideWhenUsed="1"/>
-    <w:lsdException w:name="Table Colorful 3" w:semiHidden="1" w:unhideWhenUsed="1"/>
-    <w:lsdException w:name="Table Columns 1" w:semiHidden="1" w:unhideWhenUsed="1"/>
-    <w:lsdException w:name="Table Columns 2" w:semiHidden="1" w:unhideWhenUsed="1"/>
-    <w:lsdException w:name="Table Columns 3" w:semiHidden="1" w:unhideWhenUsed="1"/>
-    <w:lsdException w:name="Table Columns 4" w:semiHidden="1" w:unhideWhenUsed="1"/>
-    <w:lsdException w:name="Table Columns 5" w:semiHidden="1" w:unhideWhenUsed="1"/>
-    <w:lsdException w:name="Table Grid 1" w:semiHidden="1" w:unhideWhenUsed="1"/>
-    <w:lsdException w:name="Table Grid 2" w:semiHidden="1" w:unhideWhenUsed="1"/>
-    <w:lsdException w:name="Table Grid 3" w:semiHidden="1" w:unhideWhenUsed="1"/>
-    <w:lsdException w:name="Table Grid 4" w:semiHidden="1" w:unhideWhenUsed="1"/>
-    <w:lsdException w:name="Table Grid 5" w:semiHidden="1" w:unhideWhenUsed="1"/>
-    <w:lsdException w:name="Table Grid 6" w:semiHidden="1" w:unhideWhenUsed="1"/>
-    <w:lsdException w:name="Table Grid 7" w:semiHidden="1" w:unhideWhenUsed="1"/>
-    <w:lsdException w:name="Table Grid 8" w:semiHidden="1" w:unhideWhenUsed="1"/>
-    <w:lsdException w:name="Table List 1" w:semiHidden="1" w:unhideWhenUsed="1"/>
-    <w:lsdException w:name="Table List 2" w:semiHidden="1" w:unhideWhenUsed="1"/>
-    <w:lsdException w:name="Table List 3" w:semiHidden="1" w:unhideWhenUsed="1"/>
-    <w:lsdException w:name="Table List 4" w:semiHidden="1" w:unhideWhenUsed="1"/>
-    <w:lsdException w:name="Table List 5" w:semiHidden="1" w:unhideWhenUsed="1"/>
-    <w:lsdException w:name="Table List 6" w:semiHidden="1" w:unhideWhenUsed="1"/>
-    <w:lsdException w:name="Table List 7" w:semiHidden="1" w:unhideWhenUsed="1"/>
-    <w:lsdException w:name="Table List 8" w:semiHidden="1" w:unhideWhenUsed="1"/>
-    <w:lsdException w:name="Table 3D effects 1" w:semiHidden="1" w:unhideWhenUsed="1"/>
-    <w:lsdException w:name="Table 3D effects 2" w:semiHidden="1" w:unhideWhenUsed="1"/>
-    <w:lsdException w:name="Table 3D effects 3" w:semiHidden="1" w:unhideWhenUsed="1"/>
-    <w:lsdException w:name="Table Contemporary" w:semiHidden="1" w:unhideWhenUsed="1"/>
-    <w:lsdException w:name="Table Elegant" w:semiHidden="1" w:unhideWhenUsed="1"/>
-    <w:lsdException w:name="Table Professional" w:semiHidden="1" w:unhideWhenUsed="1"/>
-    <w:lsdException w:name="Table Subtle 1" w:semiHidden="1" w:unhideWhenUsed="1"/>
-    <w:lsdException w:name="Table Subtle 2" w:semiHidden="1" w:unhideWhenUsed="1"/>
-    <w:lsdException w:name="Table Web 1" w:semiHidden="1" w:unhideWhenUsed="1"/>
-    <w:lsdException w:name="Table Web 2" w:semiHidden="1" w:unhideWhenUsed="1"/>
-    <w:lsdException w:name="Table Web 3" w:semiHidden="1" w:unhideWhenUsed="1"/>
-    <w:lsdException w:name="Balloon Text" w:semiHidden="1" w:unhideWhenUsed="1"/>
-    <w:lsdException w:name="Table Grid" w:semiHidden="1" w:uiPriority="59" w:unhideWhenUsed="1"/>
-    <w:lsdException w:name="Table Theme" w:semiHidden="1" w:unhideWhenUsed="1"/>
-    <w:lsdException w:name="Placeholder Text" w:semiHidden="1"/>
-    <w:lsdException w:name="No Spacing" w:uiPriority="1" w:qFormat="1"/>
-    <w:lsdException w:name="Light Shading" w:uiPriority="60"/>
-    <w:lsdException w:name="Light List" w:uiPriority="61"/>
-    <w:lsdException w:name="Light Grid" w:uiPriority="62"/>
-    <w:lsdException w:name="Medium Shading 1" w:uiPriority="63"/>
-    <w:lsdException w:name="Medium Shading 2" w:uiPriority="64"/>
-    <w:lsdException w:name="Medium List 1" w:uiPriority="65"/>
-    <w:lsdException w:name="Medium List 2" w:uiPriority="66"/>
-    <w:lsdException w:name="Medium Grid 1" w:uiPriority="67"/>
-    <w:lsdException w:name="Medium Grid 2" w:uiPriority="68"/>
-    <w:lsdException w:name="Medium Grid 3" w:uiPriority="69"/>
-    <w:lsdException w:name="Dark List" w:uiPriority="70"/>
-    <w:lsdException w:name="Colorful Shading" w:uiPriority="71"/>
-    <w:lsdException w:name="Colorful List" w:uiPriority="72"/>
-    <w:lsdException w:name="Colorful Grid" w:uiPriority="73"/>
-    <w:lsdException w:name="Light Shading Accent 1" w:uiPriority="60"/>
-    <w:lsdException w:name="Light List Accent 1" w:uiPriority="61"/>
-    <w:lsdException w:name="Light Grid Accent 1" w:uiPriority="62"/>
-    <w:lsdException w:name="Medium Shading 1 Accent 1" w:uiPriority="63"/>
-    <w:lsdException w:name="Medium Shading 2 Accent 1" w:uiPriority="64"/>
-    <w:lsdException w:name="Medium List 1 Accent 1" w:uiPriority="65"/>
-    <w:lsdException w:name="Revision" w:semiHidden="1"/>
-    <w:lsdException w:name="List Paragraph" w:uiPriority="34" w:qFormat="1"/>
-    <w:lsdException w:name="Quote" w:uiPriority="29" w:qFormat="1"/>
-    <w:lsdException w:name="Intense Quote" w:uiPriority="30" w:qFormat="1"/>
-    <w:lsdException w:name="Medium List 2 Accent 1" w:uiPriority="66"/>
-    <w:lsdException w:name="Medium Grid 1 Accent 1" w:uiPriority="67"/>
-    <w:lsdException w:name="Medium Grid 2 Accent 1" w:uiPriority="68"/>
-    <w:lsdException w:name="Medium Grid 3 Accent 1" w:uiPriority="69"/>
-    <w:lsdException w:name="Dark List Accent 1" w:uiPriority="70"/>
-    <w:lsdException w:name="Colorful Shading Accent 1" w:uiPriority="71"/>
-    <w:lsdException w:name="Colorful List Accent 1" w:uiPriority="72"/>
-    <w:lsdException w:name="Colorful Grid Accent 1" w:uiPriority="73"/>
-    <w:lsdException w:name="Light Shading Accent 2" w:uiPriority="60"/>
-    <w:lsdException w:name="Light List Accent 2" w:uiPriority="61"/>
-    <w:lsdException w:name="Light Grid Accent 2" w:uiPriority="62"/>
-    <w:lsdException w:name="Medium Shading 1 Accent 2" w:uiPriority="63"/>
-    <w:lsdException w:name="Medium Shading 2 Accent 2" w:uiPriority="64"/>
-    <w:lsdException w:name="Medium List 1 Accent 2" w:uiPriority="65"/>
-    <w:lsdException w:name="Medium List 2 Accent 2" w:uiPriority="66"/>
-    <w:lsdException w:name="Medium Grid 1 Accent 2" w:uiPriority="67"/>
-    <w:lsdException w:name="Medium Grid 2 Accent 2" w:uiPriority="68"/>
-    <w:lsdException w:name="Medium Grid 3 Accent 2" w:uiPriority="69"/>
-    <w:lsdException w:name="Dark List Accent 2" w:uiPriority="70"/>
-    <w:lsdException w:name="Colorful Shading Accent 2" w:uiPriority="71"/>
-    <w:lsdException w:name="Colorful List Accent 2" w:uiPriority="72"/>
-    <w:lsdException w:name="Colorful Grid Accent 2" w:uiPriority="73"/>
-    <w:lsdException w:name="Light Shading Accent 3" w:uiPriority="60"/>
-    <w:lsdException w:name="Light List Accent 3" w:uiPriority="61"/>
-    <w:lsdException w:name="Light Grid Accent 3" w:uiPriority="62"/>
-    <w:lsdException w:name="Medium Shading 1 Accent 3" w:uiPriority="63"/>
-    <w:lsdException w:name="Medium Shading 2 Accent 3" w:uiPriority="64"/>
-    <w:lsdException w:name="Medium List 1 Accent 3" w:uiPriority="65"/>
-    <w:lsdException w:name="Medium List 2 Accent 3" w:uiPriority="66"/>
-    <w:lsdException w:name="Medium Grid 1 Accent 3" w:uiPriority="67"/>
-    <w:lsdException w:name="Medium Grid 2 Accent 3" w:uiPriority="68"/>
-    <w:lsdException w:name="Medium Grid 3 Accent 3" w:uiPriority="69"/>
-    <w:lsdException w:name="Dark List Accent 3" w:uiPriority="70"/>
-    <w:lsdException w:name="Colorful Shading Accent 3" w:uiPriority="71"/>
-    <w:lsdException w:name="Colorful List Accent 3" w:uiPriority="72"/>
-    <w:lsdException w:name="Colorful Grid Accent 3" w:uiPriority="73"/>
-    <w:lsdException w:name="Light Shading Accent 4" w:uiPriority="60"/>
-    <w:lsdException w:name="Light List Accent 4" w:uiPriority="61"/>
-    <w:lsdException w:name="Light Grid Accent 4" w:uiPriority="62"/>
-    <w:lsdException w:name="Medium Shading 1 Accent 4" w:uiPriority="63"/>
-    <w:lsdException w:name="Medium Shading 2 Accent 4" w:uiPriority="64"/>
-    <w:lsdException w:name="Medium List 1 Accent 4" w:uiPriority="65"/>
-    <w:lsdException w:name="Medium List 2 Accent 4" w:uiPriority="66"/>
-    <w:lsdException w:name="Medium Grid 1 Accent 4" w:uiPriority="67"/>
-    <w:lsdException w:name="Medium Grid 2 Accent 4" w:uiPriority="68"/>
-    <w:lsdException w:name="Medium Grid 3 Accent 4" w:uiPriority="69"/>
-    <w:lsdException w:name="Dark List Accent 4" w:uiPriority="70"/>
-    <w:lsdException w:name="Colorful Shading Accent 4" w:uiPriority="71"/>
-    <w:lsdException w:name="Colorful List Accent 4" w:uiPriority="72"/>
-    <w:lsdException w:name="Colorful Grid Accent 4" w:uiPriority="73"/>
-    <w:lsdException w:name="Light Shading Accent 5" w:uiPriority="60"/>
-    <w:lsdException w:name="Light List Accent 5" w:uiPriority="61"/>
-    <w:lsdException w:name="Light Grid Accent 5" w:uiPriority="62"/>
-    <w:lsdException w:name="Medium Shading 1 Accent 5" w:uiPriority="63"/>
-    <w:lsdException w:name="Medium Shading 2 Accent 5" w:uiPriority="64"/>
-    <w:lsdException w:name="Medium List 1 Accent 5" w:uiPriority="65"/>
-    <w:lsdException w:name="Medium List 2 Accent 5" w:uiPriority="66"/>
-    <w:lsdException w:name="Medium Grid 1 Accent 5" w:uiPriority="67"/>
-    <w:lsdException w:name="Medium Grid 2 Accent 5" w:uiPriority="68"/>
-    <w:lsdException w:name="Medium Grid 3 Accent 5" w:uiPriority="69"/>
-    <w:lsdException w:name="Dark List Accent 5" w:uiPriority="70"/>
-    <w:lsdException w:name="Colorful Shading Accent 5" w:uiPriority="71"/>
-    <w:lsdException w:name="Colorful List Accent 5" w:uiPriority="72"/>
-    <w:lsdException w:name="Colorful Grid Accent 5" w:uiPriority="73"/>
-    <w:lsdException w:name="Light Shading Accent 6" w:uiPriority="60"/>
-    <w:lsdException w:name="Light List Accent 6" w:uiPriority="61"/>
-    <w:lsdException w:name="Light Grid Accent 6" w:uiPriority="62"/>
-    <w:lsdException w:name="Medium Shading 1 Accent 6" w:uiPriority="63"/>
-    <w:lsdException w:name="Medium Shading 2 Accent 6" w:uiPriority="64"/>
-    <w:lsdException w:name="Medium List 1 Accent 6" w:uiPriority="65"/>
-    <w:lsdException w:name="Medium List 2 Accent 6" w:uiPriority="66"/>
-    <w:lsdException w:name="Medium Grid 1 Accent 6" w:uiPriority="67"/>
-    <w:lsdException w:name="Medium Grid 2 Accent 6" w:uiPriority="68"/>
-    <w:lsdException w:name="Medium Grid 3 Accent 6" w:uiPriority="69"/>
-    <w:lsdException w:name="Dark List Accent 6" w:uiPriority="70"/>
-    <w:lsdException w:name="Colorful Shading Accent 6" w:uiPriority="71"/>
-    <w:lsdException w:name="Colorful List Accent 6" w:uiPriority="72"/>
-    <w:lsdException w:name="Colorful Grid Accent 6" w:uiPriority="73"/>
-    <w:lsdException w:name="Subtle Emphasis" w:uiPriority="19" w:qFormat="1"/>
-    <w:lsdException w:name="Intense Emphasis" w:uiPriority="21" w:qFormat="1"/>
-    <w:lsdException w:name="Subtle Reference" w:uiPriority="31" w:qFormat="1"/>
-    <w:lsdException w:name="Intense Reference" w:uiPriority="32" w:qFormat="1"/>
-    <w:lsdException w:name="Book Title" w:uiPriority="33" w:qFormat="1"/>
-    <w:lsdException w:name="Bibliography" w:semiHidden="1" w:uiPriority="37" w:unhideWhenUsed="1"/>
-    <w:lsdException w:name="TOC Heading" w:semiHidden="1" w:uiPriority="39" w:unhideWhenUsed="1" w:qFormat="1"/>
-    <w:lsdException w:name="Plain Table 1" w:uiPriority="41"/>
-    <w:lsdException w:name="Plain Table 2" w:uiPriority="42"/>
-    <w:lsdException w:name="Plain Table 3" w:uiPriority="43"/>
-    <w:lsdException w:name="Plain Table 4" w:uiPriority="44"/>
-    <w:lsdException w:name="Plain Table 5" w:uiPriority="45"/>
-    <w:lsdException w:name="Grid Table Light" w:uiPriority="40"/>
-    <w:lsdException w:name="Grid Table 1 Light" w:uiPriority="46"/>
-    <w:lsdException w:name="Grid Table 2" w:uiPriority="47"/>
-    <w:lsdException w:name="Grid Table 3" w:uiPriority="48"/>
-    <w:lsdException w:name="Grid Table 4" w:uiPriority="49"/>
-    <w:lsdException w:name="Grid Table 5 Dark" w:uiPriority="50"/>
-    <w:lsdException w:name="Grid Table 6 Colorful" w:uiPriority="51"/>
-    <w:lsdException w:name="Grid Table 7 Colorful" w:uiPriority="52"/>
-    <w:lsdException w:name="Grid Table 1 Light Accent 1" w:uiPriority="46"/>
-    <w:lsdException w:name="Grid Table 2 Accent 1" w:uiPriority="47"/>
-    <w:lsdException w:name="Grid Table 3 Accent 1" w:uiPriority="48"/>
-    <w:lsdException w:name="Grid Table 4 Accent 1" w:uiPriority="49"/>
-    <w:lsdException w:name="Grid Table 5 Dark Accent 1" w:uiPriority="50"/>
-    <w:lsdException w:name="Grid Table 6 Colorful Accent 1" w:uiPriority="51"/>
-    <w:lsdException w:name="Grid Table 7 Colorful Accent 1" w:uiPriority="52"/>
-    <w:lsdException w:name="Grid Table 1 Light Accent 2" w:uiPriority="46"/>
-    <w:lsdException w:name="Grid Table 2 Accent 2" w:uiPriority="47"/>
-    <w:lsdException w:name="Grid Table 3 Accent 2" w:uiPriority="48"/>
-    <w:lsdException w:name="Grid Table 4 Accent 2" w:uiPriority="49"/>
-    <w:lsdException w:name="Grid Table 5 Dark Accent 2" w:uiPriority="50"/>
-    <w:lsdException w:name="Grid Table 6 Colorful Accent 2" w:uiPriority="51"/>
-    <w:lsdException w:name="Grid Table 7 Colorful Accent 2" w:uiPriority="52"/>
-    <w:lsdException w:name="Grid Table 1 Light Accent 3" w:uiPriority="46"/>
-    <w:lsdException w:name="Grid Table 2 Accent 3" w:uiPriority="47"/>
-    <w:lsdException w:name="Grid Table 3 Accent 3" w:uiPriority="48"/>
-    <w:lsdException w:name="Grid Table 4 Accent 3" w:uiPriority="49"/>
-    <w:lsdException w:name="Grid Table 5 Dark Accent 3" w:uiPriority="50"/>
-    <w:lsdException w:name="Grid Table 6 Colorful Accent 3" w:uiPriority="51"/>
-    <w:lsdException w:name="Grid Table 7 Colorful Accent 3" w:uiPriority="52"/>
-    <w:lsdException w:name="Grid Table 1 Light Accent 4" w:uiPriority="46"/>
-    <w:lsdException w:name="Grid Table 2 Accent 4" w:uiPriority="47"/>
-    <w:lsdException w:name="Grid Table 3 Accent 4" w:uiPriority="48"/>
-    <w:lsdException w:name="Grid Table 4 Accent 4" w:uiPriority="49"/>
-    <w:lsdException w:name="Grid Table 5 Dark Accent 4" w:uiPriority="50"/>
-    <w:lsdException w:name="Grid Table 6 Colorful Accent 4" w:uiPriority="51"/>
-    <w:lsdException w:name="Grid Table 7 Colorful Accent 4" w:uiPriority="52"/>
-    <w:lsdException w:name="Grid Table 1 Light Accent 5" w:uiPriority="46"/>
-    <w:lsdException w:name="Grid Table 2 Accent 5" w:uiPriority="47"/>
-    <w:lsdException w:name="Grid Table 3 Accent 5" w:uiPriority="48"/>
-    <w:lsdException w:name="Grid Table 4 Accent 5" w:uiPriority="49"/>
-    <w:lsdException w:name="Grid Table 5 Dark Accent 5" w:uiPriority="50"/>
-    <w:lsdException w:name="Grid Table 6 Colorful Accent 5" w:uiPriority="51"/>
-    <w:lsdException w:name="Grid Table 7 Colorful Accent 5" w:uiPriority="52"/>
-    <w:lsdException w:name="Grid Table 1 Light Accent 6" w:uiPriority="46"/>
-    <w:lsdException w:name="Grid Table 2 Accent 6" w:uiPriority="47"/>
-    <w:lsdException w:name="Grid Table 3 Accent 6" w:uiPriority="48"/>
-    <w:lsdException w:name="Grid Table 4 Accent 6" w:uiPriority="49"/>
-    <w:lsdException w:name="Grid Table 5 Dark Accent 6" w:uiPriority="50"/>
-    <w:lsdException w:name="Grid Table 6 Colorful Accent 6" w:uiPriority="51"/>
-    <w:lsdException w:name="Grid Table 7 Colorful Accent 6" w:uiPriority="52"/>
-    <w:lsdException w:name="List Table 1 Light" w:uiPriority="46"/>
-    <w:lsdException w:name="List Table 2" w:uiPriority="47"/>
-    <w:lsdException w:name="List Table 3" w:uiPriority="48"/>
-    <w:lsdException w:name="List Table 4" w:uiPriority="49"/>
-    <w:lsdException w:name="List Table 5 Dark" w:uiPriority="50"/>
-    <w:lsdException w:name="List Table 6 Colorful" w:uiPriority="51"/>
-    <w:lsdException w:name="List Table 7 Colorful" w:uiPriority="52"/>
-    <w:lsdException w:name="List Table 1 Light Accent 1" w:uiPriority="46"/>
-    <w:lsdException w:name="List Table 2 Accent 1" w:uiPriority="47"/>
-    <w:lsdException w:name="List Table 3 Accent 1" w:uiPriority="48"/>
-    <w:lsdException w:name="List Table 4 Accent 1" w:uiPriority="49"/>
-    <w:lsdException w:name="List Table 5 Dark Accent 1" w:uiPriority="50"/>
-    <w:lsdException w:name="List Table 6 Colorful Accent 1" w:uiPriority="51"/>
-    <w:lsdException w:name="List Table 7 Colorful Accent 1" w:uiPriority="52"/>
-    <w:lsdException w:name="List Table 1 Light Accent 2" w:uiPriority="46"/>
-    <w:lsdException w:name="List Table 2 Accent 2" w:uiPriority="47"/>
-    <w:lsdException w:name="List Table 3 Accent 2" w:uiPriority="48"/>
-    <w:lsdException w:name="List Table 4 Accent 2" w:uiPriority="49"/>
-    <w:lsdException w:name="List Table 5 Dark Accent 2" w:uiPriority="50"/>
-    <w:lsdException w:name="List Table 6 Colorful Accent 2" w:uiPriority="51"/>
-    <w:lsdException w:name="List Table 7 Colorful Accent 2" w:uiPriority="52"/>
-    <w:lsdException w:name="List Table 1 Light Accent 3" w:uiPriority="46"/>
-    <w:lsdException w:name="List Table 2 Accent 3" w:uiPriority="47"/>
-    <w:lsdException w:name="List Table 3 Accent 3" w:uiPriority="48"/>
-    <w:lsdException w:name="List Table 4 Accent 3" w:uiPriority="49"/>
-    <w:lsdException w:name="List Table 5 Dark Accent 3" w:uiPriority="50"/>
-    <w:lsdException w:name="List Table 6 Colorful Accent 3" w:uiPriority="51"/>
-    <w:lsdException w:name="List Table 7 Colorful Accent 3" w:uiPriority="52"/>
-    <w:lsdException w:name="List Table 1 Light Accent 4" w:uiPriority="46"/>
-    <w:lsdException w:name="List Table 2 Accent 4" w:uiPriority="47"/>
-    <w:lsdException w:name="List Table 3 Accent 4" w:uiPriority="48"/>
-    <w:lsdException w:name="List Table 4 Accent 4" w:uiPriority="49"/>
-    <w:lsdException w:name="List Table 5 Dark Accent 4" w:uiPriority="50"/>
-    <w:lsdException w:name="List Table 6 Colorful Accent 4" w:uiPriority="51"/>
-    <w:lsdException w:name="List Table 7 Colorful Accent 4" w:uiPriority="52"/>
-    <w:lsdException w:name="List Table 1 Light Accent 5" w:uiPriority="46"/>
-    <w:lsdException w:name="List Table 2 Accent 5" w:uiPriority="47"/>
-    <w:lsdException w:name="List Table 3 Accent 5" w:uiPriority="48"/>
-    <w:lsdException w:name="List Table 4 Accent 5" w:uiPriority="49"/>
-    <w:lsdException w:name="List Table 5 Dark Accent 5" w:uiPriority="50"/>
-    <w:lsdException w:name="List Table 6 Colorful Accent 5" w:uiPriority="51"/>
-    <w:lsdException w:name="List Table 7 Colorful Accent 5" w:uiPriority="52"/>
-    <w:lsdException w:name="List Table 1 Light Accent 6" w:uiPriority="46"/>
-    <w:lsdException w:name="List Table 2 Accent 6" w:uiPriority="47"/>
-    <w:lsdException w:name="List Table 3 Accent 6" w:uiPriority="48"/>
-    <w:lsdException w:name="List Table 4 Accent 6" w:uiPriority="49"/>
-    <w:lsdException w:name="List Table 5 Dark Accent 6" w:uiPriority="50"/>
-    <w:lsdException w:name="List Table 6 Colorful Accent 6" w:uiPriority="51"/>
-    <w:lsdException w:name="List Table 7 Colorful Accent 6" w:uiPriority="52"/>
-    <w:lsdException w:name="Mention" w:semiHidden="1" w:unhideWhenUsed="1"/>
-    <w:lsdException w:name="Smart Hyperlink" w:semiHidden="1" w:unhideWhenUsed="1"/>
-    <w:lsdException w:name="Hashtag" w:semiHidden="1" w:unhideWhenUsed="1"/>
-    <w:lsdException w:name="Unresolved Mention" w:semiHidden="1" w:unhideWhenUsed="1"/>
-    <w:lsdException w:name="Smart Link" w:semiHidden="1" w:unhideWhenUsed="1"/>
+  <w:latentStyles w:defLockedState="0" w:defUIPriority="99" w:defSemiHidden="1" w:defUnhideWhenUsed="1" w:defQFormat="0" w:count="267">
+    <w:lsdException w:name="Normal" w:semiHidden="0" w:uiPriority="0" w:unhideWhenUsed="0" w:qFormat="1"/>
+    <w:lsdException w:name="heading 1" w:semiHidden="0" w:uiPriority="9" w:unhideWhenUsed="0" w:qFormat="1"/>
+    <w:lsdException w:name="heading 2" w:uiPriority="9" w:qFormat="1"/>
+    <w:lsdException w:name="heading 3" w:uiPriority="9" w:qFormat="1"/>
+    <w:lsdException w:name="heading 4" w:uiPriority="9" w:qFormat="1"/>
+    <w:lsdException w:name="heading 5" w:uiPriority="9" w:qFormat="1"/>
+    <w:lsdException w:name="heading 6" w:uiPriority="9" w:qFormat="1"/>
+    <w:lsdException w:name="heading 7" w:uiPriority="9" w:qFormat="1"/>
+    <w:lsdException w:name="heading 8" w:uiPriority="9" w:qFormat="1"/>
+    <w:lsdException w:name="heading 9" w:uiPriority="9" w:qFormat="1"/>
+    <w:lsdException w:name="toc 1" w:uiPriority="39"/>
+    <w:lsdException w:name="toc 2" w:uiPriority="39"/>
+    <w:lsdException w:name="toc 3" w:uiPriority="39"/>
+    <w:lsdException w:name="toc 4" w:uiPriority="39"/>
+    <w:lsdException w:name="toc 5" w:uiPriority="39"/>
+    <w:lsdException w:name="toc 6" w:uiPriority="39"/>
+    <w:lsdException w:name="toc 7" w:uiPriority="39"/>
+    <w:lsdException w:name="toc 8" w:uiPriority="39"/>
+    <w:lsdException w:name="toc 9" w:uiPriority="39"/>
+    <w:lsdException w:name="caption" w:uiPriority="35" w:qFormat="1"/>
+    <w:lsdException w:name="Title" w:semiHidden="0" w:uiPriority="10" w:unhideWhenUsed="0" w:qFormat="1"/>
+    <w:lsdException w:name="Default Paragraph Font" w:uiPriority="1"/>
+    <w:lsdException w:name="Subtitle" w:semiHidden="0" w:uiPriority="11" w:unhideWhenUsed="0" w:qFormat="1"/>
+    <w:lsdException w:name="Strong" w:semiHidden="0" w:uiPriority="22" w:unhideWhenUsed="0" w:qFormat="1"/>
+    <w:lsdException w:name="Emphasis" w:semiHidden="0" w:uiPriority="20" w:unhideWhenUsed="0" w:qFormat="1"/>
+    <w:lsdException w:name="Table Grid" w:uiPriority="59"/>
+    <w:lsdException w:name="Placeholder Text" w:unhideWhenUsed="0"/>
+    <w:lsdException w:name="No Spacing" w:semiHidden="0" w:uiPriority="1" w:unhideWhenUsed="0" w:qFormat="1"/>
+    <w:lsdException w:name="Light Shading" w:semiHidden="0" w:uiPriority="60" w:unhideWhenUsed="0"/>
+    <w:lsdException w:name="Light List" w:semiHidden="0" w:uiPriority="61" w:unhideWhenUsed="0"/>
+    <w:lsdException w:name="Light Grid" w:semiHidden="0" w:uiPriority="62" w:unhideWhenUsed="0"/>
+    <w:lsdException w:name="Medium Shading 1" w:semiHidden="0" w:uiPriority="63" w:unhideWhenUsed="0"/>
+    <w:lsdException w:name="Medium Shading 2" w:semiHidden="0" w:uiPriority="64" w:unhideWhenUsed="0"/>
+    <w:lsdException w:name="Medium List 1" w:semiHidden="0" w:uiPriority="65" w:unhideWhenUsed="0"/>
+    <w:lsdException w:name="Medium List 2" w:semiHidden="0" w:uiPriority="66" w:unhideWhenUsed="0"/>
+    <w:lsdException w:name="Medium Grid 1" w:semiHidden="0" w:uiPriority="67" w:unhideWhenUsed="0"/>
+    <w:lsdException w:name="Medium Grid 2" w:semiHidden="0" w:uiPriority="68" w:unhideWhenUsed="0"/>
+    <w:lsdException w:name="Medium Grid 3" w:semiHidden="0" w:uiPriority="69" w:unhideWhenUsed="0"/>
+    <w:lsdException w:name="Dark List" w:semiHidden="0" w:uiPriority="70" w:unhideWhenUsed="0"/>
+    <w:lsdException w:name="Colorful Shading" w:semiHidden="0" w:uiPriority="71" w:unhideWhenUsed="0"/>
+    <w:lsdException w:name="Colorful List" w:semiHidden="0" w:uiPriority="72" w:unhideWhenUsed="0"/>
+    <w:lsdException w:name="Colorful Grid" w:semiHidden="0" w:uiPriority="73" w:unhideWhenUsed="0"/>
+    <w:lsdException w:name="Light Shading Accent 1" w:semiHidden="0" w:uiPriority="60" w:unhideWhenUsed="0"/>
+    <w:lsdException w:name="Light List Accent 1" w:semiHidden="0" w:uiPriority="61" w:unhideWhenUsed="0"/>
+    <w:lsdException w:name="Light Grid Accent 1" w:semiHidden="0" w:uiPriority="62" w:unhideWhenUsed="0"/>
+    <w:lsdException w:name="Medium Shading 1 Accent 1" w:semiHidden="0" w:uiPriority="63" w:unhideWhenUsed="0"/>
+    <w:lsdException w:name="Medium Shading 2 Accent 1" w:semiHidden="0" w:uiPriority="64" w:unhideWhenUsed="0"/>
+    <w:lsdException w:name="Medium List 1 Accent 1" w:semiHidden="0" w:uiPriority="65" w:unhideWhenUsed="0"/>
+    <w:lsdException w:name="Revision" w:unhideWhenUsed="0"/>
+    <w:lsdException w:name="List Paragraph" w:semiHidden="0" w:uiPriority="34" w:unhideWhenUsed="0" w:qFormat="1"/>
+    <w:lsdException w:name="Quote" w:semiHidden="0" w:uiPriority="29" w:unhideWhenUsed="0" w:qFormat="1"/>
+    <w:lsdException w:name="Intense Quote" w:semiHidden="0" w:uiPriority="30" w:unhideWhenUsed="0" w:qFormat="1"/>
+    <w:lsdException w:name="Medium List 2 Accent 1" w:semiHidden="0" w:uiPriority="66" w:unhideWhenUsed="0"/>
+    <w:lsdException w:name="Medium Grid 1 Accent 1" w:semiHidden="0" w:uiPriority="67" w:unhideWhenUsed="0"/>
+    <w:lsdException w:name="Medium Grid 2 Accent 1" w:semiHidden="0" w:uiPriority="68" w:unhideWhenUsed="0"/>
+    <w:lsdException w:name="Medium Grid 3 Accent 1" w:semiHidden="0" w:uiPriority="69" w:unhideWhenUsed="0"/>
+    <w:lsdException w:name="Dark List Accent 1" w:semiHidden="0" w:uiPriority="70" w:unhideWhenUsed="0"/>
+    <w:lsdException w:name="Colorful Shading Accent 1" w:semiHidden="0" w:uiPriority="71" w:unhideWhenUsed="0"/>
+    <w:lsdException w:name="Colorful List Accent 1" w:semiHidden="0" w:uiPriority="72" w:unhideWhenUsed="0"/>
+    <w:lsdException w:name="Colorful Grid Accent 1" w:semiHidden="0" w:uiPriority="73" w:unhideWhenUsed="0"/>
+    <w:lsdException w:name="Light Shading Accent 2" w:semiHidden="0" w:uiPriority="60" w:unhideWhenUsed="0"/>
+    <w:lsdException w:name="Light List Accent 2" w:semiHidden="0" w:uiPriority="61" w:unhideWhenUsed="0"/>
+    <w:lsdException w:name="Light Grid Accent 2" w:semiHidden="0" w:uiPriority="62" w:unhideWhenUsed="0"/>
+    <w:lsdException w:name="Medium Shading 1 Accent 2" w:semiHidden="0" w:uiPriority="63" w:unhideWhenUsed="0"/>
+    <w:lsdException w:name="Medium Shading 2 Accent 2" w:semiHidden="0" w:uiPriority="64" w:unhideWhenUsed="0"/>
+    <w:lsdException w:name="Medium List 1 Accent 2" w:semiHidden="0" w:uiPriority="65" w:unhideWhenUsed="0"/>
+    <w:lsdException w:name="Medium List 2 Accent 2" w:semiHidden="0" w:uiPriority="66" w:unhideWhenUsed="0"/>
+    <w:lsdException w:name="Medium Grid 1 Accent 2" w:semiHidden="0" w:uiPriority="67" w:unhideWhenUsed="0"/>
+    <w:lsdException w:name="Medium Grid 2 Accent 2" w:semiHidden="0" w:uiPriority="68" w:unhideWhenUsed="0"/>
+    <w:lsdException w:name="Medium Grid 3 Accent 2" w:semiHidden="0" w:uiPriority="69" w:unhideWhenUsed="0"/>
+    <w:lsdException w:name="Dark List Accent 2" w:semiHidden="0" w:uiPriority="70" w:unhideWhenUsed="0"/>
+    <w:lsdException w:name="Colorful Shading Accent 2" w:semiHidden="0" w:uiPriority="71" w:unhideWhenUsed="0"/>
+    <w:lsdException w:name="Colorful List Accent 2" w:semiHidden="0" w:uiPriority="72" w:unhideWhenUsed="0"/>
+    <w:lsdException w:name="Colorful Grid Accent 2" w:semiHidden="0" w:uiPriority="73" w:unhideWhenUsed="0"/>
+    <w:lsdException w:name="Light Shading Accent 3" w:semiHidden="0" w:uiPriority="60" w:unhideWhenUsed="0"/>
+    <w:lsdException w:name="Light List Accent 3" w:semiHidden="0" w:uiPriority="61" w:unhideWhenUsed="0"/>
+    <w:lsdException w:name="Light Grid Accent 3" w:semiHidden="0" w:uiPriority="62" w:unhideWhenUsed="0"/>
+    <w:lsdException w:name="Medium Shading 1 Accent 3" w:semiHidden="0" w:uiPriority="63" w:unhideWhenUsed="0"/>
+    <w:lsdException w:name="Medium Shading 2 Accent 3" w:semiHidden="0" w:uiPriority="64" w:unhideWhenUsed="0"/>
+    <w:lsdException w:name="Medium List 1 Accent 3" w:semiHidden="0" w:uiPriority="65" w:unhideWhenUsed="0"/>
+    <w:lsdException w:name="Medium List 2 Accent 3" w:semiHidden="0" w:uiPriority="66" w:unhideWhenUsed="0"/>
+    <w:lsdException w:name="Medium Grid 1 Accent 3" w:semiHidden="0" w:uiPriority="67" w:unhideWhenUsed="0"/>
+    <w:lsdException w:name="Medium Grid 2 Accent 3" w:semiHidden="0" w:uiPriority="68" w:unhideWhenUsed="0"/>
+    <w:lsdException w:name="Medium Grid 3 Accent 3" w:semiHidden="0" w:uiPriority="69" w:unhideWhenUsed="0"/>
+    <w:lsdException w:name="Dark List Accent 3" w:semiHidden="0" w:uiPriority="70" w:unhideWhenUsed="0"/>
+    <w:lsdException w:name="Colorful Shading Accent 3" w:semiHidden="0" w:uiPriority="71" w:unhideWhenUsed="0"/>
+    <w:lsdException w:name="Colorful List Accent 3" w:semiHidden="0" w:uiPriority="72" w:unhideWhenUsed="0"/>
+    <w:lsdException w:name="Colorful Grid Accent 3" w:semiHidden="0" w:uiPriority="73" w:unhideWhenUsed="0"/>
+    <w:lsdException w:name="Light Shading Accent 4" w:semiHidden="0" w:uiPriority="60" w:unhideWhenUsed="0"/>
+    <w:lsdException w:name="Light List Accent 4" w:semiHidden="0" w:uiPriority="61" w:unhideWhenUsed="0"/>
+    <w:lsdException w:name="Light Grid Accent 4" w:semiHidden="0" w:uiPriority="62" w:unhideWhenUsed="0"/>
+    <w:lsdException w:name="Medium Shading 1 Accent 4" w:semiHidden="0" w:uiPriority="63" w:unhideWhenUsed="0"/>
+    <w:lsdException w:name="Medium Shading 2 Accent 4" w:semiHidden="0" w:uiPriority="64" w:unhideWhenUsed="0"/>
+    <w:lsdException w:name="Medium List 1 Accent 4" w:semiHidden="0" w:uiPriority="65" w:unhideWhenUsed="0"/>
+    <w:lsdException w:name="Medium List 2 Accent 4" w:semiHidden="0" w:uiPriority="66" w:unhideWhenUsed="0"/>
+    <w:lsdException w:name="Medium Grid 1 Accent 4" w:semiHidden="0" w:uiPriority="67" w:unhideWhenUsed="0"/>
+    <w:lsdException w:name="Medium Grid 2 Accent 4" w:semiHidden="0" w:uiPriority="68" w:unhideWhenUsed="0"/>
+    <w:lsdException w:name="Medium Grid 3 Accent 4" w:semiHidden="0" w:uiPriority="69" w:unhideWhenUsed="0"/>
+    <w:lsdException w:name="Dark List Accent 4" w:semiHidden="0" w:uiPriority="70" w:unhideWhenUsed="0"/>
+    <w:lsdException w:name="Colorful Shading Accent 4" w:semiHidden="0" w:uiPriority="71" w:unhideWhenUsed="0"/>
+    <w:lsdException w:name="Colorful List Accent 4" w:semiHidden="0" w:uiPriority="72" w:unhideWhenUsed="0"/>
+    <w:lsdException w:name="Colorful Grid Accent 4" w:semiHidden="0" w:uiPriority="73" w:unhideWhenUsed="0"/>
+    <w:lsdException w:name="Light Shading Accent 5" w:semiHidden="0" w:uiPriority="60" w:unhideWhenUsed="0"/>
+    <w:lsdException w:name="Light List Accent 5" w:semiHidden="0" w:uiPriority="61" w:unhideWhenUsed="0"/>
+    <w:lsdException w:name="Light Grid Accent 5" w:semiHidden="0" w:uiPriority="62" w:unhideWhenUsed="0"/>
+    <w:lsdException w:name="Medium Shading 1 Accent 5" w:semiHidden="0" w:uiPriority="63" w:unhideWhenUsed="0"/>
+    <w:lsdException w:name="Medium Shading 2 Accent 5" w:semiHidden="0" w:uiPriority="64" w:unhideWhenUsed="0"/>
+    <w:lsdException w:name="Medium List 1 Accent 5" w:semiHidden="0" w:uiPriority="65" w:unhideWhenUsed="0"/>
+    <w:lsdException w:name="Medium List 2 Accent 5" w:semiHidden="0" w:uiPriority="66" w:unhideWhenUsed="0"/>
+    <w:lsdException w:name="Medium Grid 1 Accent 5" w:semiHidden="0" w:uiPriority="67" w:unhideWhenUsed="0"/>
+    <w:lsdException w:name="Medium Grid 2 Accent 5" w:semiHidden="0" w:uiPriority="68" w:unhideWhenUsed="0"/>
+    <w:lsdException w:name="Medium Grid 3 Accent 5" w:semiHidden="0" w:uiPriority="69" w:unhideWhenUsed="0"/>
+    <w:lsdException w:name="Dark List Accent 5" w:semiHidden="0" w:uiPriority="70" w:unhideWhenUsed="0"/>
+    <w:lsdException w:name="Colorful Shading Accent 5" w:semiHidden="0" w:uiPriority="71" w:unhideWhenUsed="0"/>
+    <w:lsdException w:name="Colorful List Accent 5" w:semiHidden="0" w:uiPriority="72" w:unhideWhenUsed="0"/>
+    <w:lsdException w:name="Colorful Grid Accent 5" w:semiHidden="0" w:uiPriority="73" w:unhideWhenUsed="0"/>
+    <w:lsdException w:name="Light Shading Accent 6" w:semiHidden="0" w:uiPriority="60" w:unhideWhenUsed="0"/>
+    <w:lsdException w:name="Light List Accent 6" w:semiHidden="0" w:uiPriority="61" w:unhideWhenUsed="0"/>
+    <w:lsdException w:name="Light Grid Accent 6" w:semiHidden="0" w:uiPriority="62" w:unhideWhenUsed="0"/>
+    <w:lsdException w:name="Medium Shading 1 Accent 6" w:semiHidden="0" w:uiPriority="63" w:unhideWhenUsed="0"/>
+    <w:lsdException w:name="Medium Shading 2 Accent 6" w:semiHidden="0" w:uiPriority="64" w:unhideWhenUsed="0"/>
+    <w:lsdException w:name="Medium List 1 Accent 6" w:semiHidden="0" w:uiPriority="65" w:unhideWhenUsed="0"/>
+    <w:lsdException w:name="Medium List 2 Accent 6" w:semiHidden="0" w:uiPriority="66" w:unhideWhenUsed="0"/>
+    <w:lsdException w:name="Medium Grid 1 Accent 6" w:semiHidden="0" w:uiPriority="67" w:unhideWhenUsed="0"/>
+    <w:lsdException w:name="Medium Grid 2 Accent 6" w:semiHidden="0" w:uiPriority="68" w:unhideWhenUsed="0"/>
+    <w:lsdException w:name="Medium Grid 3 Accent 6" w:semiHidden="0" w:uiPriority="69" w:unhideWhenUsed="0"/>
+    <w:lsdException w:name="Dark List Accent 6" w:semiHidden="0" w:uiPriority="70" w:unhideWhenUsed="0"/>
+    <w:lsdException w:name="Colorful Shading Accent 6" w:semiHidden="0" w:uiPriority="71" w:unhideWhenUsed="0"/>
+    <w:lsdException w:name="Colorful List Accent 6" w:semiHidden="0" w:uiPriority="72" w:unhideWhenUsed="0"/>
+    <w:lsdException w:name="Colorful Grid Accent 6" w:semiHidden="0" w:uiPriority="73" w:unhideWhenUsed="0"/>
+    <w:lsdException w:name="Subtle Emphasis" w:semiHidden="0" w:uiPriority="19" w:unhideWhenUsed="0" w:qFormat="1"/>
+    <w:lsdException w:name="Intense Emphasis" w:semiHidden="0" w:uiPriority="21" w:unhideWhenUsed="0" w:qFormat="1"/>
+    <w:lsdException w:name="Subtle Reference" w:semiHidden="0" w:uiPriority="31" w:unhideWhenUsed="0" w:qFormat="1"/>
+    <w:lsdException w:name="Intense Reference" w:semiHidden="0" w:uiPriority="32" w:unhideWhenUsed="0" w:qFormat="1"/>
+    <w:lsdException w:name="Book Title" w:semiHidden="0" w:uiPriority="33" w:unhideWhenUsed="0" w:qFormat="1"/>
+    <w:lsdException w:name="Bibliography" w:uiPriority="37"/>
+    <w:lsdException w:name="TOC Heading" w:uiPriority="39" w:qFormat="1"/>
+  </w:latentStyles>
+  <w:style w:type="paragraph" w:default="1" w:styleId="Normal">
+    <w:name w:val="Normal"/>
+    <w:qFormat/>
+    <w:rsid w:val="009B2F34"/>
+  </w:style>
+  <w:style w:type="character" w:default="1" w:styleId="Fontepargpadro">
+    <w:name w:val="Default Paragraph Font"/>
+    <w:uiPriority w:val="1"/>
+    <w:semiHidden/>
+    <w:unhideWhenUsed/>
+  </w:style>
+  <w:style w:type="table" w:default="1" w:styleId="Tabelanormal">
+    <w:name w:val="Normal Table"/>
+    <w:uiPriority w:val="99"/>
+    <w:semiHidden/>
+    <w:unhideWhenUsed/>
+    <w:tblPr>
+      <w:tblInd w:w="0" w:type="dxa"/>
+      <w:tblCellMar>
+        <w:top w:w="0" w:type="dxa"/>
+        <w:left w:w="108" w:type="dxa"/>
+        <w:bottom w:w="0" w:type="dxa"/>
+        <w:right w:w="108" w:type="dxa"/>
+      </w:tblCellMar>
+    </w:tblPr>
+  </w:style>
+  <w:style w:type="numbering" w:default="1" w:styleId="Semlista">
+    <w:name w:val="No List"/>
+    <w:uiPriority w:val="99"/>
+    <w:semiHidden/>
+    <w:unhideWhenUsed/>
+  </w:style>
+</w:styles>
+</file>
+
+<file path=word/stylesWithEffects.xml><?xml version="1.0" encoding="utf-8"?>
+<w:styles xmlns:wpc="http://schemas.microsoft.com/office/word/2010/wordprocessingCanvas" xmlns:mc="http://schemas.openxmlformats.org/markup-compatibility/2006" xmlns:o="urn:schemas-microsoft-com:office:office" xmlns:r="http://schemas.openxmlformats.org/officeDocument/2006/relationships" xmlns:m="http://schemas.openxmlformats.org/officeDocument/2006/math" xmlns:v="urn:schemas-microsoft-com:vml" xmlns:wp14="http://schemas.microsoft.com/office/word/2010/wordprocessingDrawing" xmlns:wp="http://schemas.openxmlformats.org/drawingml/2006/wordprocessingDrawing" xmlns:w10="urn:schemas-microsoft-com:office:word" xmlns:w="http://schemas.openxmlformats.org/wordprocessingml/2006/main" xmlns:w14="http://schemas.microsoft.com/office/word/2010/wordml" xmlns:wpg="http://schemas.microsoft.com/office/word/2010/wordprocessingGroup" xmlns:wpi="http://schemas.microsoft.com/office/word/2010/wordprocessingInk" xmlns:wne="http://schemas.microsoft.com/office/word/2006/wordml" xmlns:wps="http://schemas.microsoft.com/office/word/2010/wordprocessingShape" mc:Ignorable="w14 wp14">
+  <w:docDefaults>
+    <w:rPrDefault>
+      <w:rPr>
+        <w:rFonts w:asciiTheme="minorHAnsi" w:eastAsiaTheme="minorHAnsi" w:hAnsiTheme="minorHAnsi" w:cstheme="minorBidi"/>
+        <w:sz w:val="22"/>
+        <w:szCs w:val="22"/>
+        <w:lang w:val="pt-BR" w:eastAsia="en-US" w:bidi="ar-SA"/>
+      </w:rPr>
+    </w:rPrDefault>
+    <w:pPrDefault>
+      <w:pPr>
+        <w:spacing w:after="200" w:line="276" w:lineRule="auto"/>
+      </w:pPr>
+    </w:pPrDefault>
+  </w:docDefaults>
+  <w:latentStyles w:defLockedState="0" w:defUIPriority="99" w:defSemiHidden="1" w:defUnhideWhenUsed="1" w:defQFormat="0" w:count="267">
+    <w:lsdException w:name="Normal" w:semiHidden="0" w:uiPriority="0" w:unhideWhenUsed="0" w:qFormat="1"/>
+    <w:lsdException w:name="heading 1" w:semiHidden="0" w:uiPriority="9" w:unhideWhenUsed="0" w:qFormat="1"/>
+    <w:lsdException w:name="heading 2" w:uiPriority="9" w:qFormat="1"/>
+    <w:lsdException w:name="heading 3" w:uiPriority="9" w:qFormat="1"/>
+    <w:lsdException w:name="heading 4" w:uiPriority="9" w:qFormat="1"/>
+    <w:lsdException w:name="heading 5" w:uiPriority="9" w:qFormat="1"/>
+    <w:lsdException w:name="heading 6" w:uiPriority="9" w:qFormat="1"/>
+    <w:lsdException w:name="heading 7" w:uiPriority="9" w:qFormat="1"/>
+    <w:lsdException w:name="heading 8" w:uiPriority="9" w:qFormat="1"/>
+    <w:lsdException w:name="heading 9" w:uiPriority="9" w:qFormat="1"/>
+    <w:lsdException w:name="toc 1" w:uiPriority="39"/>
+    <w:lsdException w:name="toc 2" w:uiPriority="39"/>
+    <w:lsdException w:name="toc 3" w:uiPriority="39"/>
+    <w:lsdException w:name="toc 4" w:uiPriority="39"/>
+    <w:lsdException w:name="toc 5" w:uiPriority="39"/>
+    <w:lsdException w:name="toc 6" w:uiPriority="39"/>
+    <w:lsdException w:name="toc 7" w:uiPriority="39"/>
+    <w:lsdException w:name="toc 8" w:uiPriority="39"/>
+    <w:lsdException w:name="toc 9" w:uiPriority="39"/>
+    <w:lsdException w:name="caption" w:uiPriority="35" w:qFormat="1"/>
+    <w:lsdException w:name="Title" w:semiHidden="0" w:uiPriority="10" w:unhideWhenUsed="0" w:qFormat="1"/>
+    <w:lsdException w:name="Default Paragraph Font" w:uiPriority="1"/>
+    <w:lsdException w:name="Subtitle" w:semiHidden="0" w:uiPriority="11" w:unhideWhenUsed="0" w:qFormat="1"/>
+    <w:lsdException w:name="Strong" w:semiHidden="0" w:uiPriority="22" w:unhideWhenUsed="0" w:qFormat="1"/>
+    <w:lsdException w:name="Emphasis" w:semiHidden="0" w:uiPriority="20" w:unhideWhenUsed="0" w:qFormat="1"/>
+    <w:lsdException w:name="Table Grid" w:uiPriority="59"/>
+    <w:lsdException w:name="Placeholder Text" w:unhideWhenUsed="0"/>
+    <w:lsdException w:name="No Spacing" w:semiHidden="0" w:uiPriority="1" w:unhideWhenUsed="0" w:qFormat="1"/>
+    <w:lsdException w:name="Light Shading" w:semiHidden="0" w:uiPriority="60" w:unhideWhenUsed="0"/>
+    <w:lsdException w:name="Light List" w:semiHidden="0" w:uiPriority="61" w:unhideWhenUsed="0"/>
+    <w:lsdException w:name="Light Grid" w:semiHidden="0" w:uiPriority="62" w:unhideWhenUsed="0"/>
+    <w:lsdException w:name="Medium Shading 1" w:semiHidden="0" w:uiPriority="63" w:unhideWhenUsed="0"/>
+    <w:lsdException w:name="Medium Shading 2" w:semiHidden="0" w:uiPriority="64" w:unhideWhenUsed="0"/>
+    <w:lsdException w:name="Medium List 1" w:semiHidden="0" w:uiPriority="65" w:unhideWhenUsed="0"/>
+    <w:lsdException w:name="Medium List 2" w:semiHidden="0" w:uiPriority="66" w:unhideWhenUsed="0"/>
+    <w:lsdException w:name="Medium Grid 1" w:semiHidden="0" w:uiPriority="67" w:unhideWhenUsed="0"/>
+    <w:lsdException w:name="Medium Grid 2" w:semiHidden="0" w:uiPriority="68" w:unhideWhenUsed="0"/>
+    <w:lsdException w:name="Medium Grid 3" w:semiHidden="0" w:uiPriority="69" w:unhideWhenUsed="0"/>
+    <w:lsdException w:name="Dark List" w:semiHidden="0" w:uiPriority="70" w:unhideWhenUsed="0"/>
+    <w:lsdException w:name="Colorful Shading" w:semiHidden="0" w:uiPriority="71" w:unhideWhenUsed="0"/>
+    <w:lsdException w:name="Colorful List" w:semiHidden="0" w:uiPriority="72" w:unhideWhenUsed="0"/>
+    <w:lsdException w:name="Colorful Grid" w:semiHidden="0" w:uiPriority="73" w:unhideWhenUsed="0"/>
+    <w:lsdException w:name="Light Shading Accent 1" w:semiHidden="0" w:uiPriority="60" w:unhideWhenUsed="0"/>
+    <w:lsdException w:name="Light List Accent 1" w:semiHidden="0" w:uiPriority="61" w:unhideWhenUsed="0"/>
+    <w:lsdException w:name="Light Grid Accent 1" w:semiHidden="0" w:uiPriority="62" w:unhideWhenUsed="0"/>
+    <w:lsdException w:name="Medium Shading 1 Accent 1" w:semiHidden="0" w:uiPriority="63" w:unhideWhenUsed="0"/>
+    <w:lsdException w:name="Medium Shading 2 Accent 1" w:semiHidden="0" w:uiPriority="64" w:unhideWhenUsed="0"/>
+    <w:lsdException w:name="Medium List 1 Accent 1" w:semiHidden="0" w:uiPriority="65" w:unhideWhenUsed="0"/>
+    <w:lsdException w:name="Revision" w:unhideWhenUsed="0"/>
+    <w:lsdException w:name="List Paragraph" w:semiHidden="0" w:uiPriority="34" w:unhideWhenUsed="0" w:qFormat="1"/>
+    <w:lsdException w:name="Quote" w:semiHidden="0" w:uiPriority="29" w:unhideWhenUsed="0" w:qFormat="1"/>
+    <w:lsdException w:name="Intense Quote" w:semiHidden="0" w:uiPriority="30" w:unhideWhenUsed="0" w:qFormat="1"/>
+    <w:lsdException w:name="Medium List 2 Accent 1" w:semiHidden="0" w:uiPriority="66" w:unhideWhenUsed="0"/>
+    <w:lsdException w:name="Medium Grid 1 Accent 1" w:semiHidden="0" w:uiPriority="67" w:unhideWhenUsed="0"/>
+    <w:lsdException w:name="Medium Grid 2 Accent 1" w:semiHidden="0" w:uiPriority="68" w:unhideWhenUsed="0"/>
+    <w:lsdException w:name="Medium Grid 3 Accent 1" w:semiHidden="0" w:uiPriority="69" w:unhideWhenUsed="0"/>
+    <w:lsdException w:name="Dark List Accent 1" w:semiHidden="0" w:uiPriority="70" w:unhideWhenUsed="0"/>
+    <w:lsdException w:name="Colorful Shading Accent 1" w:semiHidden="0" w:uiPriority="71" w:unhideWhenUsed="0"/>
+    <w:lsdException w:name="Colorful List Accent 1" w:semiHidden="0" w:uiPriority="72" w:unhideWhenUsed="0"/>
+    <w:lsdException w:name="Colorful Grid Accent 1" w:semiHidden="0" w:uiPriority="73" w:unhideWhenUsed="0"/>
+    <w:lsdException w:name="Light Shading Accent 2" w:semiHidden="0" w:uiPriority="60" w:unhideWhenUsed="0"/>
+    <w:lsdException w:name="Light List Accent 2" w:semiHidden="0" w:uiPriority="61" w:unhideWhenUsed="0"/>
+    <w:lsdException w:name="Light Grid Accent 2" w:semiHidden="0" w:uiPriority="62" w:unhideWhenUsed="0"/>
+    <w:lsdException w:name="Medium Shading 1 Accent 2" w:semiHidden="0" w:uiPriority="63" w:unhideWhenUsed="0"/>
+    <w:lsdException w:name="Medium Shading 2 Accent 2" w:semiHidden="0" w:uiPriority="64" w:unhideWhenUsed="0"/>
+    <w:lsdException w:name="Medium List 1 Accent 2" w:semiHidden="0" w:uiPriority="65" w:unhideWhenUsed="0"/>
+    <w:lsdException w:name="Medium List 2 Accent 2" w:semiHidden="0" w:uiPriority="66" w:unhideWhenUsed="0"/>
+    <w:lsdException w:name="Medium Grid 1 Accent 2" w:semiHidden="0" w:uiPriority="67" w:unhideWhenUsed="0"/>
+    <w:lsdException w:name="Medium Grid 2 Accent 2" w:semiHidden="0" w:uiPriority="68" w:unhideWhenUsed="0"/>
+    <w:lsdException w:name="Medium Grid 3 Accent 2" w:semiHidden="0" w:uiPriority="69" w:unhideWhenUsed="0"/>
+    <w:lsdException w:name="Dark List Accent 2" w:semiHidden="0" w:uiPriority="70" w:unhideWhenUsed="0"/>
+    <w:lsdException w:name="Colorful Shading Accent 2" w:semiHidden="0" w:uiPriority="71" w:unhideWhenUsed="0"/>
+    <w:lsdException w:name="Colorful List Accent 2" w:semiHidden="0" w:uiPriority="72" w:unhideWhenUsed="0"/>
+    <w:lsdException w:name="Colorful Grid Accent 2" w:semiHidden="0" w:uiPriority="73" w:unhideWhenUsed="0"/>
+    <w:lsdException w:name="Light Shading Accent 3" w:semiHidden="0" w:uiPriority="60" w:unhideWhenUsed="0"/>
+    <w:lsdException w:name="Light List Accent 3" w:semiHidden="0" w:uiPriority="61" w:unhideWhenUsed="0"/>
+    <w:lsdException w:name="Light Grid Accent 3" w:semiHidden="0" w:uiPriority="62" w:unhideWhenUsed="0"/>
+    <w:lsdException w:name="Medium Shading 1 Accent 3" w:semiHidden="0" w:uiPriority="63" w:unhideWhenUsed="0"/>
+    <w:lsdException w:name="Medium Shading 2 Accent 3" w:semiHidden="0" w:uiPriority="64" w:unhideWhenUsed="0"/>
+    <w:lsdException w:name="Medium List 1 Accent 3" w:semiHidden="0" w:uiPriority="65" w:unhideWhenUsed="0"/>
+    <w:lsdException w:name="Medium List 2 Accent 3" w:semiHidden="0" w:uiPriority="66" w:unhideWhenUsed="0"/>
+    <w:lsdException w:name="Medium Grid 1 Accent 3" w:semiHidden="0" w:uiPriority="67" w:unhideWhenUsed="0"/>
+    <w:lsdException w:name="Medium Grid 2 Accent 3" w:semiHidden="0" w:uiPriority="68" w:unhideWhenUsed="0"/>
+    <w:lsdException w:name="Medium Grid 3 Accent 3" w:semiHidden="0" w:uiPriority="69" w:unhideWhenUsed="0"/>
+    <w:lsdException w:name="Dark List Accent 3" w:semiHidden="0" w:uiPriority="70" w:unhideWhenUsed="0"/>
+    <w:lsdException w:name="Colorful Shading Accent 3" w:semiHidden="0" w:uiPriority="71" w:unhideWhenUsed="0"/>
+    <w:lsdException w:name="Colorful List Accent 3" w:semiHidden="0" w:uiPriority="72" w:unhideWhenUsed="0"/>
+    <w:lsdException w:name="Colorful Grid Accent 3" w:semiHidden="0" w:uiPriority="73" w:unhideWhenUsed="0"/>
+    <w:lsdException w:name="Light Shading Accent 4" w:semiHidden="0" w:uiPriority="60" w:unhideWhenUsed="0"/>
+    <w:lsdException w:name="Light List Accent 4" w:semiHidden="0" w:uiPriority="61" w:unhideWhenUsed="0"/>
+    <w:lsdException w:name="Light Grid Accent 4" w:semiHidden="0" w:uiPriority="62" w:unhideWhenUsed="0"/>
+    <w:lsdException w:name="Medium Shading 1 Accent 4" w:semiHidden="0" w:uiPriority="63" w:unhideWhenUsed="0"/>
+    <w:lsdException w:name="Medium Shading 2 Accent 4" w:semiHidden="0" w:uiPriority="64" w:unhideWhenUsed="0"/>
+    <w:lsdException w:name="Medium List 1 Accent 4" w:semiHidden="0" w:uiPriority="65" w:unhideWhenUsed="0"/>
+    <w:lsdException w:name="Medium List 2 Accent 4" w:semiHidden="0" w:uiPriority="66" w:unhideWhenUsed="0"/>
+    <w:lsdException w:name="Medium Grid 1 Accent 4" w:semiHidden="0" w:uiPriority="67" w:unhideWhenUsed="0"/>
+    <w:lsdException w:name="Medium Grid 2 Accent 4" w:semiHidden="0" w:uiPriority="68" w:unhideWhenUsed="0"/>
+    <w:lsdException w:name="Medium Grid 3 Accent 4" w:semiHidden="0" w:uiPriority="69" w:unhideWhenUsed="0"/>
+    <w:lsdException w:name="Dark List Accent 4" w:semiHidden="0" w:uiPriority="70" w:unhideWhenUsed="0"/>
+    <w:lsdException w:name="Colorful Shading Accent 4" w:semiHidden="0" w:uiPriority="71" w:unhideWhenUsed="0"/>
+    <w:lsdException w:name="Colorful List Accent 4" w:semiHidden="0" w:uiPriority="72" w:unhideWhenUsed="0"/>
+    <w:lsdException w:name="Colorful Grid Accent 4" w:semiHidden="0" w:uiPriority="73" w:unhideWhenUsed="0"/>
+    <w:lsdException w:name="Light Shading Accent 5" w:semiHidden="0" w:uiPriority="60" w:unhideWhenUsed="0"/>
+    <w:lsdException w:name="Light List Accent 5" w:semiHidden="0" w:uiPriority="61" w:unhideWhenUsed="0"/>
+    <w:lsdException w:name="Light Grid Accent 5" w:semiHidden="0" w:uiPriority="62" w:unhideWhenUsed="0"/>
+    <w:lsdException w:name="Medium Shading 1 Accent 5" w:semiHidden="0" w:uiPriority="63" w:unhideWhenUsed="0"/>
+    <w:lsdException w:name="Medium Shading 2 Accent 5" w:semiHidden="0" w:uiPriority="64" w:unhideWhenUsed="0"/>
+    <w:lsdException w:name="Medium List 1 Accent 5" w:semiHidden="0" w:uiPriority="65" w:unhideWhenUsed="0"/>
+    <w:lsdException w:name="Medium List 2 Accent 5" w:semiHidden="0" w:uiPriority="66" w:unhideWhenUsed="0"/>
+    <w:lsdException w:name="Medium Grid 1 Accent 5" w:semiHidden="0" w:uiPriority="67" w:unhideWhenUsed="0"/>
+    <w:lsdException w:name="Medium Grid 2 Accent 5" w:semiHidden="0" w:uiPriority="68" w:unhideWhenUsed="0"/>
+    <w:lsdException w:name="Medium Grid 3 Accent 5" w:semiHidden="0" w:uiPriority="69" w:unhideWhenUsed="0"/>
+    <w:lsdException w:name="Dark List Accent 5" w:semiHidden="0" w:uiPriority="70" w:unhideWhenUsed="0"/>
+    <w:lsdException w:name="Colorful Shading Accent 5" w:semiHidden="0" w:uiPriority="71" w:unhideWhenUsed="0"/>
+    <w:lsdException w:name="Colorful List Accent 5" w:semiHidden="0" w:uiPriority="72" w:unhideWhenUsed="0"/>
+    <w:lsdException w:name="Colorful Grid Accent 5" w:semiHidden="0" w:uiPriority="73" w:unhideWhenUsed="0"/>
+    <w:lsdException w:name="Light Shading Accent 6" w:semiHidden="0" w:uiPriority="60" w:unhideWhenUsed="0"/>
+    <w:lsdException w:name="Light List Accent 6" w:semiHidden="0" w:uiPriority="61" w:unhideWhenUsed="0"/>
+    <w:lsdException w:name="Light Grid Accent 6" w:semiHidden="0" w:uiPriority="62" w:unhideWhenUsed="0"/>
+    <w:lsdException w:name="Medium Shading 1 Accent 6" w:semiHidden="0" w:uiPriority="63" w:unhideWhenUsed="0"/>
+    <w:lsdException w:name="Medium Shading 2 Accent 6" w:semiHidden="0" w:uiPriority="64" w:unhideWhenUsed="0"/>
+    <w:lsdException w:name="Medium List 1 Accent 6" w:semiHidden="0" w:uiPriority="65" w:unhideWhenUsed="0"/>
+    <w:lsdException w:name="Medium List 2 Accent 6" w:semiHidden="0" w:uiPriority="66" w:unhideWhenUsed="0"/>
+    <w:lsdException w:name="Medium Grid 1 Accent 6" w:semiHidden="0" w:uiPriority="67" w:unhideWhenUsed="0"/>
+    <w:lsdException w:name="Medium Grid 2 Accent 6" w:semiHidden="0" w:uiPriority="68" w:unhideWhenUsed="0"/>
+    <w:lsdException w:name="Medium Grid 3 Accent 6" w:semiHidden="0" w:uiPriority="69" w:unhideWhenUsed="0"/>
+    <w:lsdException w:name="Dark List Accent 6" w:semiHidden="0" w:uiPriority="70" w:unhideWhenUsed="0"/>
+    <w:lsdException w:name="Colorful Shading Accent 6" w:semiHidden="0" w:uiPriority="71" w:unhideWhenUsed="0"/>
+    <w:lsdException w:name="Colorful List Accent 6" w:semiHidden="0" w:uiPriority="72" w:unhideWhenUsed="0"/>
+    <w:lsdException w:name="Colorful Grid Accent 6" w:semiHidden="0" w:uiPriority="73" w:unhideWhenUsed="0"/>
+    <w:lsdException w:name="Subtle Emphasis" w:semiHidden="0" w:uiPriority="19" w:unhideWhenUsed="0" w:qFormat="1"/>
+    <w:lsdException w:name="Intense Emphasis" w:semiHidden="0" w:uiPriority="21" w:unhideWhenUsed="0" w:qFormat="1"/>
+    <w:lsdException w:name="Subtle Reference" w:semiHidden="0" w:uiPriority="31" w:unhideWhenUsed="0" w:qFormat="1"/>
+    <w:lsdException w:name="Intense Reference" w:semiHidden="0" w:uiPriority="32" w:unhideWhenUsed="0" w:qFormat="1"/>
+    <w:lsdException w:name="Book Title" w:semiHidden="0" w:uiPriority="33" w:unhideWhenUsed="0" w:qFormat="1"/>
+    <w:lsdException w:name="Bibliography" w:uiPriority="37"/>
+    <w:lsdException w:name="TOC Heading" w:uiPriority="39" w:qFormat="1"/>
   </w:latentStyles>
   <w:style w:type="paragraph" w:default="1" w:styleId="Normal">
     <w:name w:val="Normal"/>
@@ -3450,7 +3424,7 @@
 </file>
 
 <file path=customXml/itemProps1.xml><?xml version="1.0" encoding="utf-8"?>
-<ds:datastoreItem xmlns:ds="http://schemas.openxmlformats.org/officeDocument/2006/customXml" ds:itemID="{B58F2D96-8A5E-4C01-86EE-0A7902C06360}">
+<ds:datastoreItem xmlns:ds="http://schemas.openxmlformats.org/officeDocument/2006/customXml" ds:itemID="{546C6DB4-AC41-4879-A132-E00FE231670E}">
   <ds:schemaRefs>
     <ds:schemaRef ds:uri="http://schemas.openxmlformats.org/officeDocument/2006/bibliography"/>
   </ds:schemaRefs>

</xml_diff>